<commit_message>
Done with the data description part
</commit_message>
<xml_diff>
--- a/extras/index.docx
+++ b/extras/index.docx
@@ -274,7 +274,25 @@
           <w:sz w:val="24"/>
           <w:szCs w:val="24"/>
         </w:rPr>
-        <w:t xml:space="preserve"> concerned with developing methods for exploring the unique types of data that come from educational settings, and using those methods</w:t>
+        <w:t xml:space="preserve"> concerned with developing methods for exploring the unique types of data that come from educational settings, </w:t>
+      </w:r>
+      <w:proofErr w:type="gramStart"/>
+      <w:r>
+        <w:rPr>
+          <w:rFonts w:ascii="Times New Roman" w:hAnsi="Times New Roman" w:cs="Times New Roman"/>
+          <w:sz w:val="24"/>
+          <w:szCs w:val="24"/>
+        </w:rPr>
+        <w:t>and</w:t>
+      </w:r>
+      <w:proofErr w:type="gramEnd"/>
+      <w:r>
+        <w:rPr>
+          <w:rFonts w:ascii="Times New Roman" w:hAnsi="Times New Roman" w:cs="Times New Roman"/>
+          <w:sz w:val="24"/>
+          <w:szCs w:val="24"/>
+        </w:rPr>
+        <w:t xml:space="preserve"> using those methods</w:t>
       </w:r>
       <w:r>
         <w:rPr>
@@ -621,7 +639,43 @@
           <w:sz w:val="24"/>
           <w:szCs w:val="24"/>
         </w:rPr>
-        <w:t>Beth Dietz-Uhler &amp; Janet E. Hurn show the importance of using learning analytics in predicting and improving the student’s performance from a faculty perspective. They show the list of universities that used learning analytics, the learning analytics tools that are available and the way how faculty can make use of data to monitor and predict student performance[]. They emphasizes on several factors that have impact on the importance of students. Such as: interest, ability, strengths etc.</w:t>
+        <w:t>Beth Dietz-</w:t>
+      </w:r>
+      <w:proofErr w:type="spellStart"/>
+      <w:r>
+        <w:rPr>
+          <w:rFonts w:ascii="Times New Roman" w:hAnsi="Times New Roman" w:cs="Times New Roman"/>
+          <w:sz w:val="24"/>
+          <w:szCs w:val="24"/>
+        </w:rPr>
+        <w:t>Uhler</w:t>
+      </w:r>
+      <w:proofErr w:type="spellEnd"/>
+      <w:r>
+        <w:rPr>
+          <w:rFonts w:ascii="Times New Roman" w:hAnsi="Times New Roman" w:cs="Times New Roman"/>
+          <w:sz w:val="24"/>
+          <w:szCs w:val="24"/>
+        </w:rPr>
+        <w:t xml:space="preserve"> &amp; Janet E. </w:t>
+      </w:r>
+      <w:proofErr w:type="spellStart"/>
+      <w:r>
+        <w:rPr>
+          <w:rFonts w:ascii="Times New Roman" w:hAnsi="Times New Roman" w:cs="Times New Roman"/>
+          <w:sz w:val="24"/>
+          <w:szCs w:val="24"/>
+        </w:rPr>
+        <w:t>Hurn</w:t>
+      </w:r>
+      <w:proofErr w:type="spellEnd"/>
+      <w:r>
+        <w:rPr>
+          <w:rFonts w:ascii="Times New Roman" w:hAnsi="Times New Roman" w:cs="Times New Roman"/>
+          <w:sz w:val="24"/>
+          <w:szCs w:val="24"/>
+        </w:rPr>
+        <w:t xml:space="preserve"> show the importance of using learning analytics in predicting and improving the student’s performance from a faculty perspective. They show the list of universities that used learning analytics, the learning analytics tools that are available and the way how faculty can make use of data to monitor and predict student performance[]. They emphasizes on several factors that have impact on the importance of students. Such as: interest, ability, strengths etc.</w:t>
       </w:r>
     </w:p>
     <w:p>
@@ -634,13 +688,41 @@
           <w:szCs w:val="24"/>
         </w:rPr>
       </w:pPr>
-      <w:r>
-        <w:rPr>
-          <w:rFonts w:ascii="Times New Roman" w:hAnsi="Times New Roman" w:cs="Times New Roman"/>
-          <w:sz w:val="24"/>
-          <w:szCs w:val="24"/>
-        </w:rPr>
-        <w:t>Roshani Ade &amp; P. R. Deshmukh proposed an incremental learning approach for prediction of student’s career choice using pair of classifiers. Students’ scores from the psychometric test have been used as training dataset and the dataset contains 1333 records with 14 attributes []. The proposed incremental algorithm is an ensemble of a pair of classifiers. First classifier in the pair is for generating the hypothesis and the second one is for weight updating. The dataset is divided into several chunks and the hypothesis is generated for each of the chunks. The final hypothesis is selected using weighted majority voting rule []. They have obtained an accuracy of 90.8% for their proposed algorithm [].</w:t>
+      <w:proofErr w:type="spellStart"/>
+      <w:r>
+        <w:rPr>
+          <w:rFonts w:ascii="Times New Roman" w:hAnsi="Times New Roman" w:cs="Times New Roman"/>
+          <w:sz w:val="24"/>
+          <w:szCs w:val="24"/>
+        </w:rPr>
+        <w:t>Roshani</w:t>
+      </w:r>
+      <w:proofErr w:type="spellEnd"/>
+      <w:r>
+        <w:rPr>
+          <w:rFonts w:ascii="Times New Roman" w:hAnsi="Times New Roman" w:cs="Times New Roman"/>
+          <w:sz w:val="24"/>
+          <w:szCs w:val="24"/>
+        </w:rPr>
+        <w:t xml:space="preserve"> Ade &amp; P. R. </w:t>
+      </w:r>
+      <w:proofErr w:type="spellStart"/>
+      <w:r>
+        <w:rPr>
+          <w:rFonts w:ascii="Times New Roman" w:hAnsi="Times New Roman" w:cs="Times New Roman"/>
+          <w:sz w:val="24"/>
+          <w:szCs w:val="24"/>
+        </w:rPr>
+        <w:t>Deshmukh</w:t>
+      </w:r>
+      <w:proofErr w:type="spellEnd"/>
+      <w:r>
+        <w:rPr>
+          <w:rFonts w:ascii="Times New Roman" w:hAnsi="Times New Roman" w:cs="Times New Roman"/>
+          <w:sz w:val="24"/>
+          <w:szCs w:val="24"/>
+        </w:rPr>
+        <w:t xml:space="preserve"> proposed an incremental learning approach for prediction of student’s career choice using pair of classifiers. Students’ scores from the psychometric test have been used as training dataset and the dataset contains 1333 records with 14 attributes []. The proposed incremental algorithm is an ensemble of a pair of classifiers. First classifier in the pair is for generating the hypothesis and the second one is for weight updating. The dataset is divided into several chunks and the hypothesis is generated for each of the chunks. The final hypothesis is selected using weighted majority voting rule []. They have obtained an accuracy of 90.8% for their proposed algorithm [].</w:t>
       </w:r>
     </w:p>
     <w:p>
@@ -657,13 +739,77 @@
           <w:lang w:bidi="bn-IN"/>
         </w:rPr>
       </w:pPr>
-      <w:r>
-        <w:rPr>
-          <w:rFonts w:ascii="Times New Roman" w:hAnsi="Times New Roman" w:cs="Times New Roman"/>
-          <w:sz w:val="24"/>
-          <w:szCs w:val="24"/>
-        </w:rPr>
-        <w:t>Sudheep Elayidom, Dr. Sumam Mary Idikkula, and Joseph Alexander conducted a research to predict job absorption rate and waiting time needed for 100% job placement, for different engineering courses in India. They obtained the data about passed out students from NTMIS (National technical manpower information system) NODAL center in Kochi, India. The attributes extracted from the data are Roll no of the candidate; month and year he joined the company. They used linear regression technique to figure out the percentage of students that will be placed in a particular branch in a particular year in the future. For waiting time prediction for 100% placement, they calculated placement</w:t>
+      <w:proofErr w:type="spellStart"/>
+      <w:r>
+        <w:rPr>
+          <w:rFonts w:ascii="Times New Roman" w:hAnsi="Times New Roman" w:cs="Times New Roman"/>
+          <w:sz w:val="24"/>
+          <w:szCs w:val="24"/>
+        </w:rPr>
+        <w:t>Sudheep</w:t>
+      </w:r>
+      <w:proofErr w:type="spellEnd"/>
+      <w:r>
+        <w:rPr>
+          <w:rFonts w:ascii="Times New Roman" w:hAnsi="Times New Roman" w:cs="Times New Roman"/>
+          <w:sz w:val="24"/>
+          <w:szCs w:val="24"/>
+        </w:rPr>
+        <w:t xml:space="preserve"> </w:t>
+      </w:r>
+      <w:proofErr w:type="spellStart"/>
+      <w:r>
+        <w:rPr>
+          <w:rFonts w:ascii="Times New Roman" w:hAnsi="Times New Roman" w:cs="Times New Roman"/>
+          <w:sz w:val="24"/>
+          <w:szCs w:val="24"/>
+        </w:rPr>
+        <w:t>Elayidom</w:t>
+      </w:r>
+      <w:proofErr w:type="spellEnd"/>
+      <w:r>
+        <w:rPr>
+          <w:rFonts w:ascii="Times New Roman" w:hAnsi="Times New Roman" w:cs="Times New Roman"/>
+          <w:sz w:val="24"/>
+          <w:szCs w:val="24"/>
+        </w:rPr>
+        <w:t xml:space="preserve">, Dr. </w:t>
+      </w:r>
+      <w:proofErr w:type="spellStart"/>
+      <w:r>
+        <w:rPr>
+          <w:rFonts w:ascii="Times New Roman" w:hAnsi="Times New Roman" w:cs="Times New Roman"/>
+          <w:sz w:val="24"/>
+          <w:szCs w:val="24"/>
+        </w:rPr>
+        <w:t>Sumam</w:t>
+      </w:r>
+      <w:proofErr w:type="spellEnd"/>
+      <w:r>
+        <w:rPr>
+          <w:rFonts w:ascii="Times New Roman" w:hAnsi="Times New Roman" w:cs="Times New Roman"/>
+          <w:sz w:val="24"/>
+          <w:szCs w:val="24"/>
+        </w:rPr>
+        <w:t xml:space="preserve"> Mary </w:t>
+      </w:r>
+      <w:proofErr w:type="spellStart"/>
+      <w:r>
+        <w:rPr>
+          <w:rFonts w:ascii="Times New Roman" w:hAnsi="Times New Roman" w:cs="Times New Roman"/>
+          <w:sz w:val="24"/>
+          <w:szCs w:val="24"/>
+        </w:rPr>
+        <w:t>Idikkula</w:t>
+      </w:r>
+      <w:proofErr w:type="spellEnd"/>
+      <w:r>
+        <w:rPr>
+          <w:rFonts w:ascii="Times New Roman" w:hAnsi="Times New Roman" w:cs="Times New Roman"/>
+          <w:sz w:val="24"/>
+          <w:szCs w:val="24"/>
+        </w:rPr>
+        <w:t>, and Joseph Alexander conducted a research to predict job absorption rate and waiting time needed for 100% job placement, for different engineering courses in India. They obtained the data about passed out students from NTMIS (National technical manpower information system) NODAL center in Kochi, India. The attributes extracted from the data are Roll no of the candidate; month and year he joined the company. They used linear regression technique to figure out the percentage of students that will be placed in a particular branch in a particular year in the future. For waiting time prediction for 100% placement, they calculated placement</w:t>
       </w:r>
       <w:r>
         <w:rPr>
@@ -703,13 +849,95 @@
           <w:szCs w:val="24"/>
         </w:rPr>
       </w:pPr>
-      <w:r>
-        <w:rPr>
-          <w:rFonts w:ascii="Times New Roman" w:hAnsi="Times New Roman" w:cs="Times New Roman"/>
-          <w:sz w:val="24"/>
-          <w:szCs w:val="24"/>
-        </w:rPr>
-        <w:t>Lokesh S. Katore, Bhakti S. Ratnaparkhi and Dr. Jayant S. Umale proposed C4.5 algorithm for career prediction and recommendation method based on personal traits. The dataset is collected via questionnaires answered by the students. They started with 110 instances with 12 attributes. Values of the attributes are gained from the answer of questions. They tried several algorithms (Simple Cart, K Star, Naïve Bayes and C4.5) for classification but the C4.5 achieved the highest accuracy of 86%. The aim of the research is to analyze the psychological condition of the students and recommend them career [].</w:t>
+      <w:proofErr w:type="spellStart"/>
+      <w:r>
+        <w:rPr>
+          <w:rFonts w:ascii="Times New Roman" w:hAnsi="Times New Roman" w:cs="Times New Roman"/>
+          <w:sz w:val="24"/>
+          <w:szCs w:val="24"/>
+        </w:rPr>
+        <w:t>Lokesh</w:t>
+      </w:r>
+      <w:proofErr w:type="spellEnd"/>
+      <w:r>
+        <w:rPr>
+          <w:rFonts w:ascii="Times New Roman" w:hAnsi="Times New Roman" w:cs="Times New Roman"/>
+          <w:sz w:val="24"/>
+          <w:szCs w:val="24"/>
+        </w:rPr>
+        <w:t xml:space="preserve"> S. </w:t>
+      </w:r>
+      <w:proofErr w:type="spellStart"/>
+      <w:r>
+        <w:rPr>
+          <w:rFonts w:ascii="Times New Roman" w:hAnsi="Times New Roman" w:cs="Times New Roman"/>
+          <w:sz w:val="24"/>
+          <w:szCs w:val="24"/>
+        </w:rPr>
+        <w:t>Katore</w:t>
+      </w:r>
+      <w:proofErr w:type="spellEnd"/>
+      <w:r>
+        <w:rPr>
+          <w:rFonts w:ascii="Times New Roman" w:hAnsi="Times New Roman" w:cs="Times New Roman"/>
+          <w:sz w:val="24"/>
+          <w:szCs w:val="24"/>
+        </w:rPr>
+        <w:t xml:space="preserve">, Bhakti S. </w:t>
+      </w:r>
+      <w:proofErr w:type="spellStart"/>
+      <w:r>
+        <w:rPr>
+          <w:rFonts w:ascii="Times New Roman" w:hAnsi="Times New Roman" w:cs="Times New Roman"/>
+          <w:sz w:val="24"/>
+          <w:szCs w:val="24"/>
+        </w:rPr>
+        <w:t>Ratnaparkhi</w:t>
+      </w:r>
+      <w:proofErr w:type="spellEnd"/>
+      <w:r>
+        <w:rPr>
+          <w:rFonts w:ascii="Times New Roman" w:hAnsi="Times New Roman" w:cs="Times New Roman"/>
+          <w:sz w:val="24"/>
+          <w:szCs w:val="24"/>
+        </w:rPr>
+        <w:t xml:space="preserve"> and Dr. </w:t>
+      </w:r>
+      <w:proofErr w:type="spellStart"/>
+      <w:r>
+        <w:rPr>
+          <w:rFonts w:ascii="Times New Roman" w:hAnsi="Times New Roman" w:cs="Times New Roman"/>
+          <w:sz w:val="24"/>
+          <w:szCs w:val="24"/>
+        </w:rPr>
+        <w:t>Jayant</w:t>
+      </w:r>
+      <w:proofErr w:type="spellEnd"/>
+      <w:r>
+        <w:rPr>
+          <w:rFonts w:ascii="Times New Roman" w:hAnsi="Times New Roman" w:cs="Times New Roman"/>
+          <w:sz w:val="24"/>
+          <w:szCs w:val="24"/>
+        </w:rPr>
+        <w:t xml:space="preserve"> S. </w:t>
+      </w:r>
+      <w:proofErr w:type="spellStart"/>
+      <w:r>
+        <w:rPr>
+          <w:rFonts w:ascii="Times New Roman" w:hAnsi="Times New Roman" w:cs="Times New Roman"/>
+          <w:sz w:val="24"/>
+          <w:szCs w:val="24"/>
+        </w:rPr>
+        <w:t>Umale</w:t>
+      </w:r>
+      <w:proofErr w:type="spellEnd"/>
+      <w:r>
+        <w:rPr>
+          <w:rFonts w:ascii="Times New Roman" w:hAnsi="Times New Roman" w:cs="Times New Roman"/>
+          <w:sz w:val="24"/>
+          <w:szCs w:val="24"/>
+        </w:rPr>
+        <w:t xml:space="preserve"> proposed C4.5 algorithm for career prediction and recommendation method based on personal traits. The dataset is collected via questionnaires answered by the students. They started with 110 instances with 12 attributes. Values of the attributes are gained from the answer of questions. They tried several algorithms (Simple Cart, K Star, Naïve Bayes and C4.5) for classification but the C4.5 achieved the highest accuracy of 86%. The aim of the research is to analyze the psychological condition of the students and recommend them career [].</w:t>
       </w:r>
     </w:p>
     <w:p>
@@ -740,13 +968,59 @@
           <w:szCs w:val="24"/>
         </w:rPr>
       </w:pPr>
-      <w:r>
-        <w:rPr>
-          <w:rFonts w:ascii="Times New Roman" w:hAnsi="Times New Roman" w:cs="Times New Roman"/>
-          <w:sz w:val="24"/>
-          <w:szCs w:val="24"/>
-        </w:rPr>
-        <w:t xml:space="preserve">Brijesh Kumar Bhardwaj and Saurabh Pal conducted a research on student’s performance prediction using classification. Predicting a student’s performance is very important in educational environments. Students’ academic performance is based upon diverse factors like </w:t>
+      <w:proofErr w:type="spellStart"/>
+      <w:r>
+        <w:rPr>
+          <w:rFonts w:ascii="Times New Roman" w:hAnsi="Times New Roman" w:cs="Times New Roman"/>
+          <w:sz w:val="24"/>
+          <w:szCs w:val="24"/>
+        </w:rPr>
+        <w:t>Brijesh</w:t>
+      </w:r>
+      <w:proofErr w:type="spellEnd"/>
+      <w:r>
+        <w:rPr>
+          <w:rFonts w:ascii="Times New Roman" w:hAnsi="Times New Roman" w:cs="Times New Roman"/>
+          <w:sz w:val="24"/>
+          <w:szCs w:val="24"/>
+        </w:rPr>
+        <w:t xml:space="preserve"> Kumar </w:t>
+      </w:r>
+      <w:proofErr w:type="spellStart"/>
+      <w:r>
+        <w:rPr>
+          <w:rFonts w:ascii="Times New Roman" w:hAnsi="Times New Roman" w:cs="Times New Roman"/>
+          <w:sz w:val="24"/>
+          <w:szCs w:val="24"/>
+        </w:rPr>
+        <w:t>Bhardwaj</w:t>
+      </w:r>
+      <w:proofErr w:type="spellEnd"/>
+      <w:r>
+        <w:rPr>
+          <w:rFonts w:ascii="Times New Roman" w:hAnsi="Times New Roman" w:cs="Times New Roman"/>
+          <w:sz w:val="24"/>
+          <w:szCs w:val="24"/>
+        </w:rPr>
+        <w:t xml:space="preserve"> and </w:t>
+      </w:r>
+      <w:proofErr w:type="spellStart"/>
+      <w:r>
+        <w:rPr>
+          <w:rFonts w:ascii="Times New Roman" w:hAnsi="Times New Roman" w:cs="Times New Roman"/>
+          <w:sz w:val="24"/>
+          <w:szCs w:val="24"/>
+        </w:rPr>
+        <w:t>Saurabh</w:t>
+      </w:r>
+      <w:proofErr w:type="spellEnd"/>
+      <w:r>
+        <w:rPr>
+          <w:rFonts w:ascii="Times New Roman" w:hAnsi="Times New Roman" w:cs="Times New Roman"/>
+          <w:sz w:val="24"/>
+          <w:szCs w:val="24"/>
+        </w:rPr>
+        <w:t xml:space="preserve"> Pal conducted a research on student’s performance prediction using classification. Predicting a student’s performance is very important in educational environments. Students’ academic performance is based upon diverse factors like </w:t>
       </w:r>
       <w:r>
         <w:rPr>
@@ -755,7 +1029,43 @@
           <w:szCs w:val="24"/>
         </w:rPr>
         <w:lastRenderedPageBreak/>
-        <w:t>personal, social, psychological and other environmental variables. They collected the data of passed out students from different degree colleges and institutions affiliated with Dr. R. M. L. Awadh University, Faizabad, India. They had 16 attributes initially. But they came up with 7 attributes (Students grade in Senior Secondary Education, Living Location, Medium of Teaching, and Mother’s Qualification, Students other Habit, Family annual income status and Students family status) after filtering attributes based on high potentiality of the variable. They used Naïve Bayes algorithm for classification.</w:t>
+        <w:t xml:space="preserve">personal, social, psychological and other environmental variables. They collected the data of passed out students from different degree colleges and institutions affiliated with Dr. R. M. L. </w:t>
+      </w:r>
+      <w:proofErr w:type="spellStart"/>
+      <w:r>
+        <w:rPr>
+          <w:rFonts w:ascii="Times New Roman" w:hAnsi="Times New Roman" w:cs="Times New Roman"/>
+          <w:sz w:val="24"/>
+          <w:szCs w:val="24"/>
+        </w:rPr>
+        <w:t>Awadh</w:t>
+      </w:r>
+      <w:proofErr w:type="spellEnd"/>
+      <w:r>
+        <w:rPr>
+          <w:rFonts w:ascii="Times New Roman" w:hAnsi="Times New Roman" w:cs="Times New Roman"/>
+          <w:sz w:val="24"/>
+          <w:szCs w:val="24"/>
+        </w:rPr>
+        <w:t xml:space="preserve"> University, </w:t>
+      </w:r>
+      <w:proofErr w:type="spellStart"/>
+      <w:r>
+        <w:rPr>
+          <w:rFonts w:ascii="Times New Roman" w:hAnsi="Times New Roman" w:cs="Times New Roman"/>
+          <w:sz w:val="24"/>
+          <w:szCs w:val="24"/>
+        </w:rPr>
+        <w:t>Faizabad</w:t>
+      </w:r>
+      <w:proofErr w:type="spellEnd"/>
+      <w:r>
+        <w:rPr>
+          <w:rFonts w:ascii="Times New Roman" w:hAnsi="Times New Roman" w:cs="Times New Roman"/>
+          <w:sz w:val="24"/>
+          <w:szCs w:val="24"/>
+        </w:rPr>
+        <w:t>, India. They had 16 attributes initially. But they came up with 7 attributes (Students grade in Senior Secondary Education, Living Location, Medium of Teaching, and Mother’s Qualification, Students other Habit, Family annual income status and Students family status) after filtering attributes based on high potentiality of the variable. They used Naïve Bayes algorithm for classification.</w:t>
       </w:r>
     </w:p>
     <w:p>
@@ -791,7 +1101,115 @@
           <w:sz w:val="24"/>
           <w:szCs w:val="24"/>
         </w:rPr>
-        <w:t>Nikita Gorad, Ishani Zalte, Aishwarya Nandi &amp; Deepali Nayak conducted a research on career counseling using data mining. The purpose of the research was to develop a system that helps a student studying in high school selecting a course for his/her career based on three factors: personality trait, interest and capacity. They collected the data via survey questions performed on the students studying in different courses and achieved the values of the three factors from the answers. They used C5 decision tree algorithm on the dataset to derive the decision tree for different courses. Based on the values of the three factors, the system helps the high school students to choose a course for their career using data mining algorithm.</w:t>
+        <w:t xml:space="preserve">Nikita </w:t>
+      </w:r>
+      <w:proofErr w:type="spellStart"/>
+      <w:r>
+        <w:rPr>
+          <w:rFonts w:ascii="Times New Roman" w:hAnsi="Times New Roman" w:cs="Times New Roman"/>
+          <w:sz w:val="24"/>
+          <w:szCs w:val="24"/>
+        </w:rPr>
+        <w:t>Gorad</w:t>
+      </w:r>
+      <w:proofErr w:type="spellEnd"/>
+      <w:r>
+        <w:rPr>
+          <w:rFonts w:ascii="Times New Roman" w:hAnsi="Times New Roman" w:cs="Times New Roman"/>
+          <w:sz w:val="24"/>
+          <w:szCs w:val="24"/>
+        </w:rPr>
+        <w:t xml:space="preserve">, </w:t>
+      </w:r>
+      <w:proofErr w:type="spellStart"/>
+      <w:r>
+        <w:rPr>
+          <w:rFonts w:ascii="Times New Roman" w:hAnsi="Times New Roman" w:cs="Times New Roman"/>
+          <w:sz w:val="24"/>
+          <w:szCs w:val="24"/>
+        </w:rPr>
+        <w:t>Ishani</w:t>
+      </w:r>
+      <w:proofErr w:type="spellEnd"/>
+      <w:r>
+        <w:rPr>
+          <w:rFonts w:ascii="Times New Roman" w:hAnsi="Times New Roman" w:cs="Times New Roman"/>
+          <w:sz w:val="24"/>
+          <w:szCs w:val="24"/>
+        </w:rPr>
+        <w:t xml:space="preserve"> </w:t>
+      </w:r>
+      <w:proofErr w:type="spellStart"/>
+      <w:r>
+        <w:rPr>
+          <w:rFonts w:ascii="Times New Roman" w:hAnsi="Times New Roman" w:cs="Times New Roman"/>
+          <w:sz w:val="24"/>
+          <w:szCs w:val="24"/>
+        </w:rPr>
+        <w:t>Zalte</w:t>
+      </w:r>
+      <w:proofErr w:type="spellEnd"/>
+      <w:r>
+        <w:rPr>
+          <w:rFonts w:ascii="Times New Roman" w:hAnsi="Times New Roman" w:cs="Times New Roman"/>
+          <w:sz w:val="24"/>
+          <w:szCs w:val="24"/>
+        </w:rPr>
+        <w:t xml:space="preserve">, </w:t>
+      </w:r>
+      <w:proofErr w:type="spellStart"/>
+      <w:r>
+        <w:rPr>
+          <w:rFonts w:ascii="Times New Roman" w:hAnsi="Times New Roman" w:cs="Times New Roman"/>
+          <w:sz w:val="24"/>
+          <w:szCs w:val="24"/>
+        </w:rPr>
+        <w:t>Aishwarya</w:t>
+      </w:r>
+      <w:proofErr w:type="spellEnd"/>
+      <w:r>
+        <w:rPr>
+          <w:rFonts w:ascii="Times New Roman" w:hAnsi="Times New Roman" w:cs="Times New Roman"/>
+          <w:sz w:val="24"/>
+          <w:szCs w:val="24"/>
+        </w:rPr>
+        <w:t xml:space="preserve"> Nandi &amp; </w:t>
+      </w:r>
+      <w:proofErr w:type="spellStart"/>
+      <w:r>
+        <w:rPr>
+          <w:rFonts w:ascii="Times New Roman" w:hAnsi="Times New Roman" w:cs="Times New Roman"/>
+          <w:sz w:val="24"/>
+          <w:szCs w:val="24"/>
+        </w:rPr>
+        <w:t>Deepali</w:t>
+      </w:r>
+      <w:proofErr w:type="spellEnd"/>
+      <w:r>
+        <w:rPr>
+          <w:rFonts w:ascii="Times New Roman" w:hAnsi="Times New Roman" w:cs="Times New Roman"/>
+          <w:sz w:val="24"/>
+          <w:szCs w:val="24"/>
+        </w:rPr>
+        <w:t xml:space="preserve"> </w:t>
+      </w:r>
+      <w:proofErr w:type="spellStart"/>
+      <w:r>
+        <w:rPr>
+          <w:rFonts w:ascii="Times New Roman" w:hAnsi="Times New Roman" w:cs="Times New Roman"/>
+          <w:sz w:val="24"/>
+          <w:szCs w:val="24"/>
+        </w:rPr>
+        <w:t>Nayak</w:t>
+      </w:r>
+      <w:proofErr w:type="spellEnd"/>
+      <w:r>
+        <w:rPr>
+          <w:rFonts w:ascii="Times New Roman" w:hAnsi="Times New Roman" w:cs="Times New Roman"/>
+          <w:sz w:val="24"/>
+          <w:szCs w:val="24"/>
+        </w:rPr>
+        <w:t xml:space="preserve"> conducted a research on career counseling using data mining. The purpose of the research was to develop a system that helps a student studying in high school selecting a course for his/her career based on three factors: personality trait, interest and capacity. They collected the data via survey questions performed on the students studying in different courses and achieved the values of the three factors from the answers. They used C5 decision tree algorithm on the dataset to derive the decision tree for different courses. Based on the values of the three factors, the system helps the high school students to choose a course for their career using data mining algorithm.</w:t>
       </w:r>
     </w:p>
     <w:p>
@@ -823,6 +1241,7 @@
           <w:szCs w:val="24"/>
         </w:rPr>
       </w:pPr>
+      <w:proofErr w:type="spellStart"/>
       <w:r>
         <w:rPr>
           <w:rFonts w:ascii="Times New Roman" w:hAnsi="Times New Roman" w:cs="Times New Roman"/>
@@ -830,15 +1249,61 @@
           <w:sz w:val="24"/>
           <w:szCs w:val="24"/>
         </w:rPr>
-        <w:t xml:space="preserve">Baradwaj and Pal conducted a research on performance prediction of the students based on attributes: ‘Previous Semester Marks’, ‘Class Test Grades’, ‘Seminar Performance’, ‘Assignments’, ‘General Proficiency’, ‘Attendance’, ‘Lab Work’ and ‘End Semester Marks’. They collected the data from </w:t>
-      </w:r>
-      <w:r>
-        <w:rPr>
-          <w:rFonts w:ascii="Times New Roman" w:hAnsi="Times New Roman" w:cs="Times New Roman"/>
-          <w:sz w:val="24"/>
-          <w:szCs w:val="24"/>
-        </w:rPr>
-        <w:t xml:space="preserve">VBS Purvanchal University, Jaunpur (Uttar Pradesh) on the sampling method of computer Applications department of course MCA (Master of Computer Applications) from session 2007 to 2010[]. </w:t>
+        <w:t>Baradwaj</w:t>
+      </w:r>
+      <w:proofErr w:type="spellEnd"/>
+      <w:r>
+        <w:rPr>
+          <w:rFonts w:ascii="Times New Roman" w:hAnsi="Times New Roman" w:cs="Times New Roman"/>
+          <w:color w:val="000000"/>
+          <w:sz w:val="24"/>
+          <w:szCs w:val="24"/>
+        </w:rPr>
+        <w:t xml:space="preserve"> and Pal conducted a research on performance prediction of the students based on attributes: ‘Previous Semester Marks’, ‘Class Test Grades’, ‘Seminar Performance’, ‘Assignments’, ‘General Proficiency’, ‘Attendance’, ‘Lab Work’ and ‘End Semester Marks’. They collected the data from </w:t>
+      </w:r>
+      <w:r>
+        <w:rPr>
+          <w:rFonts w:ascii="Times New Roman" w:hAnsi="Times New Roman" w:cs="Times New Roman"/>
+          <w:sz w:val="24"/>
+          <w:szCs w:val="24"/>
+        </w:rPr>
+        <w:t xml:space="preserve">VBS </w:t>
+      </w:r>
+      <w:proofErr w:type="spellStart"/>
+      <w:r>
+        <w:rPr>
+          <w:rFonts w:ascii="Times New Roman" w:hAnsi="Times New Roman" w:cs="Times New Roman"/>
+          <w:sz w:val="24"/>
+          <w:szCs w:val="24"/>
+        </w:rPr>
+        <w:t>Purvanchal</w:t>
+      </w:r>
+      <w:proofErr w:type="spellEnd"/>
+      <w:r>
+        <w:rPr>
+          <w:rFonts w:ascii="Times New Roman" w:hAnsi="Times New Roman" w:cs="Times New Roman"/>
+          <w:sz w:val="24"/>
+          <w:szCs w:val="24"/>
+        </w:rPr>
+        <w:t xml:space="preserve"> University, </w:t>
+      </w:r>
+      <w:proofErr w:type="spellStart"/>
+      <w:r>
+        <w:rPr>
+          <w:rFonts w:ascii="Times New Roman" w:hAnsi="Times New Roman" w:cs="Times New Roman"/>
+          <w:sz w:val="24"/>
+          <w:szCs w:val="24"/>
+        </w:rPr>
+        <w:t>Jaunpur</w:t>
+      </w:r>
+      <w:proofErr w:type="spellEnd"/>
+      <w:r>
+        <w:rPr>
+          <w:rFonts w:ascii="Times New Roman" w:hAnsi="Times New Roman" w:cs="Times New Roman"/>
+          <w:sz w:val="24"/>
+          <w:szCs w:val="24"/>
+        </w:rPr>
+        <w:t xml:space="preserve"> (Uttar Pradesh) on the sampling method of computer Applications department of course MCA (Master of Computer Applications) from session 2007 to 2010[]. </w:t>
       </w:r>
       <w:r>
         <w:rPr>
@@ -878,6 +1343,7 @@
           <w:szCs w:val="24"/>
         </w:rPr>
       </w:pPr>
+      <w:proofErr w:type="spellStart"/>
       <w:r>
         <w:rPr>
           <w:rFonts w:ascii="Times New Roman" w:hAnsi="Times New Roman" w:cs="Times New Roman"/>
@@ -885,7 +1351,37 @@
           <w:sz w:val="24"/>
           <w:szCs w:val="24"/>
         </w:rPr>
-        <w:t xml:space="preserve">Amjad Abu Saa conducted a research on performance prediction of the students using data mining. </w:t>
+        <w:t>Amjad</w:t>
+      </w:r>
+      <w:proofErr w:type="spellEnd"/>
+      <w:r>
+        <w:rPr>
+          <w:rFonts w:ascii="Times New Roman" w:hAnsi="Times New Roman" w:cs="Times New Roman"/>
+          <w:color w:val="000000"/>
+          <w:sz w:val="24"/>
+          <w:szCs w:val="24"/>
+        </w:rPr>
+        <w:t xml:space="preserve"> Abu </w:t>
+      </w:r>
+      <w:proofErr w:type="spellStart"/>
+      <w:r>
+        <w:rPr>
+          <w:rFonts w:ascii="Times New Roman" w:hAnsi="Times New Roman" w:cs="Times New Roman"/>
+          <w:color w:val="000000"/>
+          <w:sz w:val="24"/>
+          <w:szCs w:val="24"/>
+        </w:rPr>
+        <w:t>Saa</w:t>
+      </w:r>
+      <w:proofErr w:type="spellEnd"/>
+      <w:r>
+        <w:rPr>
+          <w:rFonts w:ascii="Times New Roman" w:hAnsi="Times New Roman" w:cs="Times New Roman"/>
+          <w:color w:val="000000"/>
+          <w:sz w:val="24"/>
+          <w:szCs w:val="24"/>
+        </w:rPr>
+        <w:t xml:space="preserve"> conducted a research on performance prediction of the students using data mining. </w:t>
       </w:r>
       <w:r>
         <w:rPr>
@@ -910,8 +1406,45 @@
         <w:pStyle w:val="Default"/>
         <w:jc w:val="both"/>
       </w:pPr>
-      <w:r>
-        <w:t>Surjeet Kumar Yadav &amp; Saurabh Pal conducted a research on prediction for performance Improvement of Engineering Students using classification []. Three different classification techniques (C4.5, ID3 and CART) are used. The outcome will be the number of students who are likely to pass, fail or promoted to next year. The dataset used for this survey is collected from the enrollment form filled up by the students at the time of admission from VBS Purvanchal University, Jaunpur. The most accuracy attained by the c4.5 algorithm (66.778%). The results provide steps to improve the performance of the students who were predicted to fail or promoted [].</w:t>
+      <w:proofErr w:type="spellStart"/>
+      <w:r>
+        <w:t>Surjeet</w:t>
+      </w:r>
+      <w:proofErr w:type="spellEnd"/>
+      <w:r>
+        <w:t xml:space="preserve"> Kumar </w:t>
+      </w:r>
+      <w:proofErr w:type="spellStart"/>
+      <w:r>
+        <w:t>Yadav</w:t>
+      </w:r>
+      <w:proofErr w:type="spellEnd"/>
+      <w:r>
+        <w:t xml:space="preserve"> &amp; </w:t>
+      </w:r>
+      <w:proofErr w:type="spellStart"/>
+      <w:r>
+        <w:t>Saurabh</w:t>
+      </w:r>
+      <w:proofErr w:type="spellEnd"/>
+      <w:r>
+        <w:t xml:space="preserve"> Pal conducted a research on prediction for performance Improvement of Engineering Students using classification []. Three different classification techniques (C4.5, ID3 and CART) are used. The outcome will be the number of students who are likely to pass, fail or promoted to next year. The dataset used for this survey is collected from the enrollment form filled up by the students at the time of admission from VBS </w:t>
+      </w:r>
+      <w:proofErr w:type="spellStart"/>
+      <w:r>
+        <w:t>Purvanchal</w:t>
+      </w:r>
+      <w:proofErr w:type="spellEnd"/>
+      <w:r>
+        <w:t xml:space="preserve"> University, </w:t>
+      </w:r>
+      <w:proofErr w:type="spellStart"/>
+      <w:r>
+        <w:t>Jaunpur</w:t>
+      </w:r>
+      <w:proofErr w:type="spellEnd"/>
+      <w:r>
+        <w:t>. The most accuracy attained by the c4.5 algorithm (66.778%). The results provide steps to improve the performance of the students who were predicted to fail or promoted [].</w:t>
       </w:r>
     </w:p>
     <w:p>
@@ -1736,7 +2269,7 @@
                 <w:szCs w:val="24"/>
                 <w:lang w:bidi="bn-IN"/>
               </w:rPr>
-              <w:t xml:space="preserve">Research based project, Development project, </w:t>
+              <w:t>Thesis, P</w:t>
             </w:r>
             <w:r>
               <w:rPr>
@@ -1746,8 +2279,7 @@
                 <w:szCs w:val="24"/>
                 <w:lang w:bidi="bn-IN"/>
               </w:rPr>
-              <w:lastRenderedPageBreak/>
-              <w:t>Intern}</w:t>
+              <w:t>roject, Intern}</w:t>
             </w:r>
           </w:p>
         </w:tc>
@@ -2147,7 +2679,29 @@
                 <w:szCs w:val="24"/>
                 <w:lang w:bidi="bn-IN"/>
               </w:rPr>
-              <w:t>System Admin / System Engineer / devOps Engineer</w:t>
+              <w:t xml:space="preserve">System Admin / System Engineer / </w:t>
+            </w:r>
+            <w:proofErr w:type="spellStart"/>
+            <w:r>
+              <w:rPr>
+                <w:rFonts w:ascii="Times New Roman" w:eastAsia="Times New Roman" w:hAnsi="Times New Roman" w:cs="Times New Roman"/>
+                <w:color w:val="000000"/>
+                <w:sz w:val="24"/>
+                <w:szCs w:val="24"/>
+                <w:lang w:bidi="bn-IN"/>
+              </w:rPr>
+              <w:t>devOps</w:t>
+            </w:r>
+            <w:proofErr w:type="spellEnd"/>
+            <w:r>
+              <w:rPr>
+                <w:rFonts w:ascii="Times New Roman" w:eastAsia="Times New Roman" w:hAnsi="Times New Roman" w:cs="Times New Roman"/>
+                <w:color w:val="000000"/>
+                <w:sz w:val="24"/>
+                <w:szCs w:val="24"/>
+                <w:lang w:bidi="bn-IN"/>
+              </w:rPr>
+              <w:t xml:space="preserve"> Engineer</w:t>
             </w:r>
             <w:r>
               <w:rPr>
@@ -2381,15 +2935,7 @@
           <w:sz w:val="24"/>
           <w:szCs w:val="24"/>
         </w:rPr>
-        <w:t xml:space="preserve"> </w:t>
-      </w:r>
-      <w:r>
-        <w:rPr>
-          <w:rFonts w:ascii="Times New Roman" w:hAnsi="Times New Roman" w:cs="Times New Roman"/>
-          <w:sz w:val="24"/>
-          <w:szCs w:val="24"/>
-        </w:rPr>
-        <w:t>In Bangladesh, software companies requires passionate and diplomatic person for their team, more precisely the person with good problem solving skill. In fact, every company related or non-related to IT wants people with good problem solving skill. In undergrad level, students with good competitive programming skill are considered to be more diplomatic and passionate.</w:t>
+        <w:t xml:space="preserve"> In Bangladesh, software companies requires passionate and diplomatic person for their team, more precisely the person with good problem solving skill. In fact, every company related or non-related to IT wants people with good problem solving skill. In undergrad level, students with good competitive programming skill are considered to be more diplomatic and passionate.</w:t>
       </w:r>
       <w:r>
         <w:rPr>
@@ -2704,7 +3250,977 @@
           <w:sz w:val="24"/>
           <w:szCs w:val="24"/>
         </w:rPr>
-        <w:t>Refers to Research Background.</w:t>
+        <w:t xml:space="preserve">In this study, </w:t>
+      </w:r>
+      <w:r>
+        <w:rPr>
+          <w:rFonts w:ascii="Times New Roman" w:hAnsi="Times New Roman" w:cs="Times New Roman"/>
+          <w:sz w:val="24"/>
+          <w:szCs w:val="24"/>
+        </w:rPr>
+        <w:t>RB or Research Backgro</w:t>
+      </w:r>
+      <w:r>
+        <w:rPr>
+          <w:rFonts w:ascii="Times New Roman" w:hAnsi="Times New Roman" w:cs="Times New Roman"/>
+          <w:sz w:val="24"/>
+          <w:szCs w:val="24"/>
+        </w:rPr>
+        <w:t>und is basically to check the research background of the students. Research Background is highly related w</w:t>
+      </w:r>
+      <w:r>
+        <w:rPr>
+          <w:rFonts w:ascii="Times New Roman" w:hAnsi="Times New Roman" w:cs="Times New Roman"/>
+          <w:sz w:val="24"/>
+          <w:szCs w:val="24"/>
+        </w:rPr>
+        <w:t>ith some of the class values</w:t>
+      </w:r>
+      <w:r>
+        <w:rPr>
+          <w:rFonts w:ascii="Times New Roman" w:hAnsi="Times New Roman" w:cs="Times New Roman"/>
+          <w:sz w:val="24"/>
+          <w:szCs w:val="24"/>
+        </w:rPr>
+        <w:t xml:space="preserve">. </w:t>
+      </w:r>
+      <w:r>
+        <w:rPr>
+          <w:rFonts w:ascii="Times New Roman" w:hAnsi="Times New Roman" w:cs="Times New Roman"/>
+          <w:sz w:val="24"/>
+          <w:szCs w:val="24"/>
+        </w:rPr>
+        <w:t>The possible values are: ‘Yes’ and ‘No’.</w:t>
+      </w:r>
+      <w:r>
+        <w:rPr>
+          <w:rFonts w:ascii="Times New Roman" w:hAnsi="Times New Roman" w:cs="Times New Roman"/>
+          <w:sz w:val="24"/>
+          <w:szCs w:val="24"/>
+        </w:rPr>
+        <w:t xml:space="preserve"> ‘Yes’ is considered if no. of research paper publication is at least 1. Else RB is considered to be ‘No’.</w:t>
+      </w:r>
+    </w:p>
+    <w:p>
+      <w:pPr>
+        <w:pStyle w:val="ListParagraph"/>
+        <w:numPr>
+          <w:ilvl w:val="0"/>
+          <w:numId w:val="8"/>
+        </w:numPr>
+        <w:autoSpaceDE w:val="0"/>
+        <w:autoSpaceDN w:val="0"/>
+        <w:adjustRightInd w:val="0"/>
+        <w:spacing w:after="0"/>
+        <w:rPr>
+          <w:rFonts w:ascii="Times New Roman" w:hAnsi="Times New Roman" w:cs="Times New Roman"/>
+          <w:b/>
+          <w:sz w:val="24"/>
+          <w:szCs w:val="24"/>
+        </w:rPr>
+      </w:pPr>
+      <w:r>
+        <w:rPr>
+          <w:rFonts w:ascii="Times New Roman" w:hAnsi="Times New Roman" w:cs="Times New Roman"/>
+          <w:b/>
+          <w:sz w:val="24"/>
+          <w:szCs w:val="24"/>
+        </w:rPr>
+        <w:t xml:space="preserve">FYPT: </w:t>
+      </w:r>
+      <w:r>
+        <w:rPr>
+          <w:rFonts w:ascii="Times New Roman" w:hAnsi="Times New Roman" w:cs="Times New Roman"/>
+          <w:sz w:val="24"/>
+          <w:szCs w:val="24"/>
+        </w:rPr>
+        <w:t xml:space="preserve">FYPT refers to Final Year Project Type. </w:t>
+      </w:r>
+      <w:r>
+        <w:rPr>
+          <w:rFonts w:ascii="Times New Roman" w:hAnsi="Times New Roman" w:cs="Times New Roman"/>
+          <w:sz w:val="24"/>
+          <w:szCs w:val="24"/>
+        </w:rPr>
+        <w:t xml:space="preserve">FYTP has 3 possible values: </w:t>
+      </w:r>
+      <w:r>
+        <w:rPr>
+          <w:rFonts w:ascii="Times New Roman" w:hAnsi="Times New Roman" w:cs="Times New Roman"/>
+          <w:sz w:val="24"/>
+          <w:szCs w:val="24"/>
+        </w:rPr>
+        <w:t xml:space="preserve"> ‘Thesis’, ‘Project’ and ‘Intern’. These values are selected by the direct</w:t>
+      </w:r>
+      <w:r>
+        <w:rPr>
+          <w:rFonts w:ascii="Times New Roman" w:hAnsi="Times New Roman" w:cs="Times New Roman"/>
+          <w:sz w:val="24"/>
+          <w:szCs w:val="24"/>
+        </w:rPr>
+        <w:t xml:space="preserve"> </w:t>
+      </w:r>
+      <w:r>
+        <w:rPr>
+          <w:rFonts w:ascii="Times New Roman" w:hAnsi="Times New Roman" w:cs="Times New Roman"/>
+          <w:sz w:val="24"/>
+          <w:szCs w:val="24"/>
+        </w:rPr>
+        <w:t>response</w:t>
+      </w:r>
+      <w:r>
+        <w:rPr>
+          <w:rFonts w:ascii="Times New Roman" w:hAnsi="Times New Roman" w:cs="Times New Roman"/>
+          <w:sz w:val="24"/>
+          <w:szCs w:val="24"/>
+        </w:rPr>
+        <w:t xml:space="preserve"> of the</w:t>
+      </w:r>
+      <w:r>
+        <w:rPr>
+          <w:rFonts w:ascii="Times New Roman" w:hAnsi="Times New Roman" w:cs="Times New Roman"/>
+          <w:sz w:val="24"/>
+          <w:szCs w:val="24"/>
+        </w:rPr>
+        <w:t xml:space="preserve"> student.</w:t>
+      </w:r>
+    </w:p>
+    <w:p>
+      <w:pPr>
+        <w:pStyle w:val="ListParagraph"/>
+        <w:numPr>
+          <w:ilvl w:val="0"/>
+          <w:numId w:val="8"/>
+        </w:numPr>
+        <w:autoSpaceDE w:val="0"/>
+        <w:autoSpaceDN w:val="0"/>
+        <w:adjustRightInd w:val="0"/>
+        <w:spacing w:after="0"/>
+        <w:rPr>
+          <w:rFonts w:ascii="Times New Roman" w:hAnsi="Times New Roman" w:cs="Times New Roman"/>
+          <w:b/>
+          <w:sz w:val="24"/>
+          <w:szCs w:val="24"/>
+        </w:rPr>
+      </w:pPr>
+      <w:r>
+        <w:rPr>
+          <w:rFonts w:ascii="Times New Roman" w:hAnsi="Times New Roman" w:cs="Times New Roman"/>
+          <w:b/>
+          <w:sz w:val="24"/>
+          <w:szCs w:val="24"/>
+        </w:rPr>
+        <w:t xml:space="preserve">TA: </w:t>
+      </w:r>
+      <w:r>
+        <w:rPr>
+          <w:rFonts w:ascii="Times New Roman" w:hAnsi="Times New Roman" w:cs="Times New Roman"/>
+          <w:sz w:val="24"/>
+          <w:szCs w:val="24"/>
+        </w:rPr>
+        <w:t>TA refers to Teamwork Ability. Industries these days requires per</w:t>
+      </w:r>
+      <w:r>
+        <w:rPr>
+          <w:rFonts w:ascii="Times New Roman" w:hAnsi="Times New Roman" w:cs="Times New Roman"/>
+          <w:sz w:val="24"/>
+          <w:szCs w:val="24"/>
+        </w:rPr>
+        <w:t>son with good teamwork ability. Students with good teamwork ability have better chances to get recruited. However</w:t>
+      </w:r>
+      <w:r>
+        <w:rPr>
+          <w:rFonts w:ascii="Times New Roman" w:hAnsi="Times New Roman" w:cs="Times New Roman"/>
+          <w:sz w:val="24"/>
+          <w:szCs w:val="24"/>
+        </w:rPr>
+        <w:t>, in this study, TA is measured by the number of projects done with team</w:t>
+      </w:r>
+      <w:r>
+        <w:rPr>
+          <w:rFonts w:ascii="Times New Roman" w:hAnsi="Times New Roman" w:cs="Times New Roman"/>
+          <w:sz w:val="24"/>
+          <w:szCs w:val="24"/>
+        </w:rPr>
+        <w:t xml:space="preserve"> by the student</w:t>
+      </w:r>
+      <w:r>
+        <w:rPr>
+          <w:rFonts w:ascii="Times New Roman" w:hAnsi="Times New Roman" w:cs="Times New Roman"/>
+          <w:sz w:val="24"/>
+          <w:szCs w:val="24"/>
+        </w:rPr>
+        <w:t xml:space="preserve"> during his undergrad period</w:t>
+      </w:r>
+      <w:r>
+        <w:rPr>
+          <w:rFonts w:ascii="Times New Roman" w:hAnsi="Times New Roman" w:cs="Times New Roman"/>
+          <w:sz w:val="24"/>
+          <w:szCs w:val="24"/>
+        </w:rPr>
+        <w:t>.</w:t>
+      </w:r>
+      <w:r>
+        <w:rPr>
+          <w:rFonts w:ascii="Times New Roman" w:hAnsi="Times New Roman" w:cs="Times New Roman"/>
+          <w:sz w:val="24"/>
+          <w:szCs w:val="24"/>
+        </w:rPr>
+        <w:t xml:space="preserve"> Possible values of TA are: ‘Good’ and ‘Not good’.</w:t>
+      </w:r>
+      <w:r>
+        <w:rPr>
+          <w:rFonts w:ascii="Times New Roman" w:hAnsi="Times New Roman" w:cs="Times New Roman"/>
+          <w:sz w:val="24"/>
+          <w:szCs w:val="24"/>
+        </w:rPr>
+        <w:t xml:space="preserve"> </w:t>
+      </w:r>
+    </w:p>
+    <w:p>
+      <w:pPr>
+        <w:pStyle w:val="ListParagraph"/>
+        <w:numPr>
+          <w:ilvl w:val="0"/>
+          <w:numId w:val="8"/>
+        </w:numPr>
+        <w:autoSpaceDE w:val="0"/>
+        <w:autoSpaceDN w:val="0"/>
+        <w:adjustRightInd w:val="0"/>
+        <w:spacing w:after="0"/>
+        <w:rPr>
+          <w:rFonts w:ascii="Times New Roman" w:hAnsi="Times New Roman" w:cs="Times New Roman"/>
+          <w:b/>
+          <w:sz w:val="24"/>
+          <w:szCs w:val="24"/>
+        </w:rPr>
+      </w:pPr>
+      <w:r>
+        <w:rPr>
+          <w:rFonts w:ascii="Times New Roman" w:hAnsi="Times New Roman" w:cs="Times New Roman"/>
+          <w:b/>
+          <w:sz w:val="24"/>
+          <w:szCs w:val="24"/>
+        </w:rPr>
+        <w:t xml:space="preserve">CS: </w:t>
+      </w:r>
+      <w:r>
+        <w:rPr>
+          <w:rFonts w:ascii="Times New Roman" w:hAnsi="Times New Roman" w:cs="Times New Roman"/>
+          <w:sz w:val="24"/>
+          <w:szCs w:val="24"/>
+        </w:rPr>
+        <w:t>CS refers to Communication Skill.</w:t>
+      </w:r>
+      <w:r>
+        <w:rPr>
+          <w:rFonts w:ascii="Times New Roman" w:hAnsi="Times New Roman" w:cs="Times New Roman"/>
+          <w:sz w:val="24"/>
+          <w:szCs w:val="24"/>
+        </w:rPr>
+        <w:t xml:space="preserve"> It is equally important to have a good communication skill besides </w:t>
+      </w:r>
+      <w:r>
+        <w:rPr>
+          <w:rFonts w:ascii="Times New Roman" w:hAnsi="Times New Roman" w:cs="Times New Roman"/>
+          <w:sz w:val="24"/>
+          <w:szCs w:val="24"/>
+        </w:rPr>
+        <w:t>other skills.</w:t>
+      </w:r>
+      <w:r>
+        <w:rPr>
+          <w:rFonts w:ascii="Times New Roman" w:hAnsi="Times New Roman" w:cs="Times New Roman"/>
+          <w:sz w:val="24"/>
+          <w:szCs w:val="24"/>
+        </w:rPr>
+        <w:t xml:space="preserve"> Because every team wants a member who is easy to work with.</w:t>
+      </w:r>
+      <w:r>
+        <w:rPr>
+          <w:rFonts w:ascii="Times New Roman" w:hAnsi="Times New Roman" w:cs="Times New Roman"/>
+          <w:sz w:val="24"/>
+          <w:szCs w:val="24"/>
+        </w:rPr>
+        <w:t xml:space="preserve"> However</w:t>
+      </w:r>
+      <w:r>
+        <w:rPr>
+          <w:rFonts w:ascii="Times New Roman" w:hAnsi="Times New Roman" w:cs="Times New Roman"/>
+          <w:sz w:val="24"/>
+          <w:szCs w:val="24"/>
+        </w:rPr>
+        <w:t>,</w:t>
+      </w:r>
+      <w:r>
+        <w:rPr>
+          <w:rFonts w:ascii="Times New Roman" w:hAnsi="Times New Roman" w:cs="Times New Roman"/>
+          <w:sz w:val="24"/>
+          <w:szCs w:val="24"/>
+        </w:rPr>
+        <w:t xml:space="preserve"> und</w:t>
+      </w:r>
+      <w:r>
+        <w:rPr>
+          <w:rFonts w:ascii="Times New Roman" w:hAnsi="Times New Roman" w:cs="Times New Roman"/>
+          <w:sz w:val="24"/>
+          <w:szCs w:val="24"/>
+        </w:rPr>
+        <w:t>ergrad students can acquire the basics of this</w:t>
+      </w:r>
+      <w:r>
+        <w:rPr>
+          <w:rFonts w:ascii="Times New Roman" w:hAnsi="Times New Roman" w:cs="Times New Roman"/>
+          <w:sz w:val="24"/>
+          <w:szCs w:val="24"/>
+        </w:rPr>
+        <w:t xml:space="preserve"> skill by taking part in</w:t>
+      </w:r>
+      <w:r>
+        <w:rPr>
+          <w:rFonts w:ascii="Times New Roman" w:hAnsi="Times New Roman" w:cs="Times New Roman"/>
+          <w:sz w:val="24"/>
+          <w:szCs w:val="24"/>
+        </w:rPr>
+        <w:t>to</w:t>
+      </w:r>
+      <w:r>
+        <w:rPr>
+          <w:rFonts w:ascii="Times New Roman" w:hAnsi="Times New Roman" w:cs="Times New Roman"/>
+          <w:sz w:val="24"/>
+          <w:szCs w:val="24"/>
+        </w:rPr>
+        <w:t xml:space="preserve"> different extracurricular activities</w:t>
+      </w:r>
+      <w:r>
+        <w:rPr>
+          <w:rFonts w:ascii="Times New Roman" w:hAnsi="Times New Roman" w:cs="Times New Roman"/>
+          <w:sz w:val="24"/>
+          <w:szCs w:val="24"/>
+        </w:rPr>
+        <w:t xml:space="preserve"> (debating, public speaking, performing etc.)</w:t>
+      </w:r>
+      <w:r>
+        <w:rPr>
+          <w:rFonts w:ascii="Times New Roman" w:hAnsi="Times New Roman" w:cs="Times New Roman"/>
+          <w:sz w:val="24"/>
+          <w:szCs w:val="24"/>
+        </w:rPr>
+        <w:t xml:space="preserve"> and getting involved into different clubs and organizations</w:t>
+      </w:r>
+      <w:r>
+        <w:rPr>
+          <w:rFonts w:ascii="Times New Roman" w:hAnsi="Times New Roman" w:cs="Times New Roman"/>
+          <w:sz w:val="24"/>
+          <w:szCs w:val="24"/>
+        </w:rPr>
+        <w:t>. In this study, CS is measured by analyzing student’s involvement into differen</w:t>
+      </w:r>
+      <w:r>
+        <w:rPr>
+          <w:rFonts w:ascii="Times New Roman" w:hAnsi="Times New Roman" w:cs="Times New Roman"/>
+          <w:sz w:val="24"/>
+          <w:szCs w:val="24"/>
+        </w:rPr>
+        <w:t xml:space="preserve">t extra-curricular activities and </w:t>
+      </w:r>
+      <w:r>
+        <w:rPr>
+          <w:rFonts w:ascii="Times New Roman" w:hAnsi="Times New Roman" w:cs="Times New Roman"/>
+          <w:sz w:val="24"/>
+          <w:szCs w:val="24"/>
+        </w:rPr>
+        <w:t>clubs/organizations. Possible values of CS are: ‘Good’ and ‘Not Good’.</w:t>
+      </w:r>
+    </w:p>
+    <w:p>
+      <w:pPr>
+        <w:pStyle w:val="ListParagraph"/>
+        <w:numPr>
+          <w:ilvl w:val="0"/>
+          <w:numId w:val="8"/>
+        </w:numPr>
+        <w:autoSpaceDE w:val="0"/>
+        <w:autoSpaceDN w:val="0"/>
+        <w:adjustRightInd w:val="0"/>
+        <w:spacing w:after="0"/>
+        <w:rPr>
+          <w:rFonts w:ascii="Times New Roman" w:hAnsi="Times New Roman" w:cs="Times New Roman"/>
+          <w:b/>
+          <w:sz w:val="24"/>
+          <w:szCs w:val="24"/>
+        </w:rPr>
+      </w:pPr>
+      <w:r>
+        <w:rPr>
+          <w:rFonts w:ascii="Times New Roman" w:hAnsi="Times New Roman" w:cs="Times New Roman"/>
+          <w:b/>
+          <w:sz w:val="24"/>
+          <w:szCs w:val="24"/>
+        </w:rPr>
+        <w:t xml:space="preserve">CGPA: </w:t>
+      </w:r>
+      <w:r>
+        <w:rPr>
+          <w:rFonts w:ascii="Times New Roman" w:hAnsi="Times New Roman" w:cs="Times New Roman"/>
+          <w:sz w:val="24"/>
+          <w:szCs w:val="24"/>
+        </w:rPr>
+        <w:t xml:space="preserve">Cumulative Grade Point Average is mainly the basic criteria to evaluate academic record. In this study, student’s CGPA is </w:t>
+      </w:r>
+      <w:r>
+        <w:rPr>
+          <w:rFonts w:ascii="Times New Roman" w:hAnsi="Times New Roman" w:cs="Times New Roman"/>
+          <w:sz w:val="24"/>
+          <w:szCs w:val="24"/>
+        </w:rPr>
+        <w:t>discretized</w:t>
+      </w:r>
+      <w:r>
+        <w:rPr>
+          <w:rFonts w:ascii="Times New Roman" w:hAnsi="Times New Roman" w:cs="Times New Roman"/>
+          <w:sz w:val="24"/>
+          <w:szCs w:val="24"/>
+        </w:rPr>
+        <w:t xml:space="preserve"> and binned it into 3 possible values: ‘High’, ‘Medium’ and ‘Low’. The value is ‘High’ if CGPA is greater than or equal 3.5. Value is ‘Medium’ if CGPA is between 3 and 3.5. Anything bellow ‘Medium’ is considered ‘Low’.</w:t>
+      </w:r>
+    </w:p>
+    <w:p>
+      <w:pPr>
+        <w:pStyle w:val="ListParagraph"/>
+        <w:numPr>
+          <w:ilvl w:val="0"/>
+          <w:numId w:val="8"/>
+        </w:numPr>
+        <w:autoSpaceDE w:val="0"/>
+        <w:autoSpaceDN w:val="0"/>
+        <w:adjustRightInd w:val="0"/>
+        <w:spacing w:after="0"/>
+        <w:rPr>
+          <w:rFonts w:ascii="Times New Roman" w:hAnsi="Times New Roman" w:cs="Times New Roman"/>
+          <w:b/>
+          <w:sz w:val="24"/>
+          <w:szCs w:val="24"/>
+        </w:rPr>
+      </w:pPr>
+      <w:r>
+        <w:rPr>
+          <w:rFonts w:ascii="Times New Roman" w:hAnsi="Times New Roman" w:cs="Times New Roman"/>
+          <w:b/>
+          <w:sz w:val="24"/>
+          <w:szCs w:val="24"/>
+        </w:rPr>
+        <w:t xml:space="preserve">JF: </w:t>
+      </w:r>
+      <w:r>
+        <w:rPr>
+          <w:rFonts w:ascii="Times New Roman" w:hAnsi="Times New Roman" w:cs="Times New Roman"/>
+          <w:sz w:val="24"/>
+          <w:szCs w:val="24"/>
+        </w:rPr>
+        <w:t>JF is the class. It stands for Job Field of the alumni. The values are set by researching the current industry situation for the IT graduates. Possible values for JF are: ‘</w:t>
+      </w:r>
+      <w:r>
+        <w:rPr>
+          <w:rFonts w:ascii="Times New Roman" w:eastAsia="Times New Roman" w:hAnsi="Times New Roman" w:cs="Times New Roman"/>
+          <w:color w:val="000000"/>
+          <w:sz w:val="24"/>
+          <w:szCs w:val="24"/>
+          <w:lang w:bidi="bn-IN"/>
+        </w:rPr>
+        <w:t>Software Engineer or Developer (Web / mobile / Desktop)</w:t>
+      </w:r>
+      <w:r>
+        <w:rPr>
+          <w:rFonts w:ascii="Times New Roman" w:eastAsia="Times New Roman" w:hAnsi="Times New Roman" w:cs="Times New Roman"/>
+          <w:color w:val="000000"/>
+          <w:sz w:val="24"/>
+          <w:szCs w:val="24"/>
+          <w:lang w:bidi="bn-IN"/>
+        </w:rPr>
+        <w:t>’</w:t>
+      </w:r>
+      <w:r>
+        <w:rPr>
+          <w:rFonts w:ascii="Times New Roman" w:eastAsia="Times New Roman" w:hAnsi="Times New Roman" w:cs="Times New Roman"/>
+          <w:color w:val="000000"/>
+          <w:sz w:val="24"/>
+          <w:szCs w:val="24"/>
+          <w:lang w:bidi="bn-IN"/>
+        </w:rPr>
+        <w:t xml:space="preserve">, </w:t>
+      </w:r>
+      <w:r>
+        <w:rPr>
+          <w:rFonts w:ascii="Times New Roman" w:eastAsia="Times New Roman" w:hAnsi="Times New Roman" w:cs="Times New Roman"/>
+          <w:color w:val="000000"/>
+          <w:sz w:val="24"/>
+          <w:szCs w:val="24"/>
+          <w:lang w:bidi="bn-IN"/>
+        </w:rPr>
+        <w:t>‘</w:t>
+      </w:r>
+      <w:r>
+        <w:rPr>
+          <w:rFonts w:ascii="Times New Roman" w:eastAsia="Times New Roman" w:hAnsi="Times New Roman" w:cs="Times New Roman"/>
+          <w:color w:val="000000"/>
+          <w:sz w:val="24"/>
+          <w:szCs w:val="24"/>
+          <w:lang w:bidi="bn-IN"/>
+        </w:rPr>
+        <w:t>Programmer</w:t>
+      </w:r>
+      <w:r>
+        <w:rPr>
+          <w:rFonts w:ascii="Times New Roman" w:eastAsia="Times New Roman" w:hAnsi="Times New Roman" w:cs="Times New Roman"/>
+          <w:color w:val="000000"/>
+          <w:sz w:val="24"/>
+          <w:szCs w:val="24"/>
+          <w:lang w:bidi="bn-IN"/>
+        </w:rPr>
+        <w:t>’</w:t>
+      </w:r>
+      <w:r>
+        <w:rPr>
+          <w:rFonts w:ascii="Times New Roman" w:eastAsia="Times New Roman" w:hAnsi="Times New Roman" w:cs="Times New Roman"/>
+          <w:color w:val="000000"/>
+          <w:sz w:val="24"/>
+          <w:szCs w:val="24"/>
+          <w:lang w:bidi="bn-IN"/>
+        </w:rPr>
+        <w:t xml:space="preserve">, </w:t>
+      </w:r>
+      <w:r>
+        <w:rPr>
+          <w:rFonts w:ascii="Times New Roman" w:eastAsia="Times New Roman" w:hAnsi="Times New Roman" w:cs="Times New Roman"/>
+          <w:color w:val="000000"/>
+          <w:sz w:val="24"/>
+          <w:szCs w:val="24"/>
+          <w:lang w:bidi="bn-IN"/>
+        </w:rPr>
+        <w:t>‘</w:t>
+      </w:r>
+      <w:r>
+        <w:rPr>
+          <w:rFonts w:ascii="Times New Roman" w:eastAsia="Times New Roman" w:hAnsi="Times New Roman" w:cs="Times New Roman"/>
+          <w:color w:val="000000"/>
+          <w:sz w:val="24"/>
+          <w:szCs w:val="24"/>
+          <w:lang w:bidi="bn-IN"/>
+        </w:rPr>
+        <w:t>Database Admin</w:t>
+      </w:r>
+      <w:r>
+        <w:rPr>
+          <w:rFonts w:ascii="Times New Roman" w:eastAsia="Times New Roman" w:hAnsi="Times New Roman" w:cs="Times New Roman"/>
+          <w:color w:val="000000"/>
+          <w:sz w:val="24"/>
+          <w:szCs w:val="24"/>
+          <w:lang w:bidi="bn-IN"/>
+        </w:rPr>
+        <w:t>’</w:t>
+      </w:r>
+      <w:r>
+        <w:rPr>
+          <w:rFonts w:ascii="Times New Roman" w:eastAsia="Times New Roman" w:hAnsi="Times New Roman" w:cs="Times New Roman"/>
+          <w:color w:val="000000"/>
+          <w:sz w:val="24"/>
+          <w:szCs w:val="24"/>
+          <w:lang w:bidi="bn-IN"/>
+        </w:rPr>
+        <w:t xml:space="preserve">, </w:t>
+      </w:r>
+      <w:r>
+        <w:rPr>
+          <w:rFonts w:ascii="Times New Roman" w:eastAsia="Times New Roman" w:hAnsi="Times New Roman" w:cs="Times New Roman"/>
+          <w:color w:val="000000"/>
+          <w:sz w:val="24"/>
+          <w:szCs w:val="24"/>
+          <w:lang w:bidi="bn-IN"/>
+        </w:rPr>
+        <w:t>‘</w:t>
+      </w:r>
+      <w:r>
+        <w:rPr>
+          <w:rFonts w:ascii="Times New Roman" w:eastAsia="Times New Roman" w:hAnsi="Times New Roman" w:cs="Times New Roman"/>
+          <w:color w:val="000000"/>
+          <w:sz w:val="24"/>
+          <w:szCs w:val="24"/>
+          <w:lang w:bidi="bn-IN"/>
+        </w:rPr>
+        <w:t>Network Admin / Engineer</w:t>
+      </w:r>
+      <w:r>
+        <w:rPr>
+          <w:rFonts w:ascii="Times New Roman" w:eastAsia="Times New Roman" w:hAnsi="Times New Roman" w:cs="Times New Roman"/>
+          <w:color w:val="000000"/>
+          <w:sz w:val="24"/>
+          <w:szCs w:val="24"/>
+          <w:lang w:bidi="bn-IN"/>
+        </w:rPr>
+        <w:t>’</w:t>
+      </w:r>
+      <w:r>
+        <w:rPr>
+          <w:rFonts w:ascii="Times New Roman" w:eastAsia="Times New Roman" w:hAnsi="Times New Roman" w:cs="Times New Roman"/>
+          <w:color w:val="000000"/>
+          <w:sz w:val="24"/>
+          <w:szCs w:val="24"/>
+          <w:lang w:bidi="bn-IN"/>
+        </w:rPr>
+        <w:t xml:space="preserve">, </w:t>
+      </w:r>
+      <w:r>
+        <w:rPr>
+          <w:rFonts w:ascii="Times New Roman" w:eastAsia="Times New Roman" w:hAnsi="Times New Roman" w:cs="Times New Roman"/>
+          <w:color w:val="000000"/>
+          <w:sz w:val="24"/>
+          <w:szCs w:val="24"/>
+          <w:lang w:bidi="bn-IN"/>
+        </w:rPr>
+        <w:t>‘</w:t>
+      </w:r>
+      <w:r>
+        <w:rPr>
+          <w:rFonts w:ascii="Times New Roman" w:eastAsia="Times New Roman" w:hAnsi="Times New Roman" w:cs="Times New Roman"/>
+          <w:color w:val="000000"/>
+          <w:sz w:val="24"/>
+          <w:szCs w:val="24"/>
+          <w:lang w:bidi="bn-IN"/>
+        </w:rPr>
+        <w:t xml:space="preserve">System Admin / System Engineer / </w:t>
+      </w:r>
+      <w:proofErr w:type="spellStart"/>
+      <w:r>
+        <w:rPr>
+          <w:rFonts w:ascii="Times New Roman" w:eastAsia="Times New Roman" w:hAnsi="Times New Roman" w:cs="Times New Roman"/>
+          <w:color w:val="000000"/>
+          <w:sz w:val="24"/>
+          <w:szCs w:val="24"/>
+          <w:lang w:bidi="bn-IN"/>
+        </w:rPr>
+        <w:t>devOps</w:t>
+      </w:r>
+      <w:proofErr w:type="spellEnd"/>
+      <w:r>
+        <w:rPr>
+          <w:rFonts w:ascii="Times New Roman" w:eastAsia="Times New Roman" w:hAnsi="Times New Roman" w:cs="Times New Roman"/>
+          <w:color w:val="000000"/>
+          <w:sz w:val="24"/>
+          <w:szCs w:val="24"/>
+          <w:lang w:bidi="bn-IN"/>
+        </w:rPr>
+        <w:t xml:space="preserve"> Engineer</w:t>
+      </w:r>
+      <w:r>
+        <w:rPr>
+          <w:rFonts w:ascii="Times New Roman" w:eastAsia="Times New Roman" w:hAnsi="Times New Roman" w:cs="Times New Roman"/>
+          <w:color w:val="000000"/>
+          <w:sz w:val="24"/>
+          <w:szCs w:val="24"/>
+          <w:lang w:bidi="bn-IN"/>
+        </w:rPr>
+        <w:t>’</w:t>
+      </w:r>
+      <w:r>
+        <w:rPr>
+          <w:rFonts w:ascii="Times New Roman" w:eastAsia="Times New Roman" w:hAnsi="Times New Roman" w:cs="Times New Roman"/>
+          <w:color w:val="000000"/>
+          <w:sz w:val="24"/>
+          <w:szCs w:val="24"/>
+          <w:lang w:bidi="bn-IN"/>
+        </w:rPr>
+        <w:t xml:space="preserve">, </w:t>
+      </w:r>
+      <w:r>
+        <w:rPr>
+          <w:rFonts w:ascii="Times New Roman" w:eastAsia="Times New Roman" w:hAnsi="Times New Roman" w:cs="Times New Roman"/>
+          <w:color w:val="000000"/>
+          <w:sz w:val="24"/>
+          <w:szCs w:val="24"/>
+          <w:lang w:bidi="bn-IN"/>
+        </w:rPr>
+        <w:t>‘</w:t>
+      </w:r>
+      <w:r>
+        <w:rPr>
+          <w:rFonts w:ascii="Times New Roman" w:eastAsia="Times New Roman" w:hAnsi="Times New Roman" w:cs="Times New Roman"/>
+          <w:color w:val="000000"/>
+          <w:sz w:val="24"/>
+          <w:szCs w:val="24"/>
+          <w:lang w:bidi="bn-IN"/>
+        </w:rPr>
+        <w:t>IT Support Engineer / IT Management</w:t>
+      </w:r>
+      <w:r>
+        <w:rPr>
+          <w:rFonts w:ascii="Times New Roman" w:eastAsia="Times New Roman" w:hAnsi="Times New Roman" w:cs="Times New Roman"/>
+          <w:color w:val="000000"/>
+          <w:sz w:val="24"/>
+          <w:szCs w:val="24"/>
+          <w:lang w:bidi="bn-IN"/>
+        </w:rPr>
+        <w:t>’</w:t>
+      </w:r>
+      <w:r>
+        <w:rPr>
+          <w:rFonts w:ascii="Times New Roman" w:eastAsia="Times New Roman" w:hAnsi="Times New Roman" w:cs="Times New Roman"/>
+          <w:color w:val="000000"/>
+          <w:sz w:val="24"/>
+          <w:szCs w:val="24"/>
+          <w:lang w:bidi="bn-IN"/>
+        </w:rPr>
+        <w:t xml:space="preserve">, </w:t>
+      </w:r>
+      <w:r>
+        <w:rPr>
+          <w:rFonts w:ascii="Times New Roman" w:eastAsia="Times New Roman" w:hAnsi="Times New Roman" w:cs="Times New Roman"/>
+          <w:color w:val="000000"/>
+          <w:sz w:val="24"/>
+          <w:szCs w:val="24"/>
+          <w:lang w:bidi="bn-IN"/>
+        </w:rPr>
+        <w:t>‘</w:t>
+      </w:r>
+      <w:r>
+        <w:rPr>
+          <w:rFonts w:ascii="Times New Roman" w:eastAsia="Times New Roman" w:hAnsi="Times New Roman" w:cs="Times New Roman"/>
+          <w:color w:val="000000"/>
+          <w:sz w:val="24"/>
+          <w:szCs w:val="24"/>
+          <w:lang w:bidi="bn-IN"/>
+        </w:rPr>
+        <w:t>Data Scientist / Analyst / Researcher</w:t>
+      </w:r>
+      <w:r>
+        <w:rPr>
+          <w:rFonts w:ascii="Times New Roman" w:eastAsia="Times New Roman" w:hAnsi="Times New Roman" w:cs="Times New Roman"/>
+          <w:color w:val="000000"/>
+          <w:sz w:val="24"/>
+          <w:szCs w:val="24"/>
+          <w:lang w:bidi="bn-IN"/>
+        </w:rPr>
+        <w:t>’</w:t>
+      </w:r>
+      <w:r>
+        <w:rPr>
+          <w:rFonts w:ascii="Times New Roman" w:eastAsia="Times New Roman" w:hAnsi="Times New Roman" w:cs="Times New Roman"/>
+          <w:color w:val="000000"/>
+          <w:sz w:val="24"/>
+          <w:szCs w:val="24"/>
+          <w:lang w:bidi="bn-IN"/>
+        </w:rPr>
+        <w:t xml:space="preserve">, </w:t>
+      </w:r>
+      <w:r>
+        <w:rPr>
+          <w:rFonts w:ascii="Times New Roman" w:eastAsia="Times New Roman" w:hAnsi="Times New Roman" w:cs="Times New Roman"/>
+          <w:color w:val="000000"/>
+          <w:sz w:val="24"/>
+          <w:szCs w:val="24"/>
+          <w:lang w:bidi="bn-IN"/>
+        </w:rPr>
+        <w:t>‘</w:t>
+      </w:r>
+      <w:r>
+        <w:rPr>
+          <w:rFonts w:ascii="Times New Roman" w:eastAsia="Times New Roman" w:hAnsi="Times New Roman" w:cs="Times New Roman"/>
+          <w:color w:val="000000"/>
+          <w:sz w:val="24"/>
+          <w:szCs w:val="24"/>
+          <w:lang w:bidi="bn-IN"/>
+        </w:rPr>
+        <w:t>Teaching Profession</w:t>
+      </w:r>
+      <w:r>
+        <w:rPr>
+          <w:rFonts w:ascii="Times New Roman" w:eastAsia="Times New Roman" w:hAnsi="Times New Roman" w:cs="Times New Roman"/>
+          <w:color w:val="000000"/>
+          <w:sz w:val="24"/>
+          <w:szCs w:val="24"/>
+          <w:lang w:bidi="bn-IN"/>
+        </w:rPr>
+        <w:t>’</w:t>
+      </w:r>
+      <w:r>
+        <w:rPr>
+          <w:rFonts w:ascii="Times New Roman" w:eastAsia="Times New Roman" w:hAnsi="Times New Roman" w:cs="Times New Roman"/>
+          <w:color w:val="000000"/>
+          <w:sz w:val="24"/>
+          <w:szCs w:val="24"/>
+          <w:lang w:bidi="bn-IN"/>
+        </w:rPr>
+        <w:t xml:space="preserve">, </w:t>
+      </w:r>
+      <w:r>
+        <w:rPr>
+          <w:rFonts w:ascii="Times New Roman" w:eastAsia="Times New Roman" w:hAnsi="Times New Roman" w:cs="Times New Roman"/>
+          <w:color w:val="000000"/>
+          <w:sz w:val="24"/>
+          <w:szCs w:val="24"/>
+          <w:lang w:bidi="bn-IN"/>
+        </w:rPr>
+        <w:t>‘</w:t>
+      </w:r>
+      <w:r>
+        <w:rPr>
+          <w:rFonts w:ascii="Times New Roman" w:eastAsia="Times New Roman" w:hAnsi="Times New Roman" w:cs="Times New Roman"/>
+          <w:color w:val="000000"/>
+          <w:sz w:val="24"/>
+          <w:szCs w:val="24"/>
+          <w:lang w:bidi="bn-IN"/>
+        </w:rPr>
+        <w:t>Obtained Scholarship for Higher Studies</w:t>
+      </w:r>
+      <w:r>
+        <w:rPr>
+          <w:rFonts w:ascii="Times New Roman" w:eastAsia="Times New Roman" w:hAnsi="Times New Roman" w:cs="Times New Roman"/>
+          <w:color w:val="000000"/>
+          <w:sz w:val="24"/>
+          <w:szCs w:val="24"/>
+          <w:lang w:bidi="bn-IN"/>
+        </w:rPr>
+        <w:t>’</w:t>
+      </w:r>
+      <w:r>
+        <w:rPr>
+          <w:rFonts w:ascii="Times New Roman" w:eastAsia="Times New Roman" w:hAnsi="Times New Roman" w:cs="Times New Roman"/>
+          <w:color w:val="000000"/>
+          <w:sz w:val="24"/>
+          <w:szCs w:val="24"/>
+          <w:lang w:bidi="bn-IN"/>
+        </w:rPr>
+        <w:t xml:space="preserve">, </w:t>
+      </w:r>
+      <w:r>
+        <w:rPr>
+          <w:rFonts w:ascii="Times New Roman" w:eastAsia="Times New Roman" w:hAnsi="Times New Roman" w:cs="Times New Roman"/>
+          <w:color w:val="000000"/>
+          <w:sz w:val="24"/>
+          <w:szCs w:val="24"/>
+          <w:lang w:bidi="bn-IN"/>
+        </w:rPr>
+        <w:t>‘</w:t>
+      </w:r>
+      <w:r>
+        <w:rPr>
+          <w:rFonts w:ascii="Times New Roman" w:eastAsia="Times New Roman" w:hAnsi="Times New Roman" w:cs="Times New Roman"/>
+          <w:color w:val="000000"/>
+          <w:sz w:val="24"/>
+          <w:szCs w:val="24"/>
+          <w:lang w:bidi="bn-IN"/>
+        </w:rPr>
+        <w:t>Non-technical field</w:t>
+      </w:r>
+      <w:r>
+        <w:rPr>
+          <w:rFonts w:ascii="Times New Roman" w:eastAsia="Times New Roman" w:hAnsi="Times New Roman" w:cs="Times New Roman"/>
+          <w:color w:val="000000"/>
+          <w:sz w:val="24"/>
+          <w:szCs w:val="24"/>
+          <w:lang w:bidi="bn-IN"/>
+        </w:rPr>
+        <w:t>’</w:t>
+      </w:r>
+      <w:r>
+        <w:rPr>
+          <w:rFonts w:ascii="Times New Roman" w:eastAsia="Times New Roman" w:hAnsi="Times New Roman" w:cs="Times New Roman"/>
+          <w:color w:val="000000"/>
+          <w:sz w:val="24"/>
+          <w:szCs w:val="24"/>
+          <w:lang w:bidi="bn-IN"/>
+        </w:rPr>
+        <w:t xml:space="preserve">, </w:t>
+      </w:r>
+      <w:r>
+        <w:rPr>
+          <w:rFonts w:ascii="Times New Roman" w:eastAsia="Times New Roman" w:hAnsi="Times New Roman" w:cs="Times New Roman"/>
+          <w:color w:val="000000"/>
+          <w:sz w:val="24"/>
+          <w:szCs w:val="24"/>
+          <w:lang w:bidi="bn-IN"/>
+        </w:rPr>
+        <w:t>‘</w:t>
+      </w:r>
+      <w:r>
+        <w:rPr>
+          <w:rFonts w:ascii="Times New Roman" w:eastAsia="Times New Roman" w:hAnsi="Times New Roman" w:cs="Times New Roman"/>
+          <w:color w:val="000000"/>
+          <w:sz w:val="24"/>
+          <w:szCs w:val="24"/>
+          <w:lang w:bidi="bn-IN"/>
+        </w:rPr>
+        <w:t>UI/UX Designer</w:t>
+      </w:r>
+      <w:r>
+        <w:rPr>
+          <w:rFonts w:ascii="Times New Roman" w:eastAsia="Times New Roman" w:hAnsi="Times New Roman" w:cs="Times New Roman"/>
+          <w:color w:val="000000"/>
+          <w:sz w:val="24"/>
+          <w:szCs w:val="24"/>
+          <w:lang w:bidi="bn-IN"/>
+        </w:rPr>
+        <w:t>’</w:t>
+      </w:r>
+      <w:r>
+        <w:rPr>
+          <w:rFonts w:ascii="Times New Roman" w:eastAsia="Times New Roman" w:hAnsi="Times New Roman" w:cs="Times New Roman"/>
+          <w:color w:val="000000"/>
+          <w:sz w:val="24"/>
+          <w:szCs w:val="24"/>
+          <w:lang w:bidi="bn-IN"/>
+        </w:rPr>
+        <w:t xml:space="preserve"> and</w:t>
+      </w:r>
+      <w:r>
+        <w:rPr>
+          <w:rFonts w:ascii="Times New Roman" w:eastAsia="Times New Roman" w:hAnsi="Times New Roman" w:cs="Times New Roman"/>
+          <w:color w:val="000000"/>
+          <w:sz w:val="24"/>
+          <w:szCs w:val="24"/>
+          <w:lang w:bidi="bn-IN"/>
+        </w:rPr>
+        <w:t xml:space="preserve"> </w:t>
+      </w:r>
+      <w:r>
+        <w:rPr>
+          <w:rFonts w:ascii="Times New Roman" w:eastAsia="Times New Roman" w:hAnsi="Times New Roman" w:cs="Times New Roman"/>
+          <w:color w:val="000000"/>
+          <w:sz w:val="24"/>
+          <w:szCs w:val="24"/>
+          <w:lang w:bidi="bn-IN"/>
+        </w:rPr>
+        <w:t>‘</w:t>
+      </w:r>
+      <w:r>
+        <w:rPr>
+          <w:rFonts w:ascii="Times New Roman" w:eastAsia="Times New Roman" w:hAnsi="Times New Roman" w:cs="Times New Roman"/>
+          <w:color w:val="000000"/>
+          <w:sz w:val="24"/>
+          <w:szCs w:val="24"/>
+          <w:lang w:bidi="bn-IN"/>
+        </w:rPr>
+        <w:t>H</w:t>
+      </w:r>
+      <w:r>
+        <w:rPr>
+          <w:rFonts w:ascii="Times New Roman" w:eastAsia="Times New Roman" w:hAnsi="Times New Roman" w:cs="Times New Roman"/>
+          <w:color w:val="000000"/>
+          <w:sz w:val="24"/>
+          <w:szCs w:val="24"/>
+          <w:lang w:bidi="bn-IN"/>
+        </w:rPr>
+        <w:t>aven't found any job yet</w:t>
+      </w:r>
+      <w:r>
+        <w:rPr>
+          <w:rFonts w:ascii="Times New Roman" w:eastAsia="Times New Roman" w:hAnsi="Times New Roman" w:cs="Times New Roman"/>
+          <w:color w:val="000000"/>
+          <w:sz w:val="24"/>
+          <w:szCs w:val="24"/>
+          <w:lang w:bidi="bn-IN"/>
+        </w:rPr>
+        <w:t>’.</w:t>
       </w:r>
       <w:bookmarkStart w:id="0" w:name="_GoBack"/>
       <w:bookmarkEnd w:id="0"/>
@@ -2734,6 +4250,7 @@
         <w:jc w:val="both"/>
       </w:pPr>
       <w:r>
+        <w:lastRenderedPageBreak/>
         <w:t>UD Beth, HE Janet, “Using Learning Analytics to Predict (and Improve) Student Success: A Faculty Perspective”, Journal of Interactive Online Learning 2013; 12:17-26.</w:t>
       </w:r>
     </w:p>
@@ -2755,13 +4272,41 @@
           <w:szCs w:val="24"/>
         </w:rPr>
       </w:pPr>
-      <w:r>
-        <w:rPr>
-          <w:rFonts w:ascii="Times New Roman" w:hAnsi="Times New Roman" w:cs="Times New Roman"/>
-          <w:sz w:val="24"/>
-          <w:szCs w:val="24"/>
-        </w:rPr>
-        <w:t>Roshani Ade and P. R. Deshmukh, “Efficient Knowledge Transformation System Using Pair of Classifiers for Prediction of Students Career Choice”, International Conference on Information and Communication Technologies (ICICT 2014).</w:t>
+      <w:proofErr w:type="spellStart"/>
+      <w:r>
+        <w:rPr>
+          <w:rFonts w:ascii="Times New Roman" w:hAnsi="Times New Roman" w:cs="Times New Roman"/>
+          <w:sz w:val="24"/>
+          <w:szCs w:val="24"/>
+        </w:rPr>
+        <w:t>Roshani</w:t>
+      </w:r>
+      <w:proofErr w:type="spellEnd"/>
+      <w:r>
+        <w:rPr>
+          <w:rFonts w:ascii="Times New Roman" w:hAnsi="Times New Roman" w:cs="Times New Roman"/>
+          <w:sz w:val="24"/>
+          <w:szCs w:val="24"/>
+        </w:rPr>
+        <w:t xml:space="preserve"> Ade and P. R. </w:t>
+      </w:r>
+      <w:proofErr w:type="spellStart"/>
+      <w:r>
+        <w:rPr>
+          <w:rFonts w:ascii="Times New Roman" w:hAnsi="Times New Roman" w:cs="Times New Roman"/>
+          <w:sz w:val="24"/>
+          <w:szCs w:val="24"/>
+        </w:rPr>
+        <w:t>Deshmukh</w:t>
+      </w:r>
+      <w:proofErr w:type="spellEnd"/>
+      <w:r>
+        <w:rPr>
+          <w:rFonts w:ascii="Times New Roman" w:hAnsi="Times New Roman" w:cs="Times New Roman"/>
+          <w:sz w:val="24"/>
+          <w:szCs w:val="24"/>
+        </w:rPr>
+        <w:t>, “Efficient Knowledge Transformation System Using Pair of Classifiers for Prediction of Students Career Choice”, International Conference on Information and Communication Technologies (ICICT 2014).</w:t>
       </w:r>
     </w:p>
     <w:p>
@@ -2782,13 +4327,77 @@
           <w:szCs w:val="24"/>
         </w:rPr>
       </w:pPr>
-      <w:r>
-        <w:rPr>
-          <w:rFonts w:ascii="Times New Roman" w:hAnsi="Times New Roman" w:cs="Times New Roman"/>
-          <w:sz w:val="24"/>
-          <w:szCs w:val="24"/>
-        </w:rPr>
-        <w:t>Sudheep Elayidom, Dr. Sumam Mary Idikkula, and Joseph Alexander, “Applying Data mining using Statistical Techniques for Career Selection”, International Journal of Recent Trends in Engineering, Vol. 1, No. 1, May 2009.</w:t>
+      <w:proofErr w:type="spellStart"/>
+      <w:r>
+        <w:rPr>
+          <w:rFonts w:ascii="Times New Roman" w:hAnsi="Times New Roman" w:cs="Times New Roman"/>
+          <w:sz w:val="24"/>
+          <w:szCs w:val="24"/>
+        </w:rPr>
+        <w:t>Sudheep</w:t>
+      </w:r>
+      <w:proofErr w:type="spellEnd"/>
+      <w:r>
+        <w:rPr>
+          <w:rFonts w:ascii="Times New Roman" w:hAnsi="Times New Roman" w:cs="Times New Roman"/>
+          <w:sz w:val="24"/>
+          <w:szCs w:val="24"/>
+        </w:rPr>
+        <w:t xml:space="preserve"> </w:t>
+      </w:r>
+      <w:proofErr w:type="spellStart"/>
+      <w:r>
+        <w:rPr>
+          <w:rFonts w:ascii="Times New Roman" w:hAnsi="Times New Roman" w:cs="Times New Roman"/>
+          <w:sz w:val="24"/>
+          <w:szCs w:val="24"/>
+        </w:rPr>
+        <w:t>Elayidom</w:t>
+      </w:r>
+      <w:proofErr w:type="spellEnd"/>
+      <w:r>
+        <w:rPr>
+          <w:rFonts w:ascii="Times New Roman" w:hAnsi="Times New Roman" w:cs="Times New Roman"/>
+          <w:sz w:val="24"/>
+          <w:szCs w:val="24"/>
+        </w:rPr>
+        <w:t xml:space="preserve">, Dr. </w:t>
+      </w:r>
+      <w:proofErr w:type="spellStart"/>
+      <w:r>
+        <w:rPr>
+          <w:rFonts w:ascii="Times New Roman" w:hAnsi="Times New Roman" w:cs="Times New Roman"/>
+          <w:sz w:val="24"/>
+          <w:szCs w:val="24"/>
+        </w:rPr>
+        <w:t>Sumam</w:t>
+      </w:r>
+      <w:proofErr w:type="spellEnd"/>
+      <w:r>
+        <w:rPr>
+          <w:rFonts w:ascii="Times New Roman" w:hAnsi="Times New Roman" w:cs="Times New Roman"/>
+          <w:sz w:val="24"/>
+          <w:szCs w:val="24"/>
+        </w:rPr>
+        <w:t xml:space="preserve"> Mary </w:t>
+      </w:r>
+      <w:proofErr w:type="spellStart"/>
+      <w:r>
+        <w:rPr>
+          <w:rFonts w:ascii="Times New Roman" w:hAnsi="Times New Roman" w:cs="Times New Roman"/>
+          <w:sz w:val="24"/>
+          <w:szCs w:val="24"/>
+        </w:rPr>
+        <w:t>Idikkula</w:t>
+      </w:r>
+      <w:proofErr w:type="spellEnd"/>
+      <w:r>
+        <w:rPr>
+          <w:rFonts w:ascii="Times New Roman" w:hAnsi="Times New Roman" w:cs="Times New Roman"/>
+          <w:sz w:val="24"/>
+          <w:szCs w:val="24"/>
+        </w:rPr>
+        <w:t>, and Joseph Alexander, “Applying Data mining using Statistical Techniques for Career Selection”, International Journal of Recent Trends in Engineering, Vol. 1, No. 1, May 2009.</w:t>
       </w:r>
     </w:p>
     <w:p>
@@ -2809,13 +4418,95 @@
           <w:szCs w:val="24"/>
         </w:rPr>
       </w:pPr>
-      <w:r>
-        <w:rPr>
-          <w:rFonts w:ascii="Times New Roman" w:hAnsi="Times New Roman" w:cs="Times New Roman"/>
-          <w:sz w:val="24"/>
-          <w:szCs w:val="24"/>
-        </w:rPr>
-        <w:t>Lokesh S. Katore, Bhakti S. Ratnaparkhi and Dr. Jayant S. Umale, “Novel Professional Career prediction and recommendation method for individual through analytics on personal Traits using C4.5 Algorithm”, 2015 Global Conference on Communication Technology (GCCT 2015).</w:t>
+      <w:proofErr w:type="spellStart"/>
+      <w:r>
+        <w:rPr>
+          <w:rFonts w:ascii="Times New Roman" w:hAnsi="Times New Roman" w:cs="Times New Roman"/>
+          <w:sz w:val="24"/>
+          <w:szCs w:val="24"/>
+        </w:rPr>
+        <w:t>Lokesh</w:t>
+      </w:r>
+      <w:proofErr w:type="spellEnd"/>
+      <w:r>
+        <w:rPr>
+          <w:rFonts w:ascii="Times New Roman" w:hAnsi="Times New Roman" w:cs="Times New Roman"/>
+          <w:sz w:val="24"/>
+          <w:szCs w:val="24"/>
+        </w:rPr>
+        <w:t xml:space="preserve"> S. </w:t>
+      </w:r>
+      <w:proofErr w:type="spellStart"/>
+      <w:r>
+        <w:rPr>
+          <w:rFonts w:ascii="Times New Roman" w:hAnsi="Times New Roman" w:cs="Times New Roman"/>
+          <w:sz w:val="24"/>
+          <w:szCs w:val="24"/>
+        </w:rPr>
+        <w:t>Katore</w:t>
+      </w:r>
+      <w:proofErr w:type="spellEnd"/>
+      <w:r>
+        <w:rPr>
+          <w:rFonts w:ascii="Times New Roman" w:hAnsi="Times New Roman" w:cs="Times New Roman"/>
+          <w:sz w:val="24"/>
+          <w:szCs w:val="24"/>
+        </w:rPr>
+        <w:t xml:space="preserve">, Bhakti S. </w:t>
+      </w:r>
+      <w:proofErr w:type="spellStart"/>
+      <w:r>
+        <w:rPr>
+          <w:rFonts w:ascii="Times New Roman" w:hAnsi="Times New Roman" w:cs="Times New Roman"/>
+          <w:sz w:val="24"/>
+          <w:szCs w:val="24"/>
+        </w:rPr>
+        <w:t>Ratnaparkhi</w:t>
+      </w:r>
+      <w:proofErr w:type="spellEnd"/>
+      <w:r>
+        <w:rPr>
+          <w:rFonts w:ascii="Times New Roman" w:hAnsi="Times New Roman" w:cs="Times New Roman"/>
+          <w:sz w:val="24"/>
+          <w:szCs w:val="24"/>
+        </w:rPr>
+        <w:t xml:space="preserve"> and Dr. </w:t>
+      </w:r>
+      <w:proofErr w:type="spellStart"/>
+      <w:r>
+        <w:rPr>
+          <w:rFonts w:ascii="Times New Roman" w:hAnsi="Times New Roman" w:cs="Times New Roman"/>
+          <w:sz w:val="24"/>
+          <w:szCs w:val="24"/>
+        </w:rPr>
+        <w:t>Jayant</w:t>
+      </w:r>
+      <w:proofErr w:type="spellEnd"/>
+      <w:r>
+        <w:rPr>
+          <w:rFonts w:ascii="Times New Roman" w:hAnsi="Times New Roman" w:cs="Times New Roman"/>
+          <w:sz w:val="24"/>
+          <w:szCs w:val="24"/>
+        </w:rPr>
+        <w:t xml:space="preserve"> S. </w:t>
+      </w:r>
+      <w:proofErr w:type="spellStart"/>
+      <w:r>
+        <w:rPr>
+          <w:rFonts w:ascii="Times New Roman" w:hAnsi="Times New Roman" w:cs="Times New Roman"/>
+          <w:sz w:val="24"/>
+          <w:szCs w:val="24"/>
+        </w:rPr>
+        <w:t>Umale</w:t>
+      </w:r>
+      <w:proofErr w:type="spellEnd"/>
+      <w:r>
+        <w:rPr>
+          <w:rFonts w:ascii="Times New Roman" w:hAnsi="Times New Roman" w:cs="Times New Roman"/>
+          <w:sz w:val="24"/>
+          <w:szCs w:val="24"/>
+        </w:rPr>
+        <w:t>, “Novel Professional Career prediction and recommendation method for individual through analytics on personal Traits using C4.5 Algorithm”, 2015 Global Conference on Communication Technology (GCCT 2015).</w:t>
       </w:r>
     </w:p>
     <w:p>
@@ -2837,13 +4528,59 @@
           <w:szCs w:val="24"/>
         </w:rPr>
       </w:pPr>
-      <w:r>
-        <w:rPr>
-          <w:rFonts w:ascii="Times New Roman" w:hAnsi="Times New Roman" w:cs="Times New Roman"/>
-          <w:sz w:val="24"/>
-          <w:szCs w:val="24"/>
-        </w:rPr>
-        <w:t xml:space="preserve">Brijesh Kumar Bhardwaj and Saurabh Pal, “Data Mining: A prediction for performance improvement using classification”, </w:t>
+      <w:proofErr w:type="spellStart"/>
+      <w:r>
+        <w:rPr>
+          <w:rFonts w:ascii="Times New Roman" w:hAnsi="Times New Roman" w:cs="Times New Roman"/>
+          <w:sz w:val="24"/>
+          <w:szCs w:val="24"/>
+        </w:rPr>
+        <w:t>Brijesh</w:t>
+      </w:r>
+      <w:proofErr w:type="spellEnd"/>
+      <w:r>
+        <w:rPr>
+          <w:rFonts w:ascii="Times New Roman" w:hAnsi="Times New Roman" w:cs="Times New Roman"/>
+          <w:sz w:val="24"/>
+          <w:szCs w:val="24"/>
+        </w:rPr>
+        <w:t xml:space="preserve"> Kumar </w:t>
+      </w:r>
+      <w:proofErr w:type="spellStart"/>
+      <w:r>
+        <w:rPr>
+          <w:rFonts w:ascii="Times New Roman" w:hAnsi="Times New Roman" w:cs="Times New Roman"/>
+          <w:sz w:val="24"/>
+          <w:szCs w:val="24"/>
+        </w:rPr>
+        <w:t>Bhardwaj</w:t>
+      </w:r>
+      <w:proofErr w:type="spellEnd"/>
+      <w:r>
+        <w:rPr>
+          <w:rFonts w:ascii="Times New Roman" w:hAnsi="Times New Roman" w:cs="Times New Roman"/>
+          <w:sz w:val="24"/>
+          <w:szCs w:val="24"/>
+        </w:rPr>
+        <w:t xml:space="preserve"> and </w:t>
+      </w:r>
+      <w:proofErr w:type="spellStart"/>
+      <w:r>
+        <w:rPr>
+          <w:rFonts w:ascii="Times New Roman" w:hAnsi="Times New Roman" w:cs="Times New Roman"/>
+          <w:sz w:val="24"/>
+          <w:szCs w:val="24"/>
+        </w:rPr>
+        <w:t>Saurabh</w:t>
+      </w:r>
+      <w:proofErr w:type="spellEnd"/>
+      <w:r>
+        <w:rPr>
+          <w:rFonts w:ascii="Times New Roman" w:hAnsi="Times New Roman" w:cs="Times New Roman"/>
+          <w:sz w:val="24"/>
+          <w:szCs w:val="24"/>
+        </w:rPr>
+        <w:t xml:space="preserve"> Pal, “Data Mining: A prediction for performance improvement using classification”, </w:t>
       </w:r>
       <w:r>
         <w:rPr>
@@ -2865,13 +4602,75 @@
         <w:jc w:val="both"/>
       </w:pPr>
       <w:r>
-        <w:t>Nikita Gorad, Ishani Zalte, Aishwarya Nandi &amp; Deepali Nayak, “</w:t>
+        <w:t xml:space="preserve">Nikita </w:t>
+      </w:r>
+      <w:proofErr w:type="spellStart"/>
+      <w:r>
+        <w:t>Gorad</w:t>
+      </w:r>
+      <w:proofErr w:type="spellEnd"/>
+      <w:r>
+        <w:t xml:space="preserve">, </w:t>
+      </w:r>
+      <w:proofErr w:type="spellStart"/>
+      <w:r>
+        <w:t>Ishani</w:t>
+      </w:r>
+      <w:proofErr w:type="spellEnd"/>
+      <w:r>
+        <w:t xml:space="preserve"> </w:t>
+      </w:r>
+      <w:proofErr w:type="spellStart"/>
+      <w:r>
+        <w:t>Zalte</w:t>
+      </w:r>
+      <w:proofErr w:type="spellEnd"/>
+      <w:r>
+        <w:t xml:space="preserve">, </w:t>
+      </w:r>
+      <w:proofErr w:type="spellStart"/>
+      <w:r>
+        <w:t>Aishwarya</w:t>
+      </w:r>
+      <w:proofErr w:type="spellEnd"/>
+      <w:r>
+        <w:t xml:space="preserve"> Nandi &amp; </w:t>
+      </w:r>
+      <w:proofErr w:type="spellStart"/>
+      <w:r>
+        <w:t>Deepali</w:t>
+      </w:r>
+      <w:proofErr w:type="spellEnd"/>
+      <w:r>
+        <w:t xml:space="preserve"> </w:t>
+      </w:r>
+      <w:proofErr w:type="spellStart"/>
+      <w:r>
+        <w:t>Nayak</w:t>
+      </w:r>
+      <w:proofErr w:type="spellEnd"/>
+      <w:r>
+        <w:t>, “</w:t>
       </w:r>
       <w:r>
         <w:rPr>
           <w:bCs/>
         </w:rPr>
-        <w:t xml:space="preserve">Career Counselling Using Data Mining”, International Journal of Innovative Research in Computer and Communication Engineering </w:t>
+        <w:t xml:space="preserve">Career </w:t>
+      </w:r>
+      <w:proofErr w:type="spellStart"/>
+      <w:r>
+        <w:rPr>
+          <w:bCs/>
+        </w:rPr>
+        <w:t>Counselling</w:t>
+      </w:r>
+      <w:proofErr w:type="spellEnd"/>
+      <w:r>
+        <w:rPr>
+          <w:bCs/>
+        </w:rPr>
+        <w:t xml:space="preserve"> Using Data Mining”, International Journal of Innovative Research in Computer and Communication Engineering </w:t>
       </w:r>
       <w:r>
         <w:rPr>
@@ -2896,8 +4695,29 @@
         </w:numPr>
         <w:jc w:val="both"/>
       </w:pPr>
-      <w:r>
-        <w:t xml:space="preserve">Brijesh Kumar Bhardwaj and Saurabh Pal, “ Mining Educational Data to Analyze Student’s Performance”, </w:t>
+      <w:proofErr w:type="spellStart"/>
+      <w:r>
+        <w:t>Brijesh</w:t>
+      </w:r>
+      <w:proofErr w:type="spellEnd"/>
+      <w:r>
+        <w:t xml:space="preserve"> Kumar </w:t>
+      </w:r>
+      <w:proofErr w:type="spellStart"/>
+      <w:r>
+        <w:t>Bhardwaj</w:t>
+      </w:r>
+      <w:proofErr w:type="spellEnd"/>
+      <w:r>
+        <w:t xml:space="preserve"> and </w:t>
+      </w:r>
+      <w:proofErr w:type="spellStart"/>
+      <w:r>
+        <w:t>Saurabh</w:t>
+      </w:r>
+      <w:proofErr w:type="spellEnd"/>
+      <w:r>
+        <w:t xml:space="preserve"> Pal, “ Mining Educational Data to Analyze Student’s Performance”, </w:t>
       </w:r>
       <w:r>
         <w:rPr>
@@ -2915,8 +4735,21 @@
         </w:numPr>
         <w:jc w:val="both"/>
       </w:pPr>
-      <w:r>
-        <w:t xml:space="preserve">Amjad Abu Saa, “Educational Data Mining &amp; Students’ Performance Prediction”, </w:t>
+      <w:proofErr w:type="spellStart"/>
+      <w:r>
+        <w:t>Amjad</w:t>
+      </w:r>
+      <w:proofErr w:type="spellEnd"/>
+      <w:r>
+        <w:t xml:space="preserve"> Abu </w:t>
+      </w:r>
+      <w:proofErr w:type="spellStart"/>
+      <w:r>
+        <w:t>Saa</w:t>
+      </w:r>
+      <w:proofErr w:type="spellEnd"/>
+      <w:r>
+        <w:t xml:space="preserve">, “Educational Data Mining &amp; Students’ Performance Prediction”, </w:t>
       </w:r>
       <w:r>
         <w:rPr>
@@ -2934,9 +4767,27 @@
         </w:numPr>
         <w:jc w:val="both"/>
       </w:pPr>
-      <w:r>
-        <w:t>Surjeet Kumar Yadav &amp; Saurabh</w:t>
-      </w:r>
+      <w:proofErr w:type="spellStart"/>
+      <w:r>
+        <w:t>Surjeet</w:t>
+      </w:r>
+      <w:proofErr w:type="spellEnd"/>
+      <w:r>
+        <w:t xml:space="preserve"> Kumar </w:t>
+      </w:r>
+      <w:proofErr w:type="spellStart"/>
+      <w:r>
+        <w:t>Yadav</w:t>
+      </w:r>
+      <w:proofErr w:type="spellEnd"/>
+      <w:r>
+        <w:t xml:space="preserve"> &amp; </w:t>
+      </w:r>
+      <w:proofErr w:type="spellStart"/>
+      <w:r>
+        <w:t>Saurabh</w:t>
+      </w:r>
+      <w:proofErr w:type="spellEnd"/>
       <w:r>
         <w:t xml:space="preserve">, “Data Mining: A Prediction for Performance Improvement of Engineering Students using Classification”, </w:t>
       </w:r>
@@ -2957,7 +4808,31 @@
         <w:jc w:val="both"/>
       </w:pPr>
       <w:r>
-        <w:t xml:space="preserve"> Ryan S.J.D. Baker &amp; Kalina Yacef, “The State of Educational Data Mining in 2009: A Review and Future Visions”, Journal of Educational Data Mining, Article 1, Vol 1, No 1, Fall 2009</w:t>
+        <w:t xml:space="preserve"> Ryan S.J.D. Baker &amp; </w:t>
+      </w:r>
+      <w:proofErr w:type="spellStart"/>
+      <w:r>
+        <w:t>Kalina</w:t>
+      </w:r>
+      <w:proofErr w:type="spellEnd"/>
+      <w:r>
+        <w:t xml:space="preserve"> </w:t>
+      </w:r>
+      <w:proofErr w:type="spellStart"/>
+      <w:r>
+        <w:t>Yacef</w:t>
+      </w:r>
+      <w:proofErr w:type="spellEnd"/>
+      <w:r>
+        <w:t xml:space="preserve">, “The State of Educational Data Mining in 2009: A Review and Future Visions”, Journal of Educational Data Mining, Article 1, </w:t>
+      </w:r>
+      <w:proofErr w:type="spellStart"/>
+      <w:r>
+        <w:t>Vol</w:t>
+      </w:r>
+      <w:proofErr w:type="spellEnd"/>
+      <w:r>
+        <w:t xml:space="preserve"> 1, No 1, Fall 2009</w:t>
       </w:r>
     </w:p>
     <w:p>

</xml_diff>

<commit_message>
added to the proposed methodology part
</commit_message>
<xml_diff>
--- a/extras/index.docx
+++ b/extras/index.docx
@@ -1527,13 +1527,15 @@
         <w:spacing w:after="0"/>
         <w:rPr>
           <w:rFonts w:ascii="Times New Roman" w:hAnsi="Times New Roman" w:cs="Times New Roman"/>
-          <w:sz w:val="24"/>
-          <w:szCs w:val="24"/>
-        </w:rPr>
-      </w:pPr>
-      <w:r>
-        <w:rPr>
-          <w:rFonts w:ascii="Times New Roman" w:hAnsi="Times New Roman" w:cs="Times New Roman"/>
+          <w:i/>
+          <w:sz w:val="24"/>
+          <w:szCs w:val="24"/>
+        </w:rPr>
+      </w:pPr>
+      <w:r>
+        <w:rPr>
+          <w:rFonts w:ascii="Times New Roman" w:hAnsi="Times New Roman" w:cs="Times New Roman"/>
+          <w:i/>
           <w:sz w:val="24"/>
           <w:szCs w:val="24"/>
         </w:rPr>
@@ -1644,13 +1646,15 @@
         <w:spacing w:after="0"/>
         <w:rPr>
           <w:rFonts w:ascii="Times New Roman" w:hAnsi="Times New Roman" w:cs="Times New Roman"/>
-          <w:sz w:val="24"/>
-          <w:szCs w:val="24"/>
-        </w:rPr>
-      </w:pPr>
-      <w:r>
-        <w:rPr>
-          <w:rFonts w:ascii="Times New Roman" w:hAnsi="Times New Roman" w:cs="Times New Roman"/>
+          <w:i/>
+          <w:sz w:val="24"/>
+          <w:szCs w:val="24"/>
+        </w:rPr>
+      </w:pPr>
+      <w:r>
+        <w:rPr>
+          <w:rFonts w:ascii="Times New Roman" w:hAnsi="Times New Roman" w:cs="Times New Roman"/>
+          <w:i/>
           <w:sz w:val="24"/>
           <w:szCs w:val="24"/>
         </w:rPr>
@@ -3358,23 +3362,7 @@
           <w:sz w:val="24"/>
           <w:szCs w:val="24"/>
         </w:rPr>
-        <w:t xml:space="preserve"> </w:t>
-      </w:r>
-      <w:r>
-        <w:rPr>
-          <w:rFonts w:ascii="Times New Roman" w:hAnsi="Times New Roman" w:cs="Times New Roman"/>
-          <w:sz w:val="24"/>
-          <w:szCs w:val="24"/>
-        </w:rPr>
-        <w:t>response</w:t>
-      </w:r>
-      <w:r>
-        <w:rPr>
-          <w:rFonts w:ascii="Times New Roman" w:hAnsi="Times New Roman" w:cs="Times New Roman"/>
-          <w:sz w:val="24"/>
-          <w:szCs w:val="24"/>
-        </w:rPr>
-        <w:t xml:space="preserve"> of the</w:t>
+        <w:t xml:space="preserve"> response of the</w:t>
       </w:r>
       <w:r>
         <w:rPr>
@@ -3666,23 +3654,7 @@
           <w:sz w:val="24"/>
           <w:szCs w:val="24"/>
         </w:rPr>
-        <w:t xml:space="preserve">Cumulative Grade Point Average is mainly the basic criteria to evaluate academic record. In this study, student’s CGPA is </w:t>
-      </w:r>
-      <w:r>
-        <w:rPr>
-          <w:rFonts w:ascii="Times New Roman" w:hAnsi="Times New Roman" w:cs="Times New Roman"/>
-          <w:sz w:val="24"/>
-          <w:szCs w:val="24"/>
-        </w:rPr>
-        <w:t>discretized</w:t>
-      </w:r>
-      <w:r>
-        <w:rPr>
-          <w:rFonts w:ascii="Times New Roman" w:hAnsi="Times New Roman" w:cs="Times New Roman"/>
-          <w:sz w:val="24"/>
-          <w:szCs w:val="24"/>
-        </w:rPr>
-        <w:t xml:space="preserve"> and binned it into 3 possible values: ‘High’, ‘Medium’ and ‘Low’. The value is ‘High’ if CGPA is greater than or equal 3.5. Value is ‘Medium’ if CGPA is between 3 and 3.5. Anything bellow ‘Medium’ is considered ‘Low’.</w:t>
+        <w:t>Cumulative Grade Point Average is the basic criteria to evaluate academic record. In this study, student’s CGPA is discretized and binned it into 3 possible values: ‘High’, ‘Medium’ and ‘Low’. The value is ‘High’ if CGPA is greater than or equal 3.5. Value is ‘Medium’ if CGPA is between 3 and 3.5. Anything bellow ‘Medium’ is considered ‘Low’.</w:t>
       </w:r>
     </w:p>
     <w:p>
@@ -3738,7 +3710,7 @@
           <w:szCs w:val="24"/>
           <w:lang w:bidi="bn-IN"/>
         </w:rPr>
-        <w:t>’</w:t>
+        <w:t>’, ‘</w:t>
       </w:r>
       <w:r>
         <w:rPr>
@@ -3748,7 +3720,7 @@
           <w:szCs w:val="24"/>
           <w:lang w:bidi="bn-IN"/>
         </w:rPr>
-        <w:t xml:space="preserve">, </w:t>
+        <w:t>Programmer</w:t>
       </w:r>
       <w:r>
         <w:rPr>
@@ -3758,7 +3730,7 @@
           <w:szCs w:val="24"/>
           <w:lang w:bidi="bn-IN"/>
         </w:rPr>
-        <w:t>‘</w:t>
+        <w:t>’, ‘</w:t>
       </w:r>
       <w:r>
         <w:rPr>
@@ -3768,7 +3740,7 @@
           <w:szCs w:val="24"/>
           <w:lang w:bidi="bn-IN"/>
         </w:rPr>
-        <w:t>Programmer</w:t>
+        <w:t>Database Admin</w:t>
       </w:r>
       <w:r>
         <w:rPr>
@@ -3778,7 +3750,7 @@
           <w:szCs w:val="24"/>
           <w:lang w:bidi="bn-IN"/>
         </w:rPr>
-        <w:t>’</w:t>
+        <w:t>’, ‘</w:t>
       </w:r>
       <w:r>
         <w:rPr>
@@ -3788,7 +3760,7 @@
           <w:szCs w:val="24"/>
           <w:lang w:bidi="bn-IN"/>
         </w:rPr>
-        <w:t xml:space="preserve">, </w:t>
+        <w:t>Network Admin / Engineer</w:t>
       </w:r>
       <w:r>
         <w:rPr>
@@ -3798,7 +3770,7 @@
           <w:szCs w:val="24"/>
           <w:lang w:bidi="bn-IN"/>
         </w:rPr>
-        <w:t>‘</w:t>
+        <w:t>’, ‘</w:t>
       </w:r>
       <w:r>
         <w:rPr>
@@ -3808,8 +3780,9 @@
           <w:szCs w:val="24"/>
           <w:lang w:bidi="bn-IN"/>
         </w:rPr>
-        <w:t>Database Admin</w:t>
-      </w:r>
+        <w:t xml:space="preserve">System Admin / System Engineer / </w:t>
+      </w:r>
+      <w:proofErr w:type="spellStart"/>
       <w:r>
         <w:rPr>
           <w:rFonts w:ascii="Times New Roman" w:eastAsia="Times New Roman" w:hAnsi="Times New Roman" w:cs="Times New Roman"/>
@@ -3818,8 +3791,9 @@
           <w:szCs w:val="24"/>
           <w:lang w:bidi="bn-IN"/>
         </w:rPr>
-        <w:t>’</w:t>
-      </w:r>
+        <w:t>devOps</w:t>
+      </w:r>
+      <w:proofErr w:type="spellEnd"/>
       <w:r>
         <w:rPr>
           <w:rFonts w:ascii="Times New Roman" w:eastAsia="Times New Roman" w:hAnsi="Times New Roman" w:cs="Times New Roman"/>
@@ -3828,7 +3802,7 @@
           <w:szCs w:val="24"/>
           <w:lang w:bidi="bn-IN"/>
         </w:rPr>
-        <w:t xml:space="preserve">, </w:t>
+        <w:t xml:space="preserve"> Engineer</w:t>
       </w:r>
       <w:r>
         <w:rPr>
@@ -3838,7 +3812,7 @@
           <w:szCs w:val="24"/>
           <w:lang w:bidi="bn-IN"/>
         </w:rPr>
-        <w:t>‘</w:t>
+        <w:t>’, ‘</w:t>
       </w:r>
       <w:r>
         <w:rPr>
@@ -3848,7 +3822,7 @@
           <w:szCs w:val="24"/>
           <w:lang w:bidi="bn-IN"/>
         </w:rPr>
-        <w:t>Network Admin / Engineer</w:t>
+        <w:t>IT Support Engineer / IT Management</w:t>
       </w:r>
       <w:r>
         <w:rPr>
@@ -3858,7 +3832,7 @@
           <w:szCs w:val="24"/>
           <w:lang w:bidi="bn-IN"/>
         </w:rPr>
-        <w:t>’</w:t>
+        <w:t>’, ‘</w:t>
       </w:r>
       <w:r>
         <w:rPr>
@@ -3868,7 +3842,7 @@
           <w:szCs w:val="24"/>
           <w:lang w:bidi="bn-IN"/>
         </w:rPr>
-        <w:t xml:space="preserve">, </w:t>
+        <w:t>Data Scientist / Analyst / Researcher</w:t>
       </w:r>
       <w:r>
         <w:rPr>
@@ -3878,7 +3852,7 @@
           <w:szCs w:val="24"/>
           <w:lang w:bidi="bn-IN"/>
         </w:rPr>
-        <w:t>‘</w:t>
+        <w:t>’, ‘</w:t>
       </w:r>
       <w:r>
         <w:rPr>
@@ -3888,9 +3862,8 @@
           <w:szCs w:val="24"/>
           <w:lang w:bidi="bn-IN"/>
         </w:rPr>
-        <w:t xml:space="preserve">System Admin / System Engineer / </w:t>
-      </w:r>
-      <w:proofErr w:type="spellStart"/>
+        <w:t>Teaching Profession</w:t>
+      </w:r>
       <w:r>
         <w:rPr>
           <w:rFonts w:ascii="Times New Roman" w:eastAsia="Times New Roman" w:hAnsi="Times New Roman" w:cs="Times New Roman"/>
@@ -3899,9 +3872,8 @@
           <w:szCs w:val="24"/>
           <w:lang w:bidi="bn-IN"/>
         </w:rPr>
-        <w:t>devOps</w:t>
-      </w:r>
-      <w:proofErr w:type="spellEnd"/>
+        <w:t>’, ‘</w:t>
+      </w:r>
       <w:r>
         <w:rPr>
           <w:rFonts w:ascii="Times New Roman" w:eastAsia="Times New Roman" w:hAnsi="Times New Roman" w:cs="Times New Roman"/>
@@ -3910,7 +3882,7 @@
           <w:szCs w:val="24"/>
           <w:lang w:bidi="bn-IN"/>
         </w:rPr>
-        <w:t xml:space="preserve"> Engineer</w:t>
+        <w:t>Obtained Scholarship for Higher Studies</w:t>
       </w:r>
       <w:r>
         <w:rPr>
@@ -3920,7 +3892,7 @@
           <w:szCs w:val="24"/>
           <w:lang w:bidi="bn-IN"/>
         </w:rPr>
-        <w:t>’</w:t>
+        <w:t>’, ‘Non-technical field’, ‘</w:t>
       </w:r>
       <w:r>
         <w:rPr>
@@ -3930,7 +3902,7 @@
           <w:szCs w:val="24"/>
           <w:lang w:bidi="bn-IN"/>
         </w:rPr>
-        <w:t xml:space="preserve">, </w:t>
+        <w:t>UI/UX Designer</w:t>
       </w:r>
       <w:r>
         <w:rPr>
@@ -3940,7 +3912,7 @@
           <w:szCs w:val="24"/>
           <w:lang w:bidi="bn-IN"/>
         </w:rPr>
-        <w:t>‘</w:t>
+        <w:t>’</w:t>
       </w:r>
       <w:r>
         <w:rPr>
@@ -3950,7 +3922,7 @@
           <w:szCs w:val="24"/>
           <w:lang w:bidi="bn-IN"/>
         </w:rPr>
-        <w:t>IT Support Engineer / IT Management</w:t>
+        <w:t xml:space="preserve"> and</w:t>
       </w:r>
       <w:r>
         <w:rPr>
@@ -3960,7 +3932,7 @@
           <w:szCs w:val="24"/>
           <w:lang w:bidi="bn-IN"/>
         </w:rPr>
-        <w:t>’</w:t>
+        <w:t xml:space="preserve"> ‘</w:t>
       </w:r>
       <w:r>
         <w:rPr>
@@ -3970,7 +3942,7 @@
           <w:szCs w:val="24"/>
           <w:lang w:bidi="bn-IN"/>
         </w:rPr>
-        <w:t xml:space="preserve">, </w:t>
+        <w:t>H</w:t>
       </w:r>
       <w:r>
         <w:rPr>
@@ -3980,7 +3952,7 @@
           <w:szCs w:val="24"/>
           <w:lang w:bidi="bn-IN"/>
         </w:rPr>
-        <w:t>‘</w:t>
+        <w:t>aven't found any job yet</w:t>
       </w:r>
       <w:r>
         <w:rPr>
@@ -3990,240 +3962,462 @@
           <w:szCs w:val="24"/>
           <w:lang w:bidi="bn-IN"/>
         </w:rPr>
-        <w:t>Data Scientist / Analyst / Researcher</w:t>
-      </w:r>
-      <w:r>
-        <w:rPr>
-          <w:rFonts w:ascii="Times New Roman" w:eastAsia="Times New Roman" w:hAnsi="Times New Roman" w:cs="Times New Roman"/>
-          <w:color w:val="000000"/>
-          <w:sz w:val="24"/>
-          <w:szCs w:val="24"/>
-          <w:lang w:bidi="bn-IN"/>
-        </w:rPr>
-        <w:t>’</w:t>
-      </w:r>
-      <w:r>
-        <w:rPr>
-          <w:rFonts w:ascii="Times New Roman" w:eastAsia="Times New Roman" w:hAnsi="Times New Roman" w:cs="Times New Roman"/>
-          <w:color w:val="000000"/>
-          <w:sz w:val="24"/>
-          <w:szCs w:val="24"/>
-          <w:lang w:bidi="bn-IN"/>
-        </w:rPr>
-        <w:t xml:space="preserve">, </w:t>
-      </w:r>
-      <w:r>
-        <w:rPr>
-          <w:rFonts w:ascii="Times New Roman" w:eastAsia="Times New Roman" w:hAnsi="Times New Roman" w:cs="Times New Roman"/>
-          <w:color w:val="000000"/>
-          <w:sz w:val="24"/>
-          <w:szCs w:val="24"/>
-          <w:lang w:bidi="bn-IN"/>
-        </w:rPr>
-        <w:t>‘</w:t>
-      </w:r>
-      <w:r>
-        <w:rPr>
-          <w:rFonts w:ascii="Times New Roman" w:eastAsia="Times New Roman" w:hAnsi="Times New Roman" w:cs="Times New Roman"/>
-          <w:color w:val="000000"/>
-          <w:sz w:val="24"/>
-          <w:szCs w:val="24"/>
-          <w:lang w:bidi="bn-IN"/>
-        </w:rPr>
-        <w:t>Teaching Profession</w:t>
-      </w:r>
-      <w:r>
-        <w:rPr>
-          <w:rFonts w:ascii="Times New Roman" w:eastAsia="Times New Roman" w:hAnsi="Times New Roman" w:cs="Times New Roman"/>
-          <w:color w:val="000000"/>
-          <w:sz w:val="24"/>
-          <w:szCs w:val="24"/>
-          <w:lang w:bidi="bn-IN"/>
-        </w:rPr>
-        <w:t>’</w:t>
-      </w:r>
-      <w:r>
-        <w:rPr>
-          <w:rFonts w:ascii="Times New Roman" w:eastAsia="Times New Roman" w:hAnsi="Times New Roman" w:cs="Times New Roman"/>
-          <w:color w:val="000000"/>
-          <w:sz w:val="24"/>
-          <w:szCs w:val="24"/>
-          <w:lang w:bidi="bn-IN"/>
-        </w:rPr>
-        <w:t xml:space="preserve">, </w:t>
-      </w:r>
-      <w:r>
-        <w:rPr>
-          <w:rFonts w:ascii="Times New Roman" w:eastAsia="Times New Roman" w:hAnsi="Times New Roman" w:cs="Times New Roman"/>
-          <w:color w:val="000000"/>
-          <w:sz w:val="24"/>
-          <w:szCs w:val="24"/>
-          <w:lang w:bidi="bn-IN"/>
-        </w:rPr>
-        <w:t>‘</w:t>
-      </w:r>
-      <w:r>
-        <w:rPr>
-          <w:rFonts w:ascii="Times New Roman" w:eastAsia="Times New Roman" w:hAnsi="Times New Roman" w:cs="Times New Roman"/>
-          <w:color w:val="000000"/>
-          <w:sz w:val="24"/>
-          <w:szCs w:val="24"/>
-          <w:lang w:bidi="bn-IN"/>
-        </w:rPr>
-        <w:t>Obtained Scholarship for Higher Studies</w:t>
-      </w:r>
-      <w:r>
-        <w:rPr>
-          <w:rFonts w:ascii="Times New Roman" w:eastAsia="Times New Roman" w:hAnsi="Times New Roman" w:cs="Times New Roman"/>
-          <w:color w:val="000000"/>
-          <w:sz w:val="24"/>
-          <w:szCs w:val="24"/>
-          <w:lang w:bidi="bn-IN"/>
-        </w:rPr>
-        <w:t>’</w:t>
-      </w:r>
-      <w:r>
-        <w:rPr>
-          <w:rFonts w:ascii="Times New Roman" w:eastAsia="Times New Roman" w:hAnsi="Times New Roman" w:cs="Times New Roman"/>
-          <w:color w:val="000000"/>
-          <w:sz w:val="24"/>
-          <w:szCs w:val="24"/>
-          <w:lang w:bidi="bn-IN"/>
-        </w:rPr>
-        <w:t xml:space="preserve">, </w:t>
-      </w:r>
-      <w:r>
-        <w:rPr>
-          <w:rFonts w:ascii="Times New Roman" w:eastAsia="Times New Roman" w:hAnsi="Times New Roman" w:cs="Times New Roman"/>
-          <w:color w:val="000000"/>
-          <w:sz w:val="24"/>
-          <w:szCs w:val="24"/>
-          <w:lang w:bidi="bn-IN"/>
-        </w:rPr>
-        <w:t>‘</w:t>
-      </w:r>
-      <w:r>
-        <w:rPr>
-          <w:rFonts w:ascii="Times New Roman" w:eastAsia="Times New Roman" w:hAnsi="Times New Roman" w:cs="Times New Roman"/>
-          <w:color w:val="000000"/>
-          <w:sz w:val="24"/>
-          <w:szCs w:val="24"/>
-          <w:lang w:bidi="bn-IN"/>
-        </w:rPr>
-        <w:t>Non-technical field</w:t>
-      </w:r>
-      <w:r>
-        <w:rPr>
-          <w:rFonts w:ascii="Times New Roman" w:eastAsia="Times New Roman" w:hAnsi="Times New Roman" w:cs="Times New Roman"/>
-          <w:color w:val="000000"/>
-          <w:sz w:val="24"/>
-          <w:szCs w:val="24"/>
-          <w:lang w:bidi="bn-IN"/>
-        </w:rPr>
-        <w:t>’</w:t>
-      </w:r>
-      <w:r>
-        <w:rPr>
-          <w:rFonts w:ascii="Times New Roman" w:eastAsia="Times New Roman" w:hAnsi="Times New Roman" w:cs="Times New Roman"/>
-          <w:color w:val="000000"/>
-          <w:sz w:val="24"/>
-          <w:szCs w:val="24"/>
-          <w:lang w:bidi="bn-IN"/>
-        </w:rPr>
-        <w:t xml:space="preserve">, </w:t>
-      </w:r>
-      <w:r>
-        <w:rPr>
-          <w:rFonts w:ascii="Times New Roman" w:eastAsia="Times New Roman" w:hAnsi="Times New Roman" w:cs="Times New Roman"/>
-          <w:color w:val="000000"/>
-          <w:sz w:val="24"/>
-          <w:szCs w:val="24"/>
-          <w:lang w:bidi="bn-IN"/>
-        </w:rPr>
-        <w:t>‘</w:t>
-      </w:r>
-      <w:r>
-        <w:rPr>
-          <w:rFonts w:ascii="Times New Roman" w:eastAsia="Times New Roman" w:hAnsi="Times New Roman" w:cs="Times New Roman"/>
-          <w:color w:val="000000"/>
-          <w:sz w:val="24"/>
-          <w:szCs w:val="24"/>
-          <w:lang w:bidi="bn-IN"/>
-        </w:rPr>
-        <w:t>UI/UX Designer</w:t>
-      </w:r>
-      <w:r>
-        <w:rPr>
-          <w:rFonts w:ascii="Times New Roman" w:eastAsia="Times New Roman" w:hAnsi="Times New Roman" w:cs="Times New Roman"/>
-          <w:color w:val="000000"/>
-          <w:sz w:val="24"/>
-          <w:szCs w:val="24"/>
-          <w:lang w:bidi="bn-IN"/>
-        </w:rPr>
-        <w:t>’</w:t>
-      </w:r>
-      <w:r>
-        <w:rPr>
-          <w:rFonts w:ascii="Times New Roman" w:eastAsia="Times New Roman" w:hAnsi="Times New Roman" w:cs="Times New Roman"/>
-          <w:color w:val="000000"/>
-          <w:sz w:val="24"/>
-          <w:szCs w:val="24"/>
-          <w:lang w:bidi="bn-IN"/>
-        </w:rPr>
-        <w:t xml:space="preserve"> and</w:t>
-      </w:r>
-      <w:r>
-        <w:rPr>
-          <w:rFonts w:ascii="Times New Roman" w:eastAsia="Times New Roman" w:hAnsi="Times New Roman" w:cs="Times New Roman"/>
-          <w:color w:val="000000"/>
-          <w:sz w:val="24"/>
-          <w:szCs w:val="24"/>
-          <w:lang w:bidi="bn-IN"/>
+        <w:t>’.</w:t>
+      </w:r>
+    </w:p>
+    <w:p>
+      <w:pPr>
+        <w:pStyle w:val="ListParagraph"/>
+        <w:autoSpaceDE w:val="0"/>
+        <w:autoSpaceDN w:val="0"/>
+        <w:adjustRightInd w:val="0"/>
+        <w:spacing w:after="0"/>
+        <w:rPr>
+          <w:rFonts w:ascii="Times New Roman" w:hAnsi="Times New Roman" w:cs="Times New Roman"/>
+          <w:b/>
+          <w:sz w:val="24"/>
+          <w:szCs w:val="24"/>
+        </w:rPr>
+      </w:pPr>
+    </w:p>
+    <w:p>
+      <w:pPr>
+        <w:pStyle w:val="ListParagraph"/>
+        <w:numPr>
+          <w:ilvl w:val="0"/>
+          <w:numId w:val="4"/>
+        </w:numPr>
+        <w:autoSpaceDE w:val="0"/>
+        <w:autoSpaceDN w:val="0"/>
+        <w:adjustRightInd w:val="0"/>
+        <w:spacing w:after="0"/>
+        <w:rPr>
+          <w:rFonts w:ascii="Times New Roman" w:hAnsi="Times New Roman" w:cs="Times New Roman"/>
+          <w:i/>
+          <w:sz w:val="24"/>
+          <w:szCs w:val="24"/>
+        </w:rPr>
+      </w:pPr>
+      <w:r>
+        <w:rPr>
+          <w:rFonts w:ascii="Times New Roman" w:hAnsi="Times New Roman" w:cs="Times New Roman"/>
+          <w:i/>
+          <w:sz w:val="24"/>
+          <w:szCs w:val="24"/>
+        </w:rPr>
+        <w:lastRenderedPageBreak/>
+        <w:t>Implementation of Data Mining model</w:t>
+      </w:r>
+    </w:p>
+    <w:p>
+      <w:pPr>
+        <w:autoSpaceDE w:val="0"/>
+        <w:autoSpaceDN w:val="0"/>
+        <w:adjustRightInd w:val="0"/>
+        <w:spacing w:after="0"/>
+        <w:ind w:left="360" w:firstLine="360"/>
+        <w:rPr>
+          <w:rFonts w:ascii="Times New Roman" w:hAnsi="Times New Roman" w:cs="Times New Roman"/>
+          <w:sz w:val="24"/>
+          <w:szCs w:val="24"/>
+        </w:rPr>
+      </w:pPr>
+      <w:r>
+        <w:rPr>
+          <w:rFonts w:ascii="Times New Roman" w:hAnsi="Times New Roman" w:cs="Times New Roman"/>
+          <w:sz w:val="24"/>
+          <w:szCs w:val="24"/>
+        </w:rPr>
+        <w:t>There are various techniques of discovering knowledge from database</w:t>
+      </w:r>
+      <w:r>
+        <w:rPr>
+          <w:rFonts w:ascii="Times New Roman" w:hAnsi="Times New Roman" w:cs="Times New Roman"/>
+          <w:sz w:val="24"/>
+          <w:szCs w:val="24"/>
+        </w:rPr>
+        <w:t xml:space="preserve">s. Some of the </w:t>
+      </w:r>
+      <w:r>
+        <w:rPr>
+          <w:rFonts w:ascii="Times New Roman" w:hAnsi="Times New Roman" w:cs="Times New Roman"/>
+          <w:sz w:val="24"/>
+          <w:szCs w:val="24"/>
+        </w:rPr>
+        <w:t xml:space="preserve">well-known techniques are: Association Rule Mining, Classification, Clustering, </w:t>
+      </w:r>
+      <w:r>
+        <w:rPr>
+          <w:rFonts w:ascii="Times New Roman" w:hAnsi="Times New Roman" w:cs="Times New Roman"/>
+          <w:sz w:val="24"/>
+          <w:szCs w:val="24"/>
+        </w:rPr>
+        <w:t>Regression</w:t>
+      </w:r>
+      <w:r>
+        <w:rPr>
+          <w:rFonts w:ascii="Times New Roman" w:hAnsi="Times New Roman" w:cs="Times New Roman"/>
+          <w:sz w:val="24"/>
+          <w:szCs w:val="24"/>
+        </w:rPr>
+        <w:t xml:space="preserve"> Analysis</w:t>
+      </w:r>
+      <w:r>
+        <w:rPr>
+          <w:rFonts w:ascii="Times New Roman" w:hAnsi="Times New Roman" w:cs="Times New Roman"/>
+          <w:sz w:val="24"/>
+          <w:szCs w:val="24"/>
+        </w:rPr>
+        <w:t>, Anomaly or Outlier Detection etc.</w:t>
+      </w:r>
+    </w:p>
+    <w:p>
+      <w:pPr>
+        <w:autoSpaceDE w:val="0"/>
+        <w:autoSpaceDN w:val="0"/>
+        <w:adjustRightInd w:val="0"/>
+        <w:spacing w:after="0"/>
+        <w:ind w:left="360" w:firstLine="360"/>
+        <w:rPr>
+          <w:rFonts w:ascii="Times New Roman" w:hAnsi="Times New Roman" w:cs="Times New Roman"/>
+          <w:sz w:val="24"/>
+          <w:szCs w:val="24"/>
+        </w:rPr>
+      </w:pPr>
+      <w:r>
+        <w:rPr>
+          <w:rFonts w:ascii="Times New Roman" w:hAnsi="Times New Roman" w:cs="Times New Roman"/>
+          <w:sz w:val="24"/>
+          <w:szCs w:val="24"/>
+        </w:rPr>
+        <w:t>Classification</w:t>
+      </w:r>
+      <w:r>
+        <w:rPr>
+          <w:rFonts w:ascii="Times New Roman" w:hAnsi="Times New Roman" w:cs="Times New Roman"/>
+          <w:sz w:val="24"/>
+          <w:szCs w:val="24"/>
+        </w:rPr>
+        <w:t xml:space="preserve"> is </w:t>
+      </w:r>
+      <w:r>
+        <w:rPr>
+          <w:rFonts w:ascii="Times New Roman" w:hAnsi="Times New Roman" w:cs="Times New Roman"/>
+          <w:sz w:val="24"/>
+          <w:szCs w:val="24"/>
+        </w:rPr>
+        <w:t>a very p</w:t>
+      </w:r>
+      <w:r>
+        <w:rPr>
+          <w:rFonts w:ascii="Times New Roman" w:hAnsi="Times New Roman" w:cs="Times New Roman"/>
+          <w:sz w:val="24"/>
+          <w:szCs w:val="24"/>
+        </w:rPr>
+        <w:t>opular an</w:t>
+      </w:r>
+      <w:r>
+        <w:rPr>
+          <w:rFonts w:ascii="Times New Roman" w:hAnsi="Times New Roman" w:cs="Times New Roman"/>
+          <w:sz w:val="24"/>
+          <w:szCs w:val="24"/>
+        </w:rPr>
+        <w:t xml:space="preserve">d useful technique for Data </w:t>
+      </w:r>
+      <w:r>
+        <w:rPr>
+          <w:rFonts w:ascii="Times New Roman" w:hAnsi="Times New Roman" w:cs="Times New Roman"/>
+          <w:sz w:val="24"/>
+          <w:szCs w:val="24"/>
+        </w:rPr>
+        <w:t>Analysis</w:t>
+      </w:r>
+      <w:r>
+        <w:rPr>
+          <w:rFonts w:ascii="Times New Roman" w:hAnsi="Times New Roman" w:cs="Times New Roman"/>
+          <w:sz w:val="24"/>
+          <w:szCs w:val="24"/>
+        </w:rPr>
+        <w:t xml:space="preserve"> which mainly predicts</w:t>
+      </w:r>
+      <w:r>
+        <w:rPr>
+          <w:rFonts w:ascii="Times New Roman" w:hAnsi="Times New Roman" w:cs="Times New Roman"/>
+          <w:sz w:val="24"/>
+          <w:szCs w:val="24"/>
+        </w:rPr>
+        <w:t xml:space="preserve"> categorical</w:t>
+      </w:r>
+      <w:r>
+        <w:rPr>
+          <w:rFonts w:ascii="Times New Roman" w:hAnsi="Times New Roman" w:cs="Times New Roman"/>
+          <w:sz w:val="24"/>
+          <w:szCs w:val="24"/>
+        </w:rPr>
+        <w:t xml:space="preserve"> (discrete, unordered)</w:t>
+      </w:r>
+      <w:r>
+        <w:rPr>
+          <w:rFonts w:ascii="Times New Roman" w:hAnsi="Times New Roman" w:cs="Times New Roman"/>
+          <w:sz w:val="24"/>
+          <w:szCs w:val="24"/>
+        </w:rPr>
+        <w:t xml:space="preserve"> class level</w:t>
+      </w:r>
+      <w:r>
+        <w:rPr>
+          <w:rFonts w:ascii="Times New Roman" w:hAnsi="Times New Roman" w:cs="Times New Roman"/>
+          <w:sz w:val="24"/>
+          <w:szCs w:val="24"/>
+        </w:rPr>
+        <w:t xml:space="preserve"> [</w:t>
+      </w:r>
+      <w:r>
+        <w:rPr>
+          <w:rFonts w:ascii="Times New Roman" w:hAnsi="Times New Roman" w:cs="Times New Roman"/>
+          <w:sz w:val="24"/>
+          <w:szCs w:val="24"/>
+        </w:rPr>
+        <w:t>11</w:t>
+      </w:r>
+      <w:r>
+        <w:rPr>
+          <w:rFonts w:ascii="Times New Roman" w:hAnsi="Times New Roman" w:cs="Times New Roman"/>
+          <w:sz w:val="24"/>
+          <w:szCs w:val="24"/>
+        </w:rPr>
+        <w:t>]</w:t>
+      </w:r>
+      <w:r>
+        <w:rPr>
+          <w:rFonts w:ascii="Times New Roman" w:hAnsi="Times New Roman" w:cs="Times New Roman"/>
+          <w:sz w:val="24"/>
+          <w:szCs w:val="24"/>
+        </w:rPr>
+        <w:t>.</w:t>
+      </w:r>
+      <w:r>
+        <w:rPr>
+          <w:rFonts w:ascii="Times New Roman" w:hAnsi="Times New Roman" w:cs="Times New Roman"/>
+          <w:sz w:val="24"/>
+          <w:szCs w:val="24"/>
+        </w:rPr>
+        <w:t xml:space="preserve"> More precisely, classification models predict classes for unknown values learnt from the</w:t>
+      </w:r>
+      <w:r>
+        <w:rPr>
+          <w:rFonts w:ascii="Times New Roman" w:hAnsi="Times New Roman" w:cs="Times New Roman"/>
+          <w:sz w:val="24"/>
+          <w:szCs w:val="24"/>
+        </w:rPr>
+        <w:t xml:space="preserve"> training</w:t>
+      </w:r>
+      <w:r>
+        <w:rPr>
+          <w:rFonts w:ascii="Times New Roman" w:hAnsi="Times New Roman" w:cs="Times New Roman"/>
+          <w:sz w:val="24"/>
+          <w:szCs w:val="24"/>
         </w:rPr>
         <w:t xml:space="preserve"> </w:t>
       </w:r>
       <w:r>
         <w:rPr>
-          <w:rFonts w:ascii="Times New Roman" w:eastAsia="Times New Roman" w:hAnsi="Times New Roman" w:cs="Times New Roman"/>
-          <w:color w:val="000000"/>
-          <w:sz w:val="24"/>
-          <w:szCs w:val="24"/>
-          <w:lang w:bidi="bn-IN"/>
-        </w:rPr>
-        <w:t>‘</w:t>
-      </w:r>
-      <w:r>
-        <w:rPr>
-          <w:rFonts w:ascii="Times New Roman" w:eastAsia="Times New Roman" w:hAnsi="Times New Roman" w:cs="Times New Roman"/>
-          <w:color w:val="000000"/>
-          <w:sz w:val="24"/>
-          <w:szCs w:val="24"/>
-          <w:lang w:bidi="bn-IN"/>
-        </w:rPr>
-        <w:t>H</w:t>
-      </w:r>
-      <w:r>
-        <w:rPr>
-          <w:rFonts w:ascii="Times New Roman" w:eastAsia="Times New Roman" w:hAnsi="Times New Roman" w:cs="Times New Roman"/>
-          <w:color w:val="000000"/>
-          <w:sz w:val="24"/>
-          <w:szCs w:val="24"/>
-          <w:lang w:bidi="bn-IN"/>
-        </w:rPr>
-        <w:t>aven't found any job yet</w:t>
-      </w:r>
-      <w:r>
-        <w:rPr>
-          <w:rFonts w:ascii="Times New Roman" w:eastAsia="Times New Roman" w:hAnsi="Times New Roman" w:cs="Times New Roman"/>
-          <w:color w:val="000000"/>
-          <w:sz w:val="24"/>
-          <w:szCs w:val="24"/>
-          <w:lang w:bidi="bn-IN"/>
-        </w:rPr>
-        <w:t>’.</w:t>
+          <w:rFonts w:ascii="Times New Roman" w:hAnsi="Times New Roman" w:cs="Times New Roman"/>
+          <w:sz w:val="24"/>
+          <w:szCs w:val="24"/>
+        </w:rPr>
+        <w:t xml:space="preserve">dataset with </w:t>
+      </w:r>
+      <w:r>
+        <w:rPr>
+          <w:rFonts w:ascii="Times New Roman" w:hAnsi="Times New Roman" w:cs="Times New Roman"/>
+          <w:sz w:val="24"/>
+          <w:szCs w:val="24"/>
+        </w:rPr>
+        <w:t xml:space="preserve">values </w:t>
+      </w:r>
+      <w:r>
+        <w:rPr>
+          <w:rFonts w:ascii="Times New Roman" w:hAnsi="Times New Roman" w:cs="Times New Roman"/>
+          <w:sz w:val="24"/>
+          <w:szCs w:val="24"/>
+        </w:rPr>
+        <w:t xml:space="preserve">of </w:t>
+      </w:r>
+      <w:r>
+        <w:rPr>
+          <w:rFonts w:ascii="Times New Roman" w:hAnsi="Times New Roman" w:cs="Times New Roman"/>
+          <w:sz w:val="24"/>
+          <w:szCs w:val="24"/>
+        </w:rPr>
+        <w:t>known</w:t>
+      </w:r>
+      <w:r>
+        <w:rPr>
+          <w:rFonts w:ascii="Times New Roman" w:hAnsi="Times New Roman" w:cs="Times New Roman"/>
+          <w:sz w:val="24"/>
+          <w:szCs w:val="24"/>
+        </w:rPr>
+        <w:t xml:space="preserve"> </w:t>
+      </w:r>
+      <w:r>
+        <w:rPr>
+          <w:rFonts w:ascii="Times New Roman" w:hAnsi="Times New Roman" w:cs="Times New Roman"/>
+          <w:sz w:val="24"/>
+          <w:szCs w:val="24"/>
+        </w:rPr>
+        <w:t>classes. There are plenty of classification models available.</w:t>
+      </w:r>
+      <w:r>
+        <w:rPr>
+          <w:rFonts w:ascii="Times New Roman" w:hAnsi="Times New Roman" w:cs="Times New Roman"/>
+          <w:sz w:val="24"/>
+          <w:szCs w:val="24"/>
+        </w:rPr>
+        <w:t xml:space="preserve"> Some of them are: K-Nearest Neighbors, Logistic Regression, Decision Tree, Random Forest, Neural Network etc.</w:t>
+      </w:r>
+    </w:p>
+    <w:p>
+      <w:pPr>
+        <w:autoSpaceDE w:val="0"/>
+        <w:autoSpaceDN w:val="0"/>
+        <w:adjustRightInd w:val="0"/>
+        <w:spacing w:after="0"/>
+        <w:ind w:left="360" w:firstLine="360"/>
+        <w:rPr>
+          <w:rFonts w:ascii="Times New Roman" w:hAnsi="Times New Roman" w:cs="Times New Roman"/>
+          <w:sz w:val="24"/>
+          <w:szCs w:val="24"/>
+        </w:rPr>
+      </w:pPr>
+      <w:r>
+        <w:rPr>
+          <w:rFonts w:ascii="Times New Roman" w:hAnsi="Times New Roman" w:cs="Times New Roman"/>
+          <w:sz w:val="24"/>
+          <w:szCs w:val="24"/>
+        </w:rPr>
+        <w:t>We ra</w:t>
+      </w:r>
+      <w:r>
+        <w:rPr>
+          <w:rFonts w:ascii="Times New Roman" w:hAnsi="Times New Roman" w:cs="Times New Roman"/>
+          <w:sz w:val="24"/>
+          <w:szCs w:val="24"/>
+        </w:rPr>
+        <w:t>n multiple classification models</w:t>
+      </w:r>
+      <w:r>
+        <w:rPr>
+          <w:rFonts w:ascii="Times New Roman" w:hAnsi="Times New Roman" w:cs="Times New Roman"/>
+          <w:sz w:val="24"/>
+          <w:szCs w:val="24"/>
+        </w:rPr>
+        <w:t xml:space="preserve"> on our dataset</w:t>
+      </w:r>
+      <w:r>
+        <w:rPr>
+          <w:rFonts w:ascii="Times New Roman" w:hAnsi="Times New Roman" w:cs="Times New Roman"/>
+          <w:sz w:val="24"/>
+          <w:szCs w:val="24"/>
+        </w:rPr>
+        <w:t xml:space="preserve"> </w:t>
+      </w:r>
+      <w:r>
+        <w:rPr>
+          <w:rFonts w:ascii="Times New Roman" w:hAnsi="Times New Roman" w:cs="Times New Roman"/>
+          <w:sz w:val="24"/>
+          <w:szCs w:val="24"/>
+        </w:rPr>
+        <w:t>to predict student’s estimated career in this study. The reason we did it is to have a deeper look at the final output. This also enabled us to have a comparative study amongst the predictive models</w:t>
+      </w:r>
+      <w:r>
+        <w:rPr>
+          <w:rFonts w:ascii="Times New Roman" w:hAnsi="Times New Roman" w:cs="Times New Roman"/>
+          <w:sz w:val="24"/>
+          <w:szCs w:val="24"/>
+        </w:rPr>
+        <w:t xml:space="preserve">. </w:t>
+      </w:r>
+      <w:r>
+        <w:rPr>
+          <w:rFonts w:ascii="Times New Roman" w:hAnsi="Times New Roman" w:cs="Times New Roman"/>
+          <w:sz w:val="24"/>
+          <w:szCs w:val="24"/>
+        </w:rPr>
+        <w:t>We measured the outcomes of different models based on these criterions: Accuracy, Precision, F-Measure and Recall. We verified the accuracy using an efficient model evaluation technique named 10 Fold Cross Validation</w:t>
+      </w:r>
+      <w:r>
+        <w:rPr>
+          <w:rFonts w:ascii="Times New Roman" w:hAnsi="Times New Roman" w:cs="Times New Roman"/>
+          <w:sz w:val="24"/>
+          <w:szCs w:val="24"/>
+        </w:rPr>
+        <w:t>.</w:t>
+      </w:r>
+    </w:p>
+    <w:p>
+      <w:pPr>
+        <w:pStyle w:val="ListParagraph"/>
+        <w:numPr>
+          <w:ilvl w:val="0"/>
+          <w:numId w:val="9"/>
+        </w:numPr>
+        <w:autoSpaceDE w:val="0"/>
+        <w:autoSpaceDN w:val="0"/>
+        <w:adjustRightInd w:val="0"/>
+        <w:spacing w:after="0"/>
+        <w:rPr>
+          <w:rFonts w:ascii="Times New Roman" w:hAnsi="Times New Roman" w:cs="Times New Roman"/>
+          <w:sz w:val="24"/>
+          <w:szCs w:val="24"/>
+        </w:rPr>
+      </w:pPr>
+      <w:r>
+        <w:rPr>
+          <w:rFonts w:ascii="Times New Roman" w:hAnsi="Times New Roman" w:cs="Times New Roman"/>
+          <w:sz w:val="24"/>
+          <w:szCs w:val="24"/>
+        </w:rPr>
+        <w:t xml:space="preserve">K-Nearest Neighbor: </w:t>
       </w:r>
       <w:bookmarkStart w:id="0" w:name="_GoBack"/>
       <w:bookmarkEnd w:id="0"/>
+    </w:p>
+    <w:p>
+      <w:pPr>
+        <w:autoSpaceDE w:val="0"/>
+        <w:autoSpaceDN w:val="0"/>
+        <w:adjustRightInd w:val="0"/>
+        <w:spacing w:after="0"/>
+        <w:ind w:left="360" w:firstLine="360"/>
+        <w:rPr>
+          <w:rFonts w:ascii="Times New Roman" w:hAnsi="Times New Roman" w:cs="Times New Roman"/>
+          <w:sz w:val="24"/>
+          <w:szCs w:val="24"/>
+        </w:rPr>
+      </w:pPr>
+    </w:p>
+    <w:p>
+      <w:pPr>
+        <w:pStyle w:val="ListParagraph"/>
+        <w:autoSpaceDE w:val="0"/>
+        <w:autoSpaceDN w:val="0"/>
+        <w:adjustRightInd w:val="0"/>
+        <w:spacing w:after="0"/>
+        <w:rPr>
+          <w:rFonts w:ascii="Times New Roman" w:hAnsi="Times New Roman" w:cs="Times New Roman"/>
+          <w:sz w:val="24"/>
+          <w:szCs w:val="24"/>
+        </w:rPr>
+      </w:pPr>
+      <w:r>
+        <w:rPr>
+          <w:rFonts w:ascii="Times New Roman" w:hAnsi="Times New Roman" w:cs="Times New Roman"/>
+          <w:sz w:val="24"/>
+          <w:szCs w:val="24"/>
+        </w:rPr>
+        <w:t xml:space="preserve"> </w:t>
+      </w:r>
     </w:p>
     <w:p>
       <w:pPr>
@@ -4250,7 +4444,6 @@
         <w:jc w:val="both"/>
       </w:pPr>
       <w:r>
-        <w:lastRenderedPageBreak/>
         <w:t>UD Beth, HE Janet, “Using Learning Analytics to Predict (and Improve) Student Success: A Faculty Perspective”, Journal of Interactive Online Learning 2013; 12:17-26.</w:t>
       </w:r>
     </w:p>
@@ -4658,14 +4851,12 @@
         </w:rPr>
         <w:t xml:space="preserve">Career </w:t>
       </w:r>
-      <w:proofErr w:type="spellStart"/>
       <w:r>
         <w:rPr>
           <w:bCs/>
         </w:rPr>
-        <w:t>Counselling</w:t>
-      </w:r>
-      <w:proofErr w:type="spellEnd"/>
+        <w:t>Counseling</w:t>
+      </w:r>
       <w:r>
         <w:rPr>
           <w:bCs/>
@@ -4737,6 +4928,7 @@
       </w:pPr>
       <w:proofErr w:type="spellStart"/>
       <w:r>
+        <w:lastRenderedPageBreak/>
         <w:t>Amjad</w:t>
       </w:r>
       <w:proofErr w:type="spellEnd"/>
@@ -4833,6 +5025,57 @@
       <w:proofErr w:type="spellEnd"/>
       <w:r>
         <w:t xml:space="preserve"> 1, No 1, Fall 2009</w:t>
+      </w:r>
+      <w:r>
+        <w:t>.</w:t>
+      </w:r>
+    </w:p>
+    <w:p>
+      <w:pPr>
+        <w:pStyle w:val="Default"/>
+        <w:numPr>
+          <w:ilvl w:val="0"/>
+          <w:numId w:val="1"/>
+        </w:numPr>
+        <w:jc w:val="both"/>
+      </w:pPr>
+      <w:r>
+        <w:t xml:space="preserve"> </w:t>
+      </w:r>
+      <w:r>
+        <w:t xml:space="preserve">Han, </w:t>
+      </w:r>
+      <w:proofErr w:type="spellStart"/>
+      <w:r>
+        <w:t>Kamber</w:t>
+      </w:r>
+      <w:proofErr w:type="spellEnd"/>
+      <w:r>
+        <w:t>,</w:t>
+      </w:r>
+      <w:r>
+        <w:t xml:space="preserve"> Pei</w:t>
+      </w:r>
+      <w:r>
+        <w:t xml:space="preserve">. </w:t>
+      </w:r>
+      <w:r>
+        <w:rPr>
+          <w:i/>
+        </w:rPr>
+        <w:t>Data Mining: Concepts and Techniques</w:t>
+      </w:r>
+      <w:r>
+        <w:t xml:space="preserve">. </w:t>
+      </w:r>
+      <w:r>
+        <w:t xml:space="preserve">Waltham: </w:t>
+      </w:r>
+      <w:r>
+        <w:t>Morgan Kaufmann, 2012.</w:t>
+      </w:r>
+      <w:r>
+        <w:t xml:space="preserve"> Print.</w:t>
       </w:r>
     </w:p>
     <w:p>
@@ -5545,6 +5788,92 @@
         <w:rFonts w:hint="default"/>
         <w:sz w:val="25"/>
       </w:rPr>
+    </w:lvl>
+    <w:lvl w:ilvl="1" w:tplc="04090019" w:tentative="1">
+      <w:start w:val="1"/>
+      <w:numFmt w:val="lowerLetter"/>
+      <w:lvlText w:val="%2."/>
+      <w:lvlJc w:val="left"/>
+      <w:pPr>
+        <w:ind w:left="1440" w:hanging="360"/>
+      </w:pPr>
+    </w:lvl>
+    <w:lvl w:ilvl="2" w:tplc="0409001B" w:tentative="1">
+      <w:start w:val="1"/>
+      <w:numFmt w:val="lowerRoman"/>
+      <w:lvlText w:val="%3."/>
+      <w:lvlJc w:val="right"/>
+      <w:pPr>
+        <w:ind w:left="2160" w:hanging="180"/>
+      </w:pPr>
+    </w:lvl>
+    <w:lvl w:ilvl="3" w:tplc="0409000F" w:tentative="1">
+      <w:start w:val="1"/>
+      <w:numFmt w:val="decimal"/>
+      <w:lvlText w:val="%4."/>
+      <w:lvlJc w:val="left"/>
+      <w:pPr>
+        <w:ind w:left="2880" w:hanging="360"/>
+      </w:pPr>
+    </w:lvl>
+    <w:lvl w:ilvl="4" w:tplc="04090019" w:tentative="1">
+      <w:start w:val="1"/>
+      <w:numFmt w:val="lowerLetter"/>
+      <w:lvlText w:val="%5."/>
+      <w:lvlJc w:val="left"/>
+      <w:pPr>
+        <w:ind w:left="3600" w:hanging="360"/>
+      </w:pPr>
+    </w:lvl>
+    <w:lvl w:ilvl="5" w:tplc="0409001B" w:tentative="1">
+      <w:start w:val="1"/>
+      <w:numFmt w:val="lowerRoman"/>
+      <w:lvlText w:val="%6."/>
+      <w:lvlJc w:val="right"/>
+      <w:pPr>
+        <w:ind w:left="4320" w:hanging="180"/>
+      </w:pPr>
+    </w:lvl>
+    <w:lvl w:ilvl="6" w:tplc="0409000F" w:tentative="1">
+      <w:start w:val="1"/>
+      <w:numFmt w:val="decimal"/>
+      <w:lvlText w:val="%7."/>
+      <w:lvlJc w:val="left"/>
+      <w:pPr>
+        <w:ind w:left="5040" w:hanging="360"/>
+      </w:pPr>
+    </w:lvl>
+    <w:lvl w:ilvl="7" w:tplc="04090019" w:tentative="1">
+      <w:start w:val="1"/>
+      <w:numFmt w:val="lowerLetter"/>
+      <w:lvlText w:val="%8."/>
+      <w:lvlJc w:val="left"/>
+      <w:pPr>
+        <w:ind w:left="5760" w:hanging="360"/>
+      </w:pPr>
+    </w:lvl>
+    <w:lvl w:ilvl="8" w:tplc="0409001B" w:tentative="1">
+      <w:start w:val="1"/>
+      <w:numFmt w:val="lowerRoman"/>
+      <w:lvlText w:val="%9."/>
+      <w:lvlJc w:val="right"/>
+      <w:pPr>
+        <w:ind w:left="6480" w:hanging="180"/>
+      </w:pPr>
+    </w:lvl>
+  </w:abstractNum>
+  <w:abstractNum w:abstractNumId="8">
+    <w:nsid w:val="79AD22B9"/>
+    <w:multiLevelType w:val="hybridMultilevel"/>
+    <w:tmpl w:val="8A380AE0"/>
+    <w:lvl w:ilvl="0" w:tplc="04090013">
+      <w:start w:val="1"/>
+      <w:numFmt w:val="upperRoman"/>
+      <w:lvlText w:val="%1."/>
+      <w:lvlJc w:val="right"/>
+      <w:pPr>
+        <w:ind w:left="720" w:hanging="360"/>
+      </w:pPr>
     </w:lvl>
     <w:lvl w:ilvl="1" w:tplc="04090019" w:tentative="1">
       <w:start w:val="1"/>
@@ -5642,6 +5971,9 @@
   </w:num>
   <w:num w:numId="8">
     <w:abstractNumId w:val="1"/>
+  </w:num>
+  <w:num w:numId="9">
+    <w:abstractNumId w:val="8"/>
   </w:num>
 </w:numbering>
 </file>

</xml_diff>

<commit_message>
added a new file
</commit_message>
<xml_diff>
--- a/extras/index.docx
+++ b/extras/index.docx
@@ -4044,15 +4044,7 @@
           <w:sz w:val="24"/>
           <w:szCs w:val="24"/>
         </w:rPr>
-        <w:t xml:space="preserve">well-known techniques are: Association Rule Mining, Classification, Clustering, </w:t>
-      </w:r>
-      <w:r>
-        <w:rPr>
-          <w:rFonts w:ascii="Times New Roman" w:hAnsi="Times New Roman" w:cs="Times New Roman"/>
-          <w:sz w:val="24"/>
-          <w:szCs w:val="24"/>
-        </w:rPr>
-        <w:t>Regression</w:t>
+        <w:t>well-known techniques are: Association Rule Mining, Classification, Clustering, Regression</w:t>
       </w:r>
       <w:r>
         <w:rPr>
@@ -4360,7 +4352,7 @@
         <w:pStyle w:val="ListParagraph"/>
         <w:numPr>
           <w:ilvl w:val="0"/>
-          <w:numId w:val="9"/>
+          <w:numId w:val="12"/>
         </w:numPr>
         <w:autoSpaceDE w:val="0"/>
         <w:autoSpaceDN w:val="0"/>
@@ -4375,31 +4367,277 @@
       <w:r>
         <w:rPr>
           <w:rFonts w:ascii="Times New Roman" w:hAnsi="Times New Roman" w:cs="Times New Roman"/>
-          <w:sz w:val="24"/>
-          <w:szCs w:val="24"/>
-        </w:rPr>
-        <w:t xml:space="preserve">K-Nearest Neighbor: </w:t>
-      </w:r>
-      <w:bookmarkStart w:id="0" w:name="_GoBack"/>
-      <w:bookmarkEnd w:id="0"/>
+          <w:b/>
+          <w:sz w:val="24"/>
+          <w:szCs w:val="24"/>
+        </w:rPr>
+        <w:t>ID3</w:t>
+      </w:r>
+      <w:r>
+        <w:rPr>
+          <w:rFonts w:ascii="Times New Roman" w:hAnsi="Times New Roman" w:cs="Times New Roman"/>
+          <w:sz w:val="24"/>
+          <w:szCs w:val="24"/>
+        </w:rPr>
+        <w:t>:</w:t>
+      </w:r>
+      <w:r>
+        <w:rPr>
+          <w:rFonts w:ascii="Times New Roman" w:hAnsi="Times New Roman" w:cs="Times New Roman"/>
+          <w:sz w:val="24"/>
+          <w:szCs w:val="24"/>
+        </w:rPr>
+        <w:t xml:space="preserve">  ID3 (</w:t>
+      </w:r>
+      <w:r>
+        <w:rPr>
+          <w:rFonts w:ascii="Times New Roman" w:hAnsi="Times New Roman" w:cs="Times New Roman"/>
+          <w:sz w:val="24"/>
+          <w:szCs w:val="24"/>
+        </w:rPr>
+        <w:t xml:space="preserve">Iterative </w:t>
+      </w:r>
+      <w:proofErr w:type="spellStart"/>
+      <w:r>
+        <w:rPr>
+          <w:rFonts w:ascii="Times New Roman" w:hAnsi="Times New Roman" w:cs="Times New Roman"/>
+          <w:sz w:val="24"/>
+          <w:szCs w:val="24"/>
+        </w:rPr>
+        <w:t>Dichotomiser</w:t>
+      </w:r>
+      <w:proofErr w:type="spellEnd"/>
+      <w:r>
+        <w:rPr>
+          <w:rFonts w:ascii="Times New Roman" w:hAnsi="Times New Roman" w:cs="Times New Roman"/>
+          <w:sz w:val="24"/>
+          <w:szCs w:val="24"/>
+        </w:rPr>
+        <w:t xml:space="preserve"> 3</w:t>
+      </w:r>
+      <w:r>
+        <w:rPr>
+          <w:rFonts w:ascii="Times New Roman" w:hAnsi="Times New Roman" w:cs="Times New Roman"/>
+          <w:sz w:val="24"/>
+          <w:szCs w:val="24"/>
+        </w:rPr>
+        <w:t xml:space="preserve">) </w:t>
+      </w:r>
+      <w:r>
+        <w:rPr>
+          <w:rFonts w:ascii="Times New Roman" w:hAnsi="Times New Roman" w:cs="Times New Roman"/>
+          <w:sz w:val="24"/>
+          <w:szCs w:val="24"/>
+        </w:rPr>
+        <w:t>is a decision tree algorithm</w:t>
+      </w:r>
+      <w:r>
+        <w:rPr>
+          <w:rFonts w:ascii="Times New Roman" w:hAnsi="Times New Roman" w:cs="Times New Roman"/>
+          <w:sz w:val="24"/>
+          <w:szCs w:val="24"/>
+        </w:rPr>
+        <w:t xml:space="preserve"> based on hunt’</w:t>
+      </w:r>
+      <w:r>
+        <w:rPr>
+          <w:rFonts w:ascii="Times New Roman" w:hAnsi="Times New Roman" w:cs="Times New Roman"/>
+          <w:sz w:val="24"/>
+          <w:szCs w:val="24"/>
+        </w:rPr>
+        <w:t xml:space="preserve">s algorithm, </w:t>
+      </w:r>
+      <w:r>
+        <w:rPr>
+          <w:rFonts w:ascii="Times New Roman" w:hAnsi="Times New Roman" w:cs="Times New Roman"/>
+          <w:sz w:val="24"/>
+          <w:szCs w:val="24"/>
+        </w:rPr>
+        <w:t>introduced by Quinlan Ross</w:t>
+      </w:r>
+      <w:r>
+        <w:rPr>
+          <w:rFonts w:ascii="Times New Roman" w:hAnsi="Times New Roman" w:cs="Times New Roman"/>
+          <w:sz w:val="24"/>
+          <w:szCs w:val="24"/>
+        </w:rPr>
+        <w:t xml:space="preserve"> on 1986 []. In ID3, the</w:t>
+      </w:r>
+      <w:r>
+        <w:rPr>
+          <w:rFonts w:ascii="Times New Roman" w:hAnsi="Times New Roman" w:cs="Times New Roman"/>
+          <w:sz w:val="24"/>
+          <w:szCs w:val="24"/>
+        </w:rPr>
+        <w:t xml:space="preserve"> decision tree is built by splitting the attributes.</w:t>
+      </w:r>
+      <w:r>
+        <w:rPr>
+          <w:rFonts w:ascii="Times New Roman" w:hAnsi="Times New Roman" w:cs="Times New Roman"/>
+          <w:sz w:val="24"/>
+          <w:szCs w:val="24"/>
+        </w:rPr>
+        <w:t xml:space="preserve"> Information gain is calculated to decide which attribute to split. The splitting process is stopped if a pure subset is found. Only categorical attributes are allowed in building tree models with ID3. </w:t>
+      </w:r>
+      <w:r>
+        <w:rPr>
+          <w:rFonts w:ascii="Times New Roman" w:hAnsi="Times New Roman" w:cs="Times New Roman"/>
+          <w:sz w:val="24"/>
+          <w:szCs w:val="24"/>
+        </w:rPr>
+        <w:t>ID3 can’t handle noisy data. So preprocessing of data is required before working with ID3.</w:t>
+      </w:r>
+      <w:r>
+        <w:rPr>
+          <w:rFonts w:ascii="Times New Roman" w:hAnsi="Times New Roman" w:cs="Times New Roman"/>
+          <w:sz w:val="24"/>
+          <w:szCs w:val="24"/>
+        </w:rPr>
+        <w:t xml:space="preserve"> For the tree building process, information gain is calculated for each and every attribute and the attribute with most information gain measure is selected. Continuous attributes must be discretized to be used in ID3.</w:t>
+      </w:r>
+      <w:r>
+        <w:rPr>
+          <w:rFonts w:ascii="Times New Roman" w:hAnsi="Times New Roman" w:cs="Times New Roman"/>
+          <w:sz w:val="24"/>
+          <w:szCs w:val="24"/>
+        </w:rPr>
+        <w:t xml:space="preserve"> </w:t>
+      </w:r>
+      <w:r>
+        <w:rPr>
+          <w:rFonts w:ascii="Times New Roman" w:hAnsi="Times New Roman" w:cs="Times New Roman"/>
+          <w:sz w:val="24"/>
+          <w:szCs w:val="24"/>
+        </w:rPr>
+        <w:t>To avoid over-fitting, smaller trees are built in ID3.</w:t>
+      </w:r>
     </w:p>
     <w:p>
       <w:pPr>
+        <w:pStyle w:val="ListParagraph"/>
+        <w:numPr>
+          <w:ilvl w:val="0"/>
+          <w:numId w:val="12"/>
+        </w:numPr>
         <w:autoSpaceDE w:val="0"/>
         <w:autoSpaceDN w:val="0"/>
         <w:adjustRightInd w:val="0"/>
         <w:spacing w:after="0"/>
-        <w:ind w:left="360" w:firstLine="360"/>
-        <w:rPr>
-          <w:rFonts w:ascii="Times New Roman" w:hAnsi="Times New Roman" w:cs="Times New Roman"/>
-          <w:sz w:val="24"/>
-          <w:szCs w:val="24"/>
-        </w:rPr>
-      </w:pPr>
+        <w:rPr>
+          <w:rFonts w:ascii="Times New Roman" w:hAnsi="Times New Roman" w:cs="Times New Roman"/>
+          <w:sz w:val="24"/>
+          <w:szCs w:val="24"/>
+        </w:rPr>
+      </w:pPr>
+      <w:r>
+        <w:rPr>
+          <w:rFonts w:ascii="Times New Roman" w:hAnsi="Times New Roman" w:cs="Times New Roman"/>
+          <w:b/>
+          <w:sz w:val="24"/>
+          <w:szCs w:val="24"/>
+        </w:rPr>
+        <w:t>CART</w:t>
+      </w:r>
+      <w:r>
+        <w:rPr>
+          <w:rFonts w:ascii="Times New Roman" w:hAnsi="Times New Roman" w:cs="Times New Roman"/>
+          <w:sz w:val="24"/>
+          <w:szCs w:val="24"/>
+        </w:rPr>
+        <w:t>:</w:t>
+      </w:r>
+      <w:r>
+        <w:rPr>
+          <w:rFonts w:ascii="Times New Roman" w:hAnsi="Times New Roman" w:cs="Times New Roman"/>
+          <w:sz w:val="24"/>
+          <w:szCs w:val="24"/>
+        </w:rPr>
+        <w:t xml:space="preserve"> </w:t>
+      </w:r>
+      <w:r>
+        <w:rPr>
+          <w:rFonts w:ascii="Times New Roman" w:hAnsi="Times New Roman" w:cs="Times New Roman"/>
+          <w:sz w:val="24"/>
+          <w:szCs w:val="24"/>
+        </w:rPr>
+        <w:t xml:space="preserve">CART (Classification and Regression Tree) is </w:t>
+      </w:r>
+      <w:r>
+        <w:rPr>
+          <w:rFonts w:ascii="Times New Roman" w:hAnsi="Times New Roman" w:cs="Times New Roman"/>
+          <w:sz w:val="24"/>
+          <w:szCs w:val="24"/>
+        </w:rPr>
+        <w:t xml:space="preserve">also a decision tree algorithm introduced by </w:t>
+      </w:r>
+      <w:proofErr w:type="spellStart"/>
+      <w:r>
+        <w:rPr>
+          <w:rFonts w:ascii="Times New Roman" w:hAnsi="Times New Roman" w:cs="Times New Roman"/>
+          <w:sz w:val="24"/>
+          <w:szCs w:val="24"/>
+        </w:rPr>
+        <w:t>Breiman</w:t>
+      </w:r>
+      <w:proofErr w:type="spellEnd"/>
+      <w:r>
+        <w:rPr>
+          <w:rFonts w:ascii="Times New Roman" w:hAnsi="Times New Roman" w:cs="Times New Roman"/>
+          <w:sz w:val="24"/>
+          <w:szCs w:val="24"/>
+        </w:rPr>
+        <w:t xml:space="preserve"> [].</w:t>
+      </w:r>
+      <w:r>
+        <w:rPr>
+          <w:rFonts w:ascii="Times New Roman" w:hAnsi="Times New Roman" w:cs="Times New Roman"/>
+          <w:sz w:val="24"/>
+          <w:szCs w:val="24"/>
+        </w:rPr>
+        <w:t xml:space="preserve"> It is also based on Hunt’s algorithm. It selects the attributes to split based on </w:t>
+      </w:r>
+      <w:proofErr w:type="spellStart"/>
+      <w:r>
+        <w:rPr>
+          <w:rFonts w:ascii="Times New Roman" w:hAnsi="Times New Roman" w:cs="Times New Roman"/>
+          <w:sz w:val="24"/>
+          <w:szCs w:val="24"/>
+        </w:rPr>
+        <w:t>Gini</w:t>
+      </w:r>
+      <w:proofErr w:type="spellEnd"/>
+      <w:r>
+        <w:rPr>
+          <w:rFonts w:ascii="Times New Roman" w:hAnsi="Times New Roman" w:cs="Times New Roman"/>
+          <w:sz w:val="24"/>
+          <w:szCs w:val="24"/>
+        </w:rPr>
+        <w:t xml:space="preserve"> Index measure. CART can handle both categorical and continuous attributes. </w:t>
+      </w:r>
+      <w:r>
+        <w:rPr>
+          <w:rFonts w:ascii="Times New Roman" w:hAnsi="Times New Roman" w:cs="Times New Roman"/>
+          <w:sz w:val="24"/>
+          <w:szCs w:val="24"/>
+        </w:rPr>
+        <w:t xml:space="preserve">It also handles missing values. CART produces binary tree as it performs binary split. To avoid over-fitting and eliminating the unnecessary branches from the decision tree, CART performs </w:t>
+      </w:r>
+      <w:r>
+        <w:rPr>
+          <w:rFonts w:ascii="Times New Roman" w:hAnsi="Times New Roman" w:cs="Times New Roman"/>
+          <w:sz w:val="24"/>
+          <w:szCs w:val="24"/>
+        </w:rPr>
+        <w:t>cost complexity pruning.</w:t>
+      </w:r>
     </w:p>
     <w:p>
       <w:pPr>
         <w:pStyle w:val="ListParagraph"/>
+        <w:numPr>
+          <w:ilvl w:val="0"/>
+          <w:numId w:val="12"/>
+        </w:numPr>
         <w:autoSpaceDE w:val="0"/>
         <w:autoSpaceDN w:val="0"/>
         <w:adjustRightInd w:val="0"/>
@@ -4413,11 +4651,465 @@
       <w:r>
         <w:rPr>
           <w:rFonts w:ascii="Times New Roman" w:hAnsi="Times New Roman" w:cs="Times New Roman"/>
+          <w:b/>
+          <w:sz w:val="24"/>
+          <w:szCs w:val="24"/>
+        </w:rPr>
+        <w:t>Random Forest</w:t>
+      </w:r>
+      <w:r>
+        <w:rPr>
+          <w:rFonts w:ascii="Times New Roman" w:hAnsi="Times New Roman" w:cs="Times New Roman"/>
+          <w:sz w:val="24"/>
+          <w:szCs w:val="24"/>
+        </w:rPr>
+        <w:t>:</w:t>
+      </w:r>
+      <w:r>
+        <w:rPr>
+          <w:rFonts w:ascii="Times New Roman" w:hAnsi="Times New Roman" w:cs="Times New Roman"/>
           <w:sz w:val="24"/>
           <w:szCs w:val="24"/>
         </w:rPr>
         <w:t xml:space="preserve"> </w:t>
       </w:r>
+      <w:r>
+        <w:rPr>
+          <w:rFonts w:ascii="Times New Roman" w:hAnsi="Times New Roman" w:cs="Times New Roman"/>
+          <w:sz w:val="24"/>
+          <w:szCs w:val="24"/>
+        </w:rPr>
+        <w:t xml:space="preserve">Random Forest Classifier is a supervised machine learning algorithm that is capable of both classification and regression. </w:t>
+      </w:r>
+      <w:r>
+        <w:rPr>
+          <w:rFonts w:ascii="Times New Roman" w:hAnsi="Times New Roman" w:cs="Times New Roman"/>
+          <w:sz w:val="24"/>
+          <w:szCs w:val="24"/>
+        </w:rPr>
+        <w:t xml:space="preserve">Like the name, it is a forest or combination of </w:t>
+      </w:r>
+      <w:r>
+        <w:rPr>
+          <w:rFonts w:ascii="Times New Roman" w:hAnsi="Times New Roman" w:cs="Times New Roman"/>
+          <w:sz w:val="24"/>
+          <w:szCs w:val="24"/>
+        </w:rPr>
+        <w:t xml:space="preserve">decision tree classifiers. Each tree classifier is generated using a random vector of inputs which is sampled independently from the input vector [15]. Each tree classifies the input individually which is counted as vote. </w:t>
+      </w:r>
+      <w:r>
+        <w:rPr>
+          <w:rFonts w:ascii="Times New Roman" w:hAnsi="Times New Roman" w:cs="Times New Roman"/>
+          <w:sz w:val="24"/>
+          <w:szCs w:val="24"/>
+        </w:rPr>
+        <w:t>Forest chooses the classification having most votes. In Random Forest, trees f</w:t>
+      </w:r>
+      <w:r>
+        <w:rPr>
+          <w:rFonts w:ascii="Times New Roman" w:hAnsi="Times New Roman" w:cs="Times New Roman"/>
+          <w:sz w:val="24"/>
+          <w:szCs w:val="24"/>
+        </w:rPr>
+        <w:t>ollow</w:t>
+      </w:r>
+      <w:r>
+        <w:rPr>
+          <w:rFonts w:ascii="Times New Roman" w:hAnsi="Times New Roman" w:cs="Times New Roman"/>
+          <w:sz w:val="24"/>
+          <w:szCs w:val="24"/>
+        </w:rPr>
+        <w:t xml:space="preserve"> the </w:t>
+      </w:r>
+      <w:proofErr w:type="spellStart"/>
+      <w:r>
+        <w:rPr>
+          <w:rFonts w:ascii="Times New Roman" w:hAnsi="Times New Roman" w:cs="Times New Roman"/>
+          <w:sz w:val="24"/>
+          <w:szCs w:val="24"/>
+        </w:rPr>
+        <w:t>Gini</w:t>
+      </w:r>
+      <w:proofErr w:type="spellEnd"/>
+      <w:r>
+        <w:rPr>
+          <w:rFonts w:ascii="Times New Roman" w:hAnsi="Times New Roman" w:cs="Times New Roman"/>
+          <w:sz w:val="24"/>
+          <w:szCs w:val="24"/>
+        </w:rPr>
+        <w:t xml:space="preserve"> Index</w:t>
+      </w:r>
+      <w:r>
+        <w:rPr>
+          <w:rFonts w:ascii="Times New Roman" w:hAnsi="Times New Roman" w:cs="Times New Roman"/>
+          <w:sz w:val="24"/>
+          <w:szCs w:val="24"/>
+        </w:rPr>
+        <w:t xml:space="preserve"> technique to measure</w:t>
+      </w:r>
+      <w:r>
+        <w:rPr>
+          <w:rFonts w:ascii="Times New Roman" w:hAnsi="Times New Roman" w:cs="Times New Roman"/>
+          <w:sz w:val="24"/>
+          <w:szCs w:val="24"/>
+        </w:rPr>
+        <w:t xml:space="preserve"> attribute</w:t>
+      </w:r>
+      <w:r>
+        <w:rPr>
+          <w:rFonts w:ascii="Times New Roman" w:hAnsi="Times New Roman" w:cs="Times New Roman"/>
+          <w:sz w:val="24"/>
+          <w:szCs w:val="24"/>
+        </w:rPr>
+        <w:t>s</w:t>
+      </w:r>
+      <w:r>
+        <w:rPr>
+          <w:rFonts w:ascii="Times New Roman" w:hAnsi="Times New Roman" w:cs="Times New Roman"/>
+          <w:sz w:val="24"/>
+          <w:szCs w:val="24"/>
+        </w:rPr>
+        <w:t>.</w:t>
+      </w:r>
+      <w:r>
+        <w:rPr>
+          <w:rFonts w:ascii="Times New Roman" w:hAnsi="Times New Roman" w:cs="Times New Roman"/>
+          <w:sz w:val="24"/>
+          <w:szCs w:val="24"/>
+        </w:rPr>
+        <w:t xml:space="preserve"> Each tree is grown to the maximum depth </w:t>
+      </w:r>
+      <w:r>
+        <w:rPr>
+          <w:rFonts w:ascii="Times New Roman" w:hAnsi="Times New Roman" w:cs="Times New Roman"/>
+          <w:sz w:val="24"/>
+          <w:szCs w:val="24"/>
+        </w:rPr>
+        <w:t>and there is no pruning</w:t>
+      </w:r>
+      <w:r>
+        <w:rPr>
+          <w:rFonts w:ascii="Times New Roman" w:hAnsi="Times New Roman" w:cs="Times New Roman"/>
+          <w:sz w:val="24"/>
+          <w:szCs w:val="24"/>
+        </w:rPr>
+        <w:t xml:space="preserve">. </w:t>
+      </w:r>
+      <w:r>
+        <w:rPr>
+          <w:rFonts w:ascii="Times New Roman" w:hAnsi="Times New Roman" w:cs="Times New Roman"/>
+          <w:sz w:val="24"/>
+          <w:szCs w:val="24"/>
+        </w:rPr>
+        <w:t xml:space="preserve">The generalization </w:t>
+      </w:r>
+      <w:r>
+        <w:rPr>
+          <w:rFonts w:ascii="Times New Roman" w:hAnsi="Times New Roman" w:cs="Times New Roman"/>
+          <w:sz w:val="24"/>
+          <w:szCs w:val="24"/>
+        </w:rPr>
+        <w:t>error gets converged</w:t>
+      </w:r>
+      <w:r>
+        <w:rPr>
+          <w:rFonts w:ascii="Times New Roman" w:hAnsi="Times New Roman" w:cs="Times New Roman"/>
+          <w:sz w:val="24"/>
+          <w:szCs w:val="24"/>
+        </w:rPr>
+        <w:t xml:space="preserve"> </w:t>
+      </w:r>
+      <w:r>
+        <w:rPr>
+          <w:rFonts w:ascii="Times New Roman" w:hAnsi="Times New Roman" w:cs="Times New Roman"/>
+          <w:sz w:val="24"/>
+          <w:szCs w:val="24"/>
+        </w:rPr>
+        <w:t xml:space="preserve">even </w:t>
+      </w:r>
+      <w:r>
+        <w:rPr>
+          <w:rFonts w:ascii="Times New Roman" w:hAnsi="Times New Roman" w:cs="Times New Roman"/>
+          <w:sz w:val="24"/>
+          <w:szCs w:val="24"/>
+        </w:rPr>
+        <w:t>without the pruning a</w:t>
+      </w:r>
+      <w:r>
+        <w:rPr>
+          <w:rFonts w:ascii="Times New Roman" w:hAnsi="Times New Roman" w:cs="Times New Roman"/>
+          <w:sz w:val="24"/>
+          <w:szCs w:val="24"/>
+        </w:rPr>
+        <w:t>s the number of trees increases</w:t>
+      </w:r>
+      <w:r>
+        <w:rPr>
+          <w:rFonts w:ascii="Times New Roman" w:hAnsi="Times New Roman" w:cs="Times New Roman"/>
+          <w:sz w:val="24"/>
+          <w:szCs w:val="24"/>
+        </w:rPr>
+        <w:t xml:space="preserve"> [15]. </w:t>
+      </w:r>
+      <w:r>
+        <w:rPr>
+          <w:rFonts w:ascii="Times New Roman" w:hAnsi="Times New Roman" w:cs="Times New Roman"/>
+          <w:sz w:val="24"/>
+          <w:szCs w:val="24"/>
+        </w:rPr>
+        <w:t>We can ignore over-fitting</w:t>
+      </w:r>
+      <w:r>
+        <w:rPr>
+          <w:rFonts w:ascii="Times New Roman" w:hAnsi="Times New Roman" w:cs="Times New Roman"/>
+          <w:sz w:val="24"/>
+          <w:szCs w:val="24"/>
+        </w:rPr>
+        <w:t xml:space="preserve"> a</w:t>
+      </w:r>
+      <w:r>
+        <w:rPr>
+          <w:rFonts w:ascii="Times New Roman" w:hAnsi="Times New Roman" w:cs="Times New Roman"/>
+          <w:sz w:val="24"/>
+          <w:szCs w:val="24"/>
+        </w:rPr>
+        <w:t xml:space="preserve">s a </w:t>
+      </w:r>
+      <w:r>
+        <w:rPr>
+          <w:rFonts w:ascii="Times New Roman" w:hAnsi="Times New Roman" w:cs="Times New Roman"/>
+          <w:sz w:val="24"/>
+          <w:szCs w:val="24"/>
+        </w:rPr>
+        <w:t xml:space="preserve">problem because of the Strong Law of Large </w:t>
+      </w:r>
+      <w:r>
+        <w:rPr>
+          <w:rFonts w:ascii="Times New Roman" w:hAnsi="Times New Roman" w:cs="Times New Roman"/>
+          <w:sz w:val="24"/>
+          <w:szCs w:val="24"/>
+        </w:rPr>
+        <w:t>Numbers [16].</w:t>
+      </w:r>
+    </w:p>
+    <w:p>
+      <w:pPr>
+        <w:pStyle w:val="ListParagraph"/>
+        <w:numPr>
+          <w:ilvl w:val="0"/>
+          <w:numId w:val="12"/>
+        </w:numPr>
+        <w:autoSpaceDE w:val="0"/>
+        <w:autoSpaceDN w:val="0"/>
+        <w:adjustRightInd w:val="0"/>
+        <w:spacing w:after="0"/>
+        <w:rPr>
+          <w:rFonts w:ascii="Times New Roman" w:hAnsi="Times New Roman" w:cs="Times New Roman"/>
+          <w:sz w:val="24"/>
+          <w:szCs w:val="24"/>
+        </w:rPr>
+      </w:pPr>
+      <w:r>
+        <w:rPr>
+          <w:rFonts w:ascii="Times New Roman" w:hAnsi="Times New Roman" w:cs="Times New Roman"/>
+          <w:b/>
+          <w:bCs/>
+          <w:sz w:val="24"/>
+          <w:szCs w:val="24"/>
+        </w:rPr>
+        <w:lastRenderedPageBreak/>
+        <w:t>Support Vector Machine</w:t>
+      </w:r>
+      <w:r>
+        <w:rPr>
+          <w:rFonts w:ascii="Times New Roman" w:hAnsi="Times New Roman" w:cs="Times New Roman"/>
+          <w:b/>
+          <w:bCs/>
+          <w:sz w:val="24"/>
+          <w:szCs w:val="24"/>
+        </w:rPr>
+        <w:t>s</w:t>
+      </w:r>
+      <w:r>
+        <w:rPr>
+          <w:rFonts w:ascii="Times New Roman" w:hAnsi="Times New Roman" w:cs="Times New Roman"/>
+          <w:sz w:val="24"/>
+          <w:szCs w:val="24"/>
+        </w:rPr>
+        <w:t xml:space="preserve">: </w:t>
+      </w:r>
+      <w:r>
+        <w:rPr>
+          <w:rFonts w:ascii="Times New Roman" w:hAnsi="Times New Roman" w:cs="Times New Roman"/>
+          <w:sz w:val="24"/>
+          <w:szCs w:val="24"/>
+        </w:rPr>
+        <w:t xml:space="preserve">Support vector machines (SVMs) are a set of supervised learning methods used for classification, regression and </w:t>
+      </w:r>
+      <w:proofErr w:type="gramStart"/>
+      <w:r>
+        <w:rPr>
+          <w:rFonts w:ascii="Times New Roman" w:hAnsi="Times New Roman" w:cs="Times New Roman"/>
+          <w:sz w:val="24"/>
+          <w:szCs w:val="24"/>
+        </w:rPr>
+        <w:t>outliers</w:t>
+      </w:r>
+      <w:proofErr w:type="gramEnd"/>
+      <w:r>
+        <w:rPr>
+          <w:rFonts w:ascii="Times New Roman" w:hAnsi="Times New Roman" w:cs="Times New Roman"/>
+          <w:sz w:val="24"/>
+          <w:szCs w:val="24"/>
+        </w:rPr>
+        <w:t xml:space="preserve"> detection [17]. SVMs mainly aim at determining the decision boundary that separates the classes optimally [18].</w:t>
+      </w:r>
+      <w:r>
+        <w:rPr>
+          <w:rFonts w:ascii="Times New Roman" w:hAnsi="Times New Roman" w:cs="Times New Roman"/>
+          <w:sz w:val="24"/>
+          <w:szCs w:val="24"/>
+        </w:rPr>
+        <w:t xml:space="preserve"> In a binary classification problem</w:t>
+      </w:r>
+      <w:r>
+        <w:rPr>
+          <w:rFonts w:ascii="Times New Roman" w:hAnsi="Times New Roman" w:cs="Times New Roman"/>
+          <w:sz w:val="24"/>
+          <w:szCs w:val="24"/>
+        </w:rPr>
+        <w:t xml:space="preserve">, the SVMs select the linear decision boundary based on the greatest distance between the two classes. The sum of the distances between the </w:t>
+      </w:r>
+      <w:proofErr w:type="spellStart"/>
+      <w:r>
+        <w:rPr>
+          <w:rFonts w:ascii="Times New Roman" w:hAnsi="Times New Roman" w:cs="Times New Roman"/>
+          <w:sz w:val="24"/>
+          <w:szCs w:val="24"/>
+        </w:rPr>
+        <w:t>hyperplane</w:t>
+      </w:r>
+      <w:proofErr w:type="spellEnd"/>
+      <w:r>
+        <w:rPr>
+          <w:rFonts w:ascii="Times New Roman" w:hAnsi="Times New Roman" w:cs="Times New Roman"/>
+          <w:sz w:val="24"/>
+          <w:szCs w:val="24"/>
+        </w:rPr>
+        <w:t xml:space="preserve"> and the closest points of the two classes is considered to be the margin [18]. To select the optimal decision boundary </w:t>
+      </w:r>
+      <w:r>
+        <w:rPr>
+          <w:rFonts w:ascii="Times New Roman" w:hAnsi="Times New Roman" w:cs="Times New Roman"/>
+          <w:sz w:val="24"/>
+          <w:szCs w:val="24"/>
+        </w:rPr>
+        <w:t xml:space="preserve">we need to maximize the margin. To maximize the margin, </w:t>
+      </w:r>
+      <w:r>
+        <w:rPr>
+          <w:rFonts w:ascii="Times New Roman" w:hAnsi="Times New Roman" w:cs="Times New Roman"/>
+          <w:sz w:val="24"/>
+          <w:szCs w:val="24"/>
+        </w:rPr>
+        <w:t>standard Quadratic Programming (QP) optimization techniques</w:t>
+      </w:r>
+      <w:r>
+        <w:rPr>
+          <w:rFonts w:ascii="Times New Roman" w:hAnsi="Times New Roman" w:cs="Times New Roman"/>
+          <w:sz w:val="24"/>
+          <w:szCs w:val="24"/>
+        </w:rPr>
+        <w:t xml:space="preserve"> can be used. </w:t>
+      </w:r>
+      <w:r>
+        <w:rPr>
+          <w:rFonts w:ascii="Times New Roman" w:hAnsi="Times New Roman" w:cs="Times New Roman"/>
+          <w:sz w:val="24"/>
+          <w:szCs w:val="24"/>
+        </w:rPr>
+        <w:t>While dealing with multiple classes, multi-class methods like ‘one against one’ and the ‘one against the rest’ are used for the multi-class problems [18].</w:t>
+      </w:r>
+      <w:r>
+        <w:rPr>
+          <w:rFonts w:ascii="Times New Roman" w:hAnsi="Times New Roman" w:cs="Times New Roman"/>
+          <w:sz w:val="24"/>
+          <w:szCs w:val="24"/>
+        </w:rPr>
+        <w:t xml:space="preserve"> </w:t>
+      </w:r>
+      <w:r>
+        <w:rPr>
+          <w:rFonts w:ascii="Times New Roman" w:hAnsi="Times New Roman" w:cs="Times New Roman"/>
+          <w:sz w:val="24"/>
+          <w:szCs w:val="24"/>
+        </w:rPr>
+        <w:t xml:space="preserve">The closest data points from the </w:t>
+      </w:r>
+      <w:proofErr w:type="spellStart"/>
+      <w:r>
+        <w:rPr>
+          <w:rFonts w:ascii="Times New Roman" w:hAnsi="Times New Roman" w:cs="Times New Roman"/>
+          <w:sz w:val="24"/>
+          <w:szCs w:val="24"/>
+        </w:rPr>
+        <w:t>hyperplane</w:t>
+      </w:r>
+      <w:proofErr w:type="spellEnd"/>
+      <w:r>
+        <w:rPr>
+          <w:rFonts w:ascii="Times New Roman" w:hAnsi="Times New Roman" w:cs="Times New Roman"/>
+          <w:sz w:val="24"/>
+          <w:szCs w:val="24"/>
+        </w:rPr>
+        <w:t xml:space="preserve"> are called ‘support vectors’ and they are always small in number [18].</w:t>
+      </w:r>
+    </w:p>
+    <w:p>
+      <w:pPr>
+        <w:pStyle w:val="ListParagraph"/>
+        <w:numPr>
+          <w:ilvl w:val="0"/>
+          <w:numId w:val="12"/>
+        </w:numPr>
+        <w:autoSpaceDE w:val="0"/>
+        <w:autoSpaceDN w:val="0"/>
+        <w:adjustRightInd w:val="0"/>
+        <w:spacing w:after="0"/>
+        <w:rPr>
+          <w:rFonts w:ascii="Times New Roman" w:hAnsi="Times New Roman" w:cs="Times New Roman"/>
+          <w:sz w:val="24"/>
+          <w:szCs w:val="24"/>
+        </w:rPr>
+      </w:pPr>
+      <w:r>
+        <w:rPr>
+          <w:rFonts w:ascii="Times New Roman" w:hAnsi="Times New Roman" w:cs="Times New Roman"/>
+          <w:b/>
+          <w:bCs/>
+          <w:sz w:val="24"/>
+          <w:szCs w:val="24"/>
+        </w:rPr>
+        <w:t>Neural Networks</w:t>
+      </w:r>
+      <w:r>
+        <w:rPr>
+          <w:rFonts w:ascii="Times New Roman" w:hAnsi="Times New Roman" w:cs="Times New Roman"/>
+          <w:sz w:val="24"/>
+          <w:szCs w:val="24"/>
+        </w:rPr>
+        <w:t>:</w:t>
+      </w:r>
+      <w:r>
+        <w:rPr>
+          <w:rFonts w:ascii="Times New Roman" w:hAnsi="Times New Roman" w:cs="Times New Roman"/>
+          <w:sz w:val="24"/>
+          <w:szCs w:val="24"/>
+        </w:rPr>
+        <w:t xml:space="preserve"> </w:t>
+      </w:r>
+      <w:bookmarkStart w:id="0" w:name="_GoBack"/>
+      <w:bookmarkEnd w:id="0"/>
     </w:p>
     <w:p>
       <w:pPr>
@@ -4928,7 +5620,6 @@
       </w:pPr>
       <w:proofErr w:type="spellStart"/>
       <w:r>
-        <w:lastRenderedPageBreak/>
         <w:t>Amjad</w:t>
       </w:r>
       <w:proofErr w:type="spellEnd"/>
@@ -5000,6 +5691,7 @@
         <w:jc w:val="both"/>
       </w:pPr>
       <w:r>
+        <w:lastRenderedPageBreak/>
         <w:t xml:space="preserve"> Ryan S.J.D. Baker &amp; </w:t>
       </w:r>
       <w:proofErr w:type="spellStart"/>
@@ -5076,6 +5768,228 @@
       </w:r>
       <w:r>
         <w:t xml:space="preserve"> Print.</w:t>
+      </w:r>
+    </w:p>
+    <w:p>
+      <w:pPr>
+        <w:pStyle w:val="Default"/>
+        <w:numPr>
+          <w:ilvl w:val="0"/>
+          <w:numId w:val="1"/>
+        </w:numPr>
+        <w:jc w:val="both"/>
+      </w:pPr>
+      <w:r>
+        <w:t xml:space="preserve"> </w:t>
+      </w:r>
+      <w:r>
+        <w:t>J. R. Quinlan.</w:t>
+      </w:r>
+      <w:r>
+        <w:t xml:space="preserve"> </w:t>
+      </w:r>
+      <w:r>
+        <w:rPr>
+          <w:i/>
+        </w:rPr>
+        <w:t>C4.</w:t>
+      </w:r>
+      <w:r>
+        <w:rPr>
+          <w:i/>
+        </w:rPr>
+        <w:t xml:space="preserve">5: </w:t>
+      </w:r>
+      <w:r>
+        <w:rPr>
+          <w:i/>
+          <w:color w:val="auto"/>
+        </w:rPr>
+        <w:t>Programs for machine learning</w:t>
+      </w:r>
+      <w:r>
+        <w:rPr>
+          <w:i/>
+        </w:rPr>
+        <w:t>.</w:t>
+      </w:r>
+      <w:r>
+        <w:t xml:space="preserve"> </w:t>
+      </w:r>
+      <w:r>
+        <w:t xml:space="preserve">San Francisco: Morgan Kaufmann, </w:t>
+      </w:r>
+      <w:r>
+        <w:t>1993.</w:t>
+      </w:r>
+    </w:p>
+    <w:p>
+      <w:pPr>
+        <w:pStyle w:val="Default"/>
+        <w:numPr>
+          <w:ilvl w:val="0"/>
+          <w:numId w:val="1"/>
+        </w:numPr>
+        <w:jc w:val="both"/>
+      </w:pPr>
+      <w:r>
+        <w:t xml:space="preserve"> Quinlan, J. R. </w:t>
+      </w:r>
+      <w:r>
+        <w:rPr>
+          <w:i/>
+          <w:iCs/>
+        </w:rPr>
+        <w:t>Induction of Decision Trees</w:t>
+      </w:r>
+      <w:r>
+        <w:t xml:space="preserve">. </w:t>
+      </w:r>
+      <w:r>
+        <w:t>Mach</w:t>
+      </w:r>
+      <w:r>
+        <w:t xml:space="preserve">ine. Learning. 1, </w:t>
+      </w:r>
+      <w:r>
+        <w:t>(Mar. 1986), 81–106</w:t>
+      </w:r>
+    </w:p>
+    <w:p>
+      <w:pPr>
+        <w:pStyle w:val="Default"/>
+        <w:numPr>
+          <w:ilvl w:val="0"/>
+          <w:numId w:val="1"/>
+        </w:numPr>
+        <w:jc w:val="both"/>
+      </w:pPr>
+      <w:proofErr w:type="spellStart"/>
+      <w:r>
+        <w:t>Breiman</w:t>
+      </w:r>
+      <w:proofErr w:type="spellEnd"/>
+      <w:r>
+        <w:t xml:space="preserve">, Leo, Jerome Friedman, R. </w:t>
+      </w:r>
+      <w:proofErr w:type="spellStart"/>
+      <w:r>
+        <w:t>Olshen</w:t>
+      </w:r>
+      <w:proofErr w:type="spellEnd"/>
+      <w:r>
+        <w:t xml:space="preserve"> and C. Stone (1984). </w:t>
+      </w:r>
+      <w:r>
+        <w:rPr>
+          <w:i/>
+          <w:iCs/>
+        </w:rPr>
+        <w:t>Classification and Regression Trees</w:t>
+      </w:r>
+      <w:r>
+        <w:t>. Belmont, California: Wadsworth.</w:t>
+      </w:r>
+    </w:p>
+    <w:p>
+      <w:pPr>
+        <w:pStyle w:val="Default"/>
+        <w:numPr>
+          <w:ilvl w:val="0"/>
+          <w:numId w:val="1"/>
+        </w:numPr>
+        <w:jc w:val="both"/>
+      </w:pPr>
+      <w:r>
+        <w:t xml:space="preserve"> L. </w:t>
+      </w:r>
+      <w:proofErr w:type="spellStart"/>
+      <w:r>
+        <w:t>Breiman</w:t>
+      </w:r>
+      <w:proofErr w:type="spellEnd"/>
+      <w:r>
+        <w:t xml:space="preserve">. </w:t>
+      </w:r>
+      <w:r>
+        <w:rPr>
+          <w:i/>
+          <w:iCs/>
+        </w:rPr>
+        <w:t>Random forests</w:t>
+      </w:r>
+      <w:r>
+        <w:t>. Machine learning, 45(1):5–32, 2001.</w:t>
+      </w:r>
+    </w:p>
+    <w:p>
+      <w:pPr>
+        <w:pStyle w:val="Default"/>
+        <w:numPr>
+          <w:ilvl w:val="0"/>
+          <w:numId w:val="1"/>
+        </w:numPr>
+        <w:jc w:val="both"/>
+      </w:pPr>
+      <w:r>
+        <w:t>Feller, W. "The Strong Law of Large Numbers." §10.7 in </w:t>
+      </w:r>
+      <w:hyperlink r:id="rId9" w:history="1">
+        <w:r>
+          <w:rPr>
+            <w:i/>
+            <w:iCs/>
+          </w:rPr>
+          <w:t>An Introduction to Probability Theory and Its Applications</w:t>
+        </w:r>
+        <w:r>
+          <w:t>, Vol. 1, 3rd ed.</w:t>
+        </w:r>
+      </w:hyperlink>
+      <w:r>
+        <w:t> New York: Wiley, pp. 243-245, 1968</w:t>
+      </w:r>
+    </w:p>
+    <w:p>
+      <w:pPr>
+        <w:pStyle w:val="Default"/>
+        <w:numPr>
+          <w:ilvl w:val="0"/>
+          <w:numId w:val="1"/>
+        </w:numPr>
+        <w:jc w:val="both"/>
+      </w:pPr>
+      <w:r>
+        <w:t xml:space="preserve"> </w:t>
+      </w:r>
+      <w:proofErr w:type="spellStart"/>
+      <w:r>
+        <w:t>Scikit</w:t>
+      </w:r>
+      <w:proofErr w:type="spellEnd"/>
+      <w:r>
+        <w:t xml:space="preserve">-learn: Machine Learning in Python, </w:t>
+      </w:r>
+      <w:proofErr w:type="spellStart"/>
+      <w:r>
+        <w:t>Pedregosa</w:t>
+      </w:r>
+      <w:proofErr w:type="spellEnd"/>
+      <w:r>
+        <w:t xml:space="preserve"> et al., JMLR 12, pp. 2825-2830, 2011.</w:t>
+      </w:r>
+    </w:p>
+    <w:p>
+      <w:pPr>
+        <w:pStyle w:val="Default"/>
+        <w:numPr>
+          <w:ilvl w:val="0"/>
+          <w:numId w:val="1"/>
+        </w:numPr>
+        <w:jc w:val="both"/>
+      </w:pPr>
+      <w:r>
+        <w:t>CORTES, C. AND VAPNIK, V. 1995. Support-vector network. Mach. Learn. 20, 273–297</w:t>
       </w:r>
     </w:p>
     <w:p>
@@ -5097,6 +6011,56 @@
 </w:document>
 </file>
 
+<file path=word/endnotes.xml><?xml version="1.0" encoding="utf-8"?>
+<w:endnotes xmlns:wpc="http://schemas.microsoft.com/office/word/2010/wordprocessingCanvas" xmlns:mc="http://schemas.openxmlformats.org/markup-compatibility/2006" xmlns:o="urn:schemas-microsoft-com:office:office" xmlns:r="http://schemas.openxmlformats.org/officeDocument/2006/relationships" xmlns:m="http://schemas.openxmlformats.org/officeDocument/2006/math" xmlns:v="urn:schemas-microsoft-com:vml" xmlns:wp14="http://schemas.microsoft.com/office/word/2010/wordprocessingDrawing" xmlns:wp="http://schemas.openxmlformats.org/drawingml/2006/wordprocessingDrawing" xmlns:w10="urn:schemas-microsoft-com:office:word" xmlns:w="http://schemas.openxmlformats.org/wordprocessingml/2006/main" xmlns:w14="http://schemas.microsoft.com/office/word/2010/wordml" xmlns:wpg="http://schemas.microsoft.com/office/word/2010/wordprocessingGroup" xmlns:wpi="http://schemas.microsoft.com/office/word/2010/wordprocessingInk" xmlns:wne="http://schemas.microsoft.com/office/word/2006/wordml" xmlns:wps="http://schemas.microsoft.com/office/word/2010/wordprocessingShape" mc:Ignorable="w14 wp14">
+  <w:endnote w:type="separator" w:id="-1">
+    <w:p>
+      <w:pPr>
+        <w:spacing w:after="0" w:line="240" w:lineRule="auto"/>
+      </w:pPr>
+      <w:r>
+        <w:separator/>
+      </w:r>
+    </w:p>
+  </w:endnote>
+  <w:endnote w:type="continuationSeparator" w:id="0">
+    <w:p>
+      <w:pPr>
+        <w:spacing w:after="0" w:line="240" w:lineRule="auto"/>
+      </w:pPr>
+      <w:r>
+        <w:continuationSeparator/>
+      </w:r>
+    </w:p>
+  </w:endnote>
+</w:endnotes>
+</file>
+
+<file path=word/footnotes.xml><?xml version="1.0" encoding="utf-8"?>
+<w:footnotes xmlns:wpc="http://schemas.microsoft.com/office/word/2010/wordprocessingCanvas" xmlns:mc="http://schemas.openxmlformats.org/markup-compatibility/2006" xmlns:o="urn:schemas-microsoft-com:office:office" xmlns:r="http://schemas.openxmlformats.org/officeDocument/2006/relationships" xmlns:m="http://schemas.openxmlformats.org/officeDocument/2006/math" xmlns:v="urn:schemas-microsoft-com:vml" xmlns:wp14="http://schemas.microsoft.com/office/word/2010/wordprocessingDrawing" xmlns:wp="http://schemas.openxmlformats.org/drawingml/2006/wordprocessingDrawing" xmlns:w10="urn:schemas-microsoft-com:office:word" xmlns:w="http://schemas.openxmlformats.org/wordprocessingml/2006/main" xmlns:w14="http://schemas.microsoft.com/office/word/2010/wordml" xmlns:wpg="http://schemas.microsoft.com/office/word/2010/wordprocessingGroup" xmlns:wpi="http://schemas.microsoft.com/office/word/2010/wordprocessingInk" xmlns:wne="http://schemas.microsoft.com/office/word/2006/wordml" xmlns:wps="http://schemas.microsoft.com/office/word/2010/wordprocessingShape" mc:Ignorable="w14 wp14">
+  <w:footnote w:type="separator" w:id="-1">
+    <w:p>
+      <w:pPr>
+        <w:spacing w:after="0" w:line="240" w:lineRule="auto"/>
+      </w:pPr>
+      <w:r>
+        <w:separator/>
+      </w:r>
+    </w:p>
+  </w:footnote>
+  <w:footnote w:type="continuationSeparator" w:id="0">
+    <w:p>
+      <w:pPr>
+        <w:spacing w:after="0" w:line="240" w:lineRule="auto"/>
+      </w:pPr>
+      <w:r>
+        <w:continuationSeparator/>
+      </w:r>
+    </w:p>
+  </w:footnote>
+</w:footnotes>
+</file>
+
 <file path=word/numbering.xml><?xml version="1.0" encoding="utf-8"?>
 <w:numbering xmlns:wpc="http://schemas.microsoft.com/office/word/2010/wordprocessingCanvas" xmlns:mc="http://schemas.openxmlformats.org/markup-compatibility/2006" xmlns:o="urn:schemas-microsoft-com:office:office" xmlns:r="http://schemas.openxmlformats.org/officeDocument/2006/relationships" xmlns:m="http://schemas.openxmlformats.org/officeDocument/2006/math" xmlns:v="urn:schemas-microsoft-com:vml" xmlns:wp14="http://schemas.microsoft.com/office/word/2010/wordprocessingDrawing" xmlns:wp="http://schemas.openxmlformats.org/drawingml/2006/wordprocessingDrawing" xmlns:w10="urn:schemas-microsoft-com:office:word" xmlns:w="http://schemas.openxmlformats.org/wordprocessingml/2006/main" xmlns:w14="http://schemas.microsoft.com/office/word/2010/wordml" xmlns:wpg="http://schemas.microsoft.com/office/word/2010/wordprocessingGroup" xmlns:wpi="http://schemas.microsoft.com/office/word/2010/wordprocessingInk" xmlns:wne="http://schemas.microsoft.com/office/word/2006/wordml" xmlns:wps="http://schemas.microsoft.com/office/word/2010/wordprocessingShape" mc:Ignorable="w14 wp14">
   <w:abstractNum w:abstractNumId="0">
@@ -5302,6 +6266,96 @@
     </w:lvl>
   </w:abstractNum>
   <w:abstractNum w:abstractNumId="2">
+    <w:nsid w:val="1D062DAD"/>
+    <w:multiLevelType w:val="hybridMultilevel"/>
+    <w:tmpl w:val="A0A683CC"/>
+    <w:lvl w:ilvl="0" w:tplc="49269E48">
+      <w:start w:val="1"/>
+      <w:numFmt w:val="decimal"/>
+      <w:lvlText w:val="%1."/>
+      <w:lvlJc w:val="left"/>
+      <w:pPr>
+        <w:ind w:left="720" w:hanging="360"/>
+      </w:pPr>
+      <w:rPr>
+        <w:rFonts w:hint="default"/>
+        <w:sz w:val="25"/>
+      </w:rPr>
+    </w:lvl>
+    <w:lvl w:ilvl="1" w:tplc="04090019" w:tentative="1">
+      <w:start w:val="1"/>
+      <w:numFmt w:val="lowerLetter"/>
+      <w:lvlText w:val="%2."/>
+      <w:lvlJc w:val="left"/>
+      <w:pPr>
+        <w:ind w:left="1440" w:hanging="360"/>
+      </w:pPr>
+    </w:lvl>
+    <w:lvl w:ilvl="2" w:tplc="0409001B" w:tentative="1">
+      <w:start w:val="1"/>
+      <w:numFmt w:val="lowerRoman"/>
+      <w:lvlText w:val="%3."/>
+      <w:lvlJc w:val="right"/>
+      <w:pPr>
+        <w:ind w:left="2160" w:hanging="180"/>
+      </w:pPr>
+    </w:lvl>
+    <w:lvl w:ilvl="3" w:tplc="0409000F" w:tentative="1">
+      <w:start w:val="1"/>
+      <w:numFmt w:val="decimal"/>
+      <w:lvlText w:val="%4."/>
+      <w:lvlJc w:val="left"/>
+      <w:pPr>
+        <w:ind w:left="2880" w:hanging="360"/>
+      </w:pPr>
+    </w:lvl>
+    <w:lvl w:ilvl="4" w:tplc="04090019" w:tentative="1">
+      <w:start w:val="1"/>
+      <w:numFmt w:val="lowerLetter"/>
+      <w:lvlText w:val="%5."/>
+      <w:lvlJc w:val="left"/>
+      <w:pPr>
+        <w:ind w:left="3600" w:hanging="360"/>
+      </w:pPr>
+    </w:lvl>
+    <w:lvl w:ilvl="5" w:tplc="0409001B" w:tentative="1">
+      <w:start w:val="1"/>
+      <w:numFmt w:val="lowerRoman"/>
+      <w:lvlText w:val="%6."/>
+      <w:lvlJc w:val="right"/>
+      <w:pPr>
+        <w:ind w:left="4320" w:hanging="180"/>
+      </w:pPr>
+    </w:lvl>
+    <w:lvl w:ilvl="6" w:tplc="0409000F" w:tentative="1">
+      <w:start w:val="1"/>
+      <w:numFmt w:val="decimal"/>
+      <w:lvlText w:val="%7."/>
+      <w:lvlJc w:val="left"/>
+      <w:pPr>
+        <w:ind w:left="5040" w:hanging="360"/>
+      </w:pPr>
+    </w:lvl>
+    <w:lvl w:ilvl="7" w:tplc="04090019" w:tentative="1">
+      <w:start w:val="1"/>
+      <w:numFmt w:val="lowerLetter"/>
+      <w:lvlText w:val="%8."/>
+      <w:lvlJc w:val="left"/>
+      <w:pPr>
+        <w:ind w:left="5760" w:hanging="360"/>
+      </w:pPr>
+    </w:lvl>
+    <w:lvl w:ilvl="8" w:tplc="0409001B" w:tentative="1">
+      <w:start w:val="1"/>
+      <w:numFmt w:val="lowerRoman"/>
+      <w:lvlText w:val="%9."/>
+      <w:lvlJc w:val="right"/>
+      <w:pPr>
+        <w:ind w:left="6480" w:hanging="180"/>
+      </w:pPr>
+    </w:lvl>
+  </w:abstractNum>
+  <w:abstractNum w:abstractNumId="3">
     <w:nsid w:val="1FE42F32"/>
     <w:multiLevelType w:val="hybridMultilevel"/>
     <w:tmpl w:val="5FFCC098"/>
@@ -5392,7 +6446,7 @@
       </w:pPr>
     </w:lvl>
   </w:abstractNum>
-  <w:abstractNum w:abstractNumId="3">
+  <w:abstractNum w:abstractNumId="4">
     <w:nsid w:val="242854B4"/>
     <w:multiLevelType w:val="hybridMultilevel"/>
     <w:tmpl w:val="73E0F2D8"/>
@@ -5480,7 +6534,7 @@
       </w:pPr>
     </w:lvl>
   </w:abstractNum>
-  <w:abstractNum w:abstractNumId="4">
+  <w:abstractNum w:abstractNumId="5">
     <w:nsid w:val="274B34BB"/>
     <w:multiLevelType w:val="hybridMultilevel"/>
     <w:tmpl w:val="207CBF06"/>
@@ -5569,7 +6623,7 @@
       </w:pPr>
     </w:lvl>
   </w:abstractNum>
-  <w:abstractNum w:abstractNumId="5">
+  <w:abstractNum w:abstractNumId="6">
     <w:nsid w:val="3226108E"/>
     <w:multiLevelType w:val="hybridMultilevel"/>
     <w:tmpl w:val="A0A683CC"/>
@@ -5659,7 +6713,93 @@
       </w:pPr>
     </w:lvl>
   </w:abstractNum>
-  <w:abstractNum w:abstractNumId="6">
+  <w:abstractNum w:abstractNumId="7">
+    <w:nsid w:val="38BF24C1"/>
+    <w:multiLevelType w:val="hybridMultilevel"/>
+    <w:tmpl w:val="81A8816E"/>
+    <w:lvl w:ilvl="0" w:tplc="0409000F">
+      <w:start w:val="1"/>
+      <w:numFmt w:val="decimal"/>
+      <w:lvlText w:val="%1."/>
+      <w:lvlJc w:val="left"/>
+      <w:pPr>
+        <w:ind w:left="720" w:hanging="360"/>
+      </w:pPr>
+    </w:lvl>
+    <w:lvl w:ilvl="1" w:tplc="04090019" w:tentative="1">
+      <w:start w:val="1"/>
+      <w:numFmt w:val="lowerLetter"/>
+      <w:lvlText w:val="%2."/>
+      <w:lvlJc w:val="left"/>
+      <w:pPr>
+        <w:ind w:left="1440" w:hanging="360"/>
+      </w:pPr>
+    </w:lvl>
+    <w:lvl w:ilvl="2" w:tplc="0409001B" w:tentative="1">
+      <w:start w:val="1"/>
+      <w:numFmt w:val="lowerRoman"/>
+      <w:lvlText w:val="%3."/>
+      <w:lvlJc w:val="right"/>
+      <w:pPr>
+        <w:ind w:left="2160" w:hanging="180"/>
+      </w:pPr>
+    </w:lvl>
+    <w:lvl w:ilvl="3" w:tplc="0409000F" w:tentative="1">
+      <w:start w:val="1"/>
+      <w:numFmt w:val="decimal"/>
+      <w:lvlText w:val="%4."/>
+      <w:lvlJc w:val="left"/>
+      <w:pPr>
+        <w:ind w:left="2880" w:hanging="360"/>
+      </w:pPr>
+    </w:lvl>
+    <w:lvl w:ilvl="4" w:tplc="04090019" w:tentative="1">
+      <w:start w:val="1"/>
+      <w:numFmt w:val="lowerLetter"/>
+      <w:lvlText w:val="%5."/>
+      <w:lvlJc w:val="left"/>
+      <w:pPr>
+        <w:ind w:left="3600" w:hanging="360"/>
+      </w:pPr>
+    </w:lvl>
+    <w:lvl w:ilvl="5" w:tplc="0409001B" w:tentative="1">
+      <w:start w:val="1"/>
+      <w:numFmt w:val="lowerRoman"/>
+      <w:lvlText w:val="%6."/>
+      <w:lvlJc w:val="right"/>
+      <w:pPr>
+        <w:ind w:left="4320" w:hanging="180"/>
+      </w:pPr>
+    </w:lvl>
+    <w:lvl w:ilvl="6" w:tplc="0409000F" w:tentative="1">
+      <w:start w:val="1"/>
+      <w:numFmt w:val="decimal"/>
+      <w:lvlText w:val="%7."/>
+      <w:lvlJc w:val="left"/>
+      <w:pPr>
+        <w:ind w:left="5040" w:hanging="360"/>
+      </w:pPr>
+    </w:lvl>
+    <w:lvl w:ilvl="7" w:tplc="04090019" w:tentative="1">
+      <w:start w:val="1"/>
+      <w:numFmt w:val="lowerLetter"/>
+      <w:lvlText w:val="%8."/>
+      <w:lvlJc w:val="left"/>
+      <w:pPr>
+        <w:ind w:left="5760" w:hanging="360"/>
+      </w:pPr>
+    </w:lvl>
+    <w:lvl w:ilvl="8" w:tplc="0409001B" w:tentative="1">
+      <w:start w:val="1"/>
+      <w:numFmt w:val="lowerRoman"/>
+      <w:lvlText w:val="%9."/>
+      <w:lvlJc w:val="right"/>
+      <w:pPr>
+        <w:ind w:left="6480" w:hanging="180"/>
+      </w:pPr>
+    </w:lvl>
+  </w:abstractNum>
+  <w:abstractNum w:abstractNumId="8">
     <w:nsid w:val="3C4F5A76"/>
     <w:multiLevelType w:val="hybridMultilevel"/>
     <w:tmpl w:val="6F6AB6F6"/>
@@ -5772,7 +6912,7 @@
       </w:rPr>
     </w:lvl>
   </w:abstractNum>
-  <w:abstractNum w:abstractNumId="7">
+  <w:abstractNum w:abstractNumId="9">
     <w:nsid w:val="49C0049D"/>
     <w:multiLevelType w:val="hybridMultilevel"/>
     <w:tmpl w:val="A0A683CC"/>
@@ -5862,7 +7002,179 @@
       </w:pPr>
     </w:lvl>
   </w:abstractNum>
-  <w:abstractNum w:abstractNumId="8">
+  <w:abstractNum w:abstractNumId="10">
+    <w:nsid w:val="504B061E"/>
+    <w:multiLevelType w:val="hybridMultilevel"/>
+    <w:tmpl w:val="B01C92F4"/>
+    <w:lvl w:ilvl="0" w:tplc="04090013">
+      <w:start w:val="1"/>
+      <w:numFmt w:val="upperRoman"/>
+      <w:lvlText w:val="%1."/>
+      <w:lvlJc w:val="right"/>
+      <w:pPr>
+        <w:ind w:left="1080" w:hanging="360"/>
+      </w:pPr>
+    </w:lvl>
+    <w:lvl w:ilvl="1" w:tplc="04090019" w:tentative="1">
+      <w:start w:val="1"/>
+      <w:numFmt w:val="lowerLetter"/>
+      <w:lvlText w:val="%2."/>
+      <w:lvlJc w:val="left"/>
+      <w:pPr>
+        <w:ind w:left="1800" w:hanging="360"/>
+      </w:pPr>
+    </w:lvl>
+    <w:lvl w:ilvl="2" w:tplc="0409001B" w:tentative="1">
+      <w:start w:val="1"/>
+      <w:numFmt w:val="lowerRoman"/>
+      <w:lvlText w:val="%3."/>
+      <w:lvlJc w:val="right"/>
+      <w:pPr>
+        <w:ind w:left="2520" w:hanging="180"/>
+      </w:pPr>
+    </w:lvl>
+    <w:lvl w:ilvl="3" w:tplc="0409000F" w:tentative="1">
+      <w:start w:val="1"/>
+      <w:numFmt w:val="decimal"/>
+      <w:lvlText w:val="%4."/>
+      <w:lvlJc w:val="left"/>
+      <w:pPr>
+        <w:ind w:left="3240" w:hanging="360"/>
+      </w:pPr>
+    </w:lvl>
+    <w:lvl w:ilvl="4" w:tplc="04090019" w:tentative="1">
+      <w:start w:val="1"/>
+      <w:numFmt w:val="lowerLetter"/>
+      <w:lvlText w:val="%5."/>
+      <w:lvlJc w:val="left"/>
+      <w:pPr>
+        <w:ind w:left="3960" w:hanging="360"/>
+      </w:pPr>
+    </w:lvl>
+    <w:lvl w:ilvl="5" w:tplc="0409001B" w:tentative="1">
+      <w:start w:val="1"/>
+      <w:numFmt w:val="lowerRoman"/>
+      <w:lvlText w:val="%6."/>
+      <w:lvlJc w:val="right"/>
+      <w:pPr>
+        <w:ind w:left="4680" w:hanging="180"/>
+      </w:pPr>
+    </w:lvl>
+    <w:lvl w:ilvl="6" w:tplc="0409000F" w:tentative="1">
+      <w:start w:val="1"/>
+      <w:numFmt w:val="decimal"/>
+      <w:lvlText w:val="%7."/>
+      <w:lvlJc w:val="left"/>
+      <w:pPr>
+        <w:ind w:left="5400" w:hanging="360"/>
+      </w:pPr>
+    </w:lvl>
+    <w:lvl w:ilvl="7" w:tplc="04090019" w:tentative="1">
+      <w:start w:val="1"/>
+      <w:numFmt w:val="lowerLetter"/>
+      <w:lvlText w:val="%8."/>
+      <w:lvlJc w:val="left"/>
+      <w:pPr>
+        <w:ind w:left="6120" w:hanging="360"/>
+      </w:pPr>
+    </w:lvl>
+    <w:lvl w:ilvl="8" w:tplc="0409001B" w:tentative="1">
+      <w:start w:val="1"/>
+      <w:numFmt w:val="lowerRoman"/>
+      <w:lvlText w:val="%9."/>
+      <w:lvlJc w:val="right"/>
+      <w:pPr>
+        <w:ind w:left="6840" w:hanging="180"/>
+      </w:pPr>
+    </w:lvl>
+  </w:abstractNum>
+  <w:abstractNum w:abstractNumId="11">
+    <w:nsid w:val="5C975105"/>
+    <w:multiLevelType w:val="hybridMultilevel"/>
+    <w:tmpl w:val="0140571E"/>
+    <w:lvl w:ilvl="0" w:tplc="04090013">
+      <w:start w:val="1"/>
+      <w:numFmt w:val="upperRoman"/>
+      <w:lvlText w:val="%1."/>
+      <w:lvlJc w:val="right"/>
+      <w:pPr>
+        <w:ind w:left="1080" w:hanging="360"/>
+      </w:pPr>
+    </w:lvl>
+    <w:lvl w:ilvl="1" w:tplc="04090019" w:tentative="1">
+      <w:start w:val="1"/>
+      <w:numFmt w:val="lowerLetter"/>
+      <w:lvlText w:val="%2."/>
+      <w:lvlJc w:val="left"/>
+      <w:pPr>
+        <w:ind w:left="1800" w:hanging="360"/>
+      </w:pPr>
+    </w:lvl>
+    <w:lvl w:ilvl="2" w:tplc="0409001B" w:tentative="1">
+      <w:start w:val="1"/>
+      <w:numFmt w:val="lowerRoman"/>
+      <w:lvlText w:val="%3."/>
+      <w:lvlJc w:val="right"/>
+      <w:pPr>
+        <w:ind w:left="2520" w:hanging="180"/>
+      </w:pPr>
+    </w:lvl>
+    <w:lvl w:ilvl="3" w:tplc="0409000F" w:tentative="1">
+      <w:start w:val="1"/>
+      <w:numFmt w:val="decimal"/>
+      <w:lvlText w:val="%4."/>
+      <w:lvlJc w:val="left"/>
+      <w:pPr>
+        <w:ind w:left="3240" w:hanging="360"/>
+      </w:pPr>
+    </w:lvl>
+    <w:lvl w:ilvl="4" w:tplc="04090019" w:tentative="1">
+      <w:start w:val="1"/>
+      <w:numFmt w:val="lowerLetter"/>
+      <w:lvlText w:val="%5."/>
+      <w:lvlJc w:val="left"/>
+      <w:pPr>
+        <w:ind w:left="3960" w:hanging="360"/>
+      </w:pPr>
+    </w:lvl>
+    <w:lvl w:ilvl="5" w:tplc="0409001B" w:tentative="1">
+      <w:start w:val="1"/>
+      <w:numFmt w:val="lowerRoman"/>
+      <w:lvlText w:val="%6."/>
+      <w:lvlJc w:val="right"/>
+      <w:pPr>
+        <w:ind w:left="4680" w:hanging="180"/>
+      </w:pPr>
+    </w:lvl>
+    <w:lvl w:ilvl="6" w:tplc="0409000F" w:tentative="1">
+      <w:start w:val="1"/>
+      <w:numFmt w:val="decimal"/>
+      <w:lvlText w:val="%7."/>
+      <w:lvlJc w:val="left"/>
+      <w:pPr>
+        <w:ind w:left="5400" w:hanging="360"/>
+      </w:pPr>
+    </w:lvl>
+    <w:lvl w:ilvl="7" w:tplc="04090019" w:tentative="1">
+      <w:start w:val="1"/>
+      <w:numFmt w:val="lowerLetter"/>
+      <w:lvlText w:val="%8."/>
+      <w:lvlJc w:val="left"/>
+      <w:pPr>
+        <w:ind w:left="6120" w:hanging="360"/>
+      </w:pPr>
+    </w:lvl>
+    <w:lvl w:ilvl="8" w:tplc="0409001B" w:tentative="1">
+      <w:start w:val="1"/>
+      <w:numFmt w:val="lowerRoman"/>
+      <w:lvlText w:val="%9."/>
+      <w:lvlJc w:val="right"/>
+      <w:pPr>
+        <w:ind w:left="6840" w:hanging="180"/>
+      </w:pPr>
+    </w:lvl>
+  </w:abstractNum>
+  <w:abstractNum w:abstractNumId="12">
     <w:nsid w:val="79AD22B9"/>
     <w:multiLevelType w:val="hybridMultilevel"/>
     <w:tmpl w:val="8A380AE0"/>
@@ -5949,31 +7261,43 @@
     </w:lvl>
   </w:abstractNum>
   <w:num w:numId="1">
-    <w:abstractNumId w:val="5"/>
+    <w:abstractNumId w:val="6"/>
   </w:num>
   <w:num w:numId="2">
-    <w:abstractNumId w:val="7"/>
+    <w:abstractNumId w:val="9"/>
   </w:num>
   <w:num w:numId="3">
     <w:abstractNumId w:val="0"/>
   </w:num>
   <w:num w:numId="4">
-    <w:abstractNumId w:val="4"/>
+    <w:abstractNumId w:val="5"/>
   </w:num>
   <w:num w:numId="5">
-    <w:abstractNumId w:val="2"/>
+    <w:abstractNumId w:val="3"/>
   </w:num>
   <w:num w:numId="6">
-    <w:abstractNumId w:val="6"/>
+    <w:abstractNumId w:val="8"/>
   </w:num>
   <w:num w:numId="7">
-    <w:abstractNumId w:val="3"/>
+    <w:abstractNumId w:val="4"/>
   </w:num>
   <w:num w:numId="8">
     <w:abstractNumId w:val="1"/>
   </w:num>
   <w:num w:numId="9">
-    <w:abstractNumId w:val="8"/>
+    <w:abstractNumId w:val="12"/>
+  </w:num>
+  <w:num w:numId="10">
+    <w:abstractNumId w:val="11"/>
+  </w:num>
+  <w:num w:numId="11">
+    <w:abstractNumId w:val="7"/>
+  </w:num>
+  <w:num w:numId="12">
+    <w:abstractNumId w:val="10"/>
+  </w:num>
+  <w:num w:numId="13">
+    <w:abstractNumId w:val="2"/>
   </w:num>
 </w:numbering>
 </file>
@@ -6018,6 +7342,7 @@
     <w:lsdException w:name="caption" w:uiPriority="35" w:qFormat="1"/>
     <w:lsdException w:name="Title" w:semiHidden="0" w:uiPriority="10" w:unhideWhenUsed="0" w:qFormat="1"/>
     <w:lsdException w:name="Default Paragraph Font" w:uiPriority="1"/>
+    <w:lsdException w:name="Body Text" w:uiPriority="0"/>
     <w:lsdException w:name="Subtitle" w:semiHidden="0" w:uiPriority="11" w:unhideWhenUsed="0" w:qFormat="1"/>
     <w:lsdException w:name="Strong" w:semiHidden="0" w:uiPriority="22" w:unhideWhenUsed="0" w:qFormat="1"/>
     <w:lsdException w:name="Emphasis" w:semiHidden="0" w:uiPriority="20" w:unhideWhenUsed="0" w:qFormat="1"/>
@@ -6248,6 +7573,96 @@
       <w:szCs w:val="16"/>
     </w:rPr>
   </w:style>
+  <w:style w:type="character" w:customStyle="1" w:styleId="apple-converted-space">
+    <w:name w:val="apple-converted-space"/>
+    <w:basedOn w:val="DefaultParagraphFont"/>
+    <w:rsid w:val="000A72E1"/>
+  </w:style>
+  <w:style w:type="character" w:styleId="Hyperlink">
+    <w:name w:val="Hyperlink"/>
+    <w:basedOn w:val="DefaultParagraphFont"/>
+    <w:uiPriority w:val="99"/>
+    <w:semiHidden/>
+    <w:unhideWhenUsed/>
+    <w:rsid w:val="000A72E1"/>
+    <w:rPr>
+      <w:color w:val="0000FF"/>
+      <w:u w:val="single"/>
+    </w:rPr>
+  </w:style>
+  <w:style w:type="paragraph" w:styleId="BodyText">
+    <w:name w:val="Body Text"/>
+    <w:basedOn w:val="Normal"/>
+    <w:link w:val="BodyTextChar"/>
+    <w:semiHidden/>
+    <w:rsid w:val="00100CC1"/>
+    <w:pPr>
+      <w:spacing w:after="0" w:line="240" w:lineRule="auto"/>
+    </w:pPr>
+    <w:rPr>
+      <w:rFonts w:ascii="Times New Roman" w:eastAsia="Times New Roman" w:hAnsi="Times New Roman" w:cs="Times New Roman"/>
+      <w:sz w:val="26"/>
+      <w:szCs w:val="20"/>
+      <w:lang w:val="en-GB"/>
+    </w:rPr>
+  </w:style>
+  <w:style w:type="character" w:customStyle="1" w:styleId="BodyTextChar">
+    <w:name w:val="Body Text Char"/>
+    <w:basedOn w:val="DefaultParagraphFont"/>
+    <w:link w:val="BodyText"/>
+    <w:semiHidden/>
+    <w:rsid w:val="00100CC1"/>
+    <w:rPr>
+      <w:rFonts w:ascii="Times New Roman" w:eastAsia="Times New Roman" w:hAnsi="Times New Roman" w:cs="Times New Roman"/>
+      <w:sz w:val="26"/>
+      <w:szCs w:val="20"/>
+      <w:lang w:val="en-GB"/>
+    </w:rPr>
+  </w:style>
+  <w:style w:type="paragraph" w:styleId="Header">
+    <w:name w:val="header"/>
+    <w:basedOn w:val="Normal"/>
+    <w:link w:val="HeaderChar"/>
+    <w:uiPriority w:val="99"/>
+    <w:unhideWhenUsed/>
+    <w:rsid w:val="00100CC1"/>
+    <w:pPr>
+      <w:tabs>
+        <w:tab w:val="center" w:pos="4680"/>
+        <w:tab w:val="right" w:pos="9360"/>
+      </w:tabs>
+      <w:spacing w:after="0" w:line="240" w:lineRule="auto"/>
+    </w:pPr>
+  </w:style>
+  <w:style w:type="character" w:customStyle="1" w:styleId="HeaderChar">
+    <w:name w:val="Header Char"/>
+    <w:basedOn w:val="DefaultParagraphFont"/>
+    <w:link w:val="Header"/>
+    <w:uiPriority w:val="99"/>
+    <w:rsid w:val="00100CC1"/>
+  </w:style>
+  <w:style w:type="paragraph" w:styleId="Footer">
+    <w:name w:val="footer"/>
+    <w:basedOn w:val="Normal"/>
+    <w:link w:val="FooterChar"/>
+    <w:uiPriority w:val="99"/>
+    <w:unhideWhenUsed/>
+    <w:rsid w:val="00100CC1"/>
+    <w:pPr>
+      <w:tabs>
+        <w:tab w:val="center" w:pos="4680"/>
+        <w:tab w:val="right" w:pos="9360"/>
+      </w:tabs>
+      <w:spacing w:after="0" w:line="240" w:lineRule="auto"/>
+    </w:pPr>
+  </w:style>
+  <w:style w:type="character" w:customStyle="1" w:styleId="FooterChar">
+    <w:name w:val="Footer Char"/>
+    <w:basedOn w:val="DefaultParagraphFont"/>
+    <w:link w:val="Footer"/>
+    <w:uiPriority w:val="99"/>
+    <w:rsid w:val="00100CC1"/>
+  </w:style>
 </w:styles>
 </file>
 
@@ -6291,6 +7706,7 @@
     <w:lsdException w:name="caption" w:uiPriority="35" w:qFormat="1"/>
     <w:lsdException w:name="Title" w:semiHidden="0" w:uiPriority="10" w:unhideWhenUsed="0" w:qFormat="1"/>
     <w:lsdException w:name="Default Paragraph Font" w:uiPriority="1"/>
+    <w:lsdException w:name="Body Text" w:uiPriority="0"/>
     <w:lsdException w:name="Subtitle" w:semiHidden="0" w:uiPriority="11" w:unhideWhenUsed="0" w:qFormat="1"/>
     <w:lsdException w:name="Strong" w:semiHidden="0" w:uiPriority="22" w:unhideWhenUsed="0" w:qFormat="1"/>
     <w:lsdException w:name="Emphasis" w:semiHidden="0" w:uiPriority="20" w:unhideWhenUsed="0" w:qFormat="1"/>
@@ -6520,6 +7936,96 @@
       <w:sz w:val="16"/>
       <w:szCs w:val="16"/>
     </w:rPr>
+  </w:style>
+  <w:style w:type="character" w:customStyle="1" w:styleId="apple-converted-space">
+    <w:name w:val="apple-converted-space"/>
+    <w:basedOn w:val="DefaultParagraphFont"/>
+    <w:rsid w:val="000A72E1"/>
+  </w:style>
+  <w:style w:type="character" w:styleId="Hyperlink">
+    <w:name w:val="Hyperlink"/>
+    <w:basedOn w:val="DefaultParagraphFont"/>
+    <w:uiPriority w:val="99"/>
+    <w:semiHidden/>
+    <w:unhideWhenUsed/>
+    <w:rsid w:val="000A72E1"/>
+    <w:rPr>
+      <w:color w:val="0000FF"/>
+      <w:u w:val="single"/>
+    </w:rPr>
+  </w:style>
+  <w:style w:type="paragraph" w:styleId="BodyText">
+    <w:name w:val="Body Text"/>
+    <w:basedOn w:val="Normal"/>
+    <w:link w:val="BodyTextChar"/>
+    <w:semiHidden/>
+    <w:rsid w:val="00100CC1"/>
+    <w:pPr>
+      <w:spacing w:after="0" w:line="240" w:lineRule="auto"/>
+    </w:pPr>
+    <w:rPr>
+      <w:rFonts w:ascii="Times New Roman" w:eastAsia="Times New Roman" w:hAnsi="Times New Roman" w:cs="Times New Roman"/>
+      <w:sz w:val="26"/>
+      <w:szCs w:val="20"/>
+      <w:lang w:val="en-GB"/>
+    </w:rPr>
+  </w:style>
+  <w:style w:type="character" w:customStyle="1" w:styleId="BodyTextChar">
+    <w:name w:val="Body Text Char"/>
+    <w:basedOn w:val="DefaultParagraphFont"/>
+    <w:link w:val="BodyText"/>
+    <w:semiHidden/>
+    <w:rsid w:val="00100CC1"/>
+    <w:rPr>
+      <w:rFonts w:ascii="Times New Roman" w:eastAsia="Times New Roman" w:hAnsi="Times New Roman" w:cs="Times New Roman"/>
+      <w:sz w:val="26"/>
+      <w:szCs w:val="20"/>
+      <w:lang w:val="en-GB"/>
+    </w:rPr>
+  </w:style>
+  <w:style w:type="paragraph" w:styleId="Header">
+    <w:name w:val="header"/>
+    <w:basedOn w:val="Normal"/>
+    <w:link w:val="HeaderChar"/>
+    <w:uiPriority w:val="99"/>
+    <w:unhideWhenUsed/>
+    <w:rsid w:val="00100CC1"/>
+    <w:pPr>
+      <w:tabs>
+        <w:tab w:val="center" w:pos="4680"/>
+        <w:tab w:val="right" w:pos="9360"/>
+      </w:tabs>
+      <w:spacing w:after="0" w:line="240" w:lineRule="auto"/>
+    </w:pPr>
+  </w:style>
+  <w:style w:type="character" w:customStyle="1" w:styleId="HeaderChar">
+    <w:name w:val="Header Char"/>
+    <w:basedOn w:val="DefaultParagraphFont"/>
+    <w:link w:val="Header"/>
+    <w:uiPriority w:val="99"/>
+    <w:rsid w:val="00100CC1"/>
+  </w:style>
+  <w:style w:type="paragraph" w:styleId="Footer">
+    <w:name w:val="footer"/>
+    <w:basedOn w:val="Normal"/>
+    <w:link w:val="FooterChar"/>
+    <w:uiPriority w:val="99"/>
+    <w:unhideWhenUsed/>
+    <w:rsid w:val="00100CC1"/>
+    <w:pPr>
+      <w:tabs>
+        <w:tab w:val="center" w:pos="4680"/>
+        <w:tab w:val="right" w:pos="9360"/>
+      </w:tabs>
+      <w:spacing w:after="0" w:line="240" w:lineRule="auto"/>
+    </w:pPr>
+  </w:style>
+  <w:style w:type="character" w:customStyle="1" w:styleId="FooterChar">
+    <w:name w:val="Footer Char"/>
+    <w:basedOn w:val="DefaultParagraphFont"/>
+    <w:link w:val="Footer"/>
+    <w:uiPriority w:val="99"/>
+    <w:rsid w:val="00100CC1"/>
   </w:style>
 </w:styles>
 </file>
@@ -6807,4 +8313,16 @@
   <a:objectDefaults/>
   <a:extraClrSchemeLst/>
 </a:theme>
+</file>
+
+<file path=customXml/item1.xml><?xml version="1.0" encoding="utf-8"?>
+<b:Sources xmlns:b="http://schemas.openxmlformats.org/officeDocument/2006/bibliography" xmlns="http://schemas.openxmlformats.org/officeDocument/2006/bibliography" SelectedStyle="\APA.XSL" StyleName="APA"/>
+</file>
+
+<file path=customXml/itemProps1.xml><?xml version="1.0" encoding="utf-8"?>
+<ds:datastoreItem xmlns:ds="http://schemas.openxmlformats.org/officeDocument/2006/customXml" ds:itemID="{82C89165-A87B-4735-B342-BBB1DB517F49}">
+  <ds:schemaRefs>
+    <ds:schemaRef ds:uri="http://schemas.openxmlformats.org/officeDocument/2006/bibliography"/>
+  </ds:schemaRefs>
+</ds:datastoreItem>
 </file>
</xml_diff>